<commit_message>
Domínio dos Atributos - Nova Tabela Associativa (SharedRecipes)
</commit_message>
<xml_diff>
--- a/Documentos/BD/Domínio dos Atributos.docx
+++ b/Documentos/BD/Domínio dos Atributos.docx
@@ -2287,6 +2287,280 @@
     <w:tbl>
       <w:tblPr>
         <w:tblStyle w:val="TabelacomGrelha"/>
+        <w:tblW w:w="9209" w:type="dxa"/>
+        <w:jc w:val="center"/>
+        <w:tblLook w:val="04A0" w:firstRow="1" w:lastRow="0" w:firstColumn="1" w:lastColumn="0" w:noHBand="0" w:noVBand="1"/>
+      </w:tblPr>
+      <w:tblGrid>
+        <w:gridCol w:w="1438"/>
+        <w:gridCol w:w="1608"/>
+        <w:gridCol w:w="1627"/>
+        <w:gridCol w:w="1451"/>
+        <w:gridCol w:w="1633"/>
+        <w:gridCol w:w="1452"/>
+      </w:tblGrid>
+      <w:tr>
+        <w:trPr>
+          <w:trHeight w:val="522"/>
+          <w:jc w:val="center"/>
+        </w:trPr>
+        <w:tc>
+          <w:tcPr>
+            <w:tcW w:w="0" w:type="auto"/>
+          </w:tcPr>
+          <w:p>
+            <w:r>
+              <w:lastRenderedPageBreak/>
+              <w:t>Entidade</w:t>
+            </w:r>
+          </w:p>
+        </w:tc>
+        <w:tc>
+          <w:tcPr>
+            <w:tcW w:w="0" w:type="auto"/>
+          </w:tcPr>
+          <w:p>
+            <w:r>
+              <w:t>Atributo</w:t>
+            </w:r>
+          </w:p>
+        </w:tc>
+        <w:tc>
+          <w:tcPr>
+            <w:tcW w:w="0" w:type="auto"/>
+          </w:tcPr>
+          <w:p>
+            <w:r>
+              <w:t>Domínio</w:t>
+            </w:r>
+          </w:p>
+        </w:tc>
+        <w:tc>
+          <w:tcPr>
+            <w:tcW w:w="0" w:type="auto"/>
+          </w:tcPr>
+          <w:p>
+            <w:r>
+              <w:t>Tipo Variável (</w:t>
+            </w:r>
+            <w:proofErr w:type="spellStart"/>
+            <w:r>
+              <w:t>PostgreSQL</w:t>
+            </w:r>
+            <w:proofErr w:type="spellEnd"/>
+            <w:r>
+              <w:t>)</w:t>
+            </w:r>
+          </w:p>
+        </w:tc>
+        <w:tc>
+          <w:tcPr>
+            <w:tcW w:w="0" w:type="auto"/>
+          </w:tcPr>
+          <w:p>
+            <w:r>
+              <w:t>Restrições</w:t>
+            </w:r>
+          </w:p>
+        </w:tc>
+        <w:tc>
+          <w:tcPr>
+            <w:tcW w:w="1452" w:type="dxa"/>
+          </w:tcPr>
+          <w:p>
+            <w:r>
+              <w:t>Obrigatório</w:t>
+            </w:r>
+          </w:p>
+        </w:tc>
+      </w:tr>
+      <w:tr>
+        <w:trPr>
+          <w:trHeight w:val="261"/>
+          <w:jc w:val="center"/>
+        </w:trPr>
+        <w:tc>
+          <w:tcPr>
+            <w:tcW w:w="0" w:type="auto"/>
+          </w:tcPr>
+          <w:p>
+            <w:proofErr w:type="spellStart"/>
+            <w:r>
+              <w:t>Shared</w:t>
+            </w:r>
+            <w:bookmarkStart w:id="9" w:name="_GoBack"/>
+            <w:bookmarkEnd w:id="9"/>
+            <w:r>
+              <w:t>R</w:t>
+            </w:r>
+            <w:r>
+              <w:t>ecipe</w:t>
+            </w:r>
+            <w:proofErr w:type="spellEnd"/>
+          </w:p>
+        </w:tc>
+        <w:tc>
+          <w:tcPr>
+            <w:tcW w:w="0" w:type="auto"/>
+          </w:tcPr>
+          <w:p>
+            <w:pPr>
+              <w:rPr>
+                <w:u w:val="single"/>
+              </w:rPr>
+            </w:pPr>
+            <w:proofErr w:type="spellStart"/>
+            <w:r>
+              <w:rPr>
+                <w:u w:val="single"/>
+              </w:rPr>
+              <w:t>recipe_id</w:t>
+            </w:r>
+            <w:proofErr w:type="spellEnd"/>
+          </w:p>
+        </w:tc>
+        <w:tc>
+          <w:tcPr>
+            <w:tcW w:w="0" w:type="auto"/>
+          </w:tcPr>
+          <w:p>
+            <w:r>
+              <w:t>Número Inteiro</w:t>
+            </w:r>
+          </w:p>
+        </w:tc>
+        <w:tc>
+          <w:tcPr>
+            <w:tcW w:w="0" w:type="auto"/>
+          </w:tcPr>
+          <w:p>
+            <w:proofErr w:type="spellStart"/>
+            <w:r>
+              <w:t>bigint</w:t>
+            </w:r>
+            <w:proofErr w:type="spellEnd"/>
+          </w:p>
+        </w:tc>
+        <w:tc>
+          <w:tcPr>
+            <w:tcW w:w="0" w:type="auto"/>
+          </w:tcPr>
+          <w:p>
+            <w:r>
+              <w:t>&gt; 0</w:t>
+            </w:r>
+          </w:p>
+        </w:tc>
+        <w:tc>
+          <w:tcPr>
+            <w:tcW w:w="1452" w:type="dxa"/>
+          </w:tcPr>
+          <w:p>
+            <w:r>
+              <w:t>sim</w:t>
+            </w:r>
+          </w:p>
+        </w:tc>
+      </w:tr>
+      <w:tr>
+        <w:trPr>
+          <w:trHeight w:val="261"/>
+          <w:jc w:val="center"/>
+        </w:trPr>
+        <w:tc>
+          <w:tcPr>
+            <w:tcW w:w="0" w:type="auto"/>
+          </w:tcPr>
+          <w:p/>
+        </w:tc>
+        <w:tc>
+          <w:tcPr>
+            <w:tcW w:w="0" w:type="auto"/>
+          </w:tcPr>
+          <w:p>
+            <w:proofErr w:type="spellStart"/>
+            <w:r>
+              <w:t>user_username</w:t>
+            </w:r>
+            <w:proofErr w:type="spellEnd"/>
+          </w:p>
+        </w:tc>
+        <w:tc>
+          <w:tcPr>
+            <w:tcW w:w="0" w:type="auto"/>
+          </w:tcPr>
+          <w:p>
+            <w:r>
+              <w:t>C</w:t>
+            </w:r>
+            <w:r>
+              <w:t>adeia de caracteres de comprimento variável</w:t>
+            </w:r>
+          </w:p>
+        </w:tc>
+        <w:tc>
+          <w:tcPr>
+            <w:tcW w:w="0" w:type="auto"/>
+          </w:tcPr>
+          <w:p>
+            <w:proofErr w:type="spellStart"/>
+            <w:r>
+              <w:t>character</w:t>
+            </w:r>
+            <w:proofErr w:type="spellEnd"/>
+            <w:r>
+              <w:t xml:space="preserve"> </w:t>
+            </w:r>
+            <w:proofErr w:type="spellStart"/>
+            <w:proofErr w:type="gramStart"/>
+            <w:r>
+              <w:t>varying</w:t>
+            </w:r>
+            <w:proofErr w:type="spellEnd"/>
+            <w:r>
+              <w:t>(</w:t>
+            </w:r>
+            <w:proofErr w:type="gramEnd"/>
+            <w:r>
+              <w:t>30)</w:t>
+            </w:r>
+          </w:p>
+        </w:tc>
+        <w:tc>
+          <w:tcPr>
+            <w:tcW w:w="0" w:type="auto"/>
+          </w:tcPr>
+          <w:p>
+            <w:r>
+              <w:t xml:space="preserve">até 30 carateres (letras, números, pontos, </w:t>
+            </w:r>
+            <w:proofErr w:type="spellStart"/>
+            <w:r>
+              <w:t>underscores</w:t>
+            </w:r>
+            <w:proofErr w:type="spellEnd"/>
+            <w:r>
+              <w:t>)</w:t>
+            </w:r>
+          </w:p>
+        </w:tc>
+        <w:tc>
+          <w:tcPr>
+            <w:tcW w:w="1452" w:type="dxa"/>
+          </w:tcPr>
+          <w:p>
+            <w:r>
+              <w:t>sim</w:t>
+            </w:r>
+          </w:p>
+        </w:tc>
+      </w:tr>
+    </w:tbl>
+    <w:p/>
+    <w:p/>
+    <w:tbl>
+      <w:tblPr>
+        <w:tblStyle w:val="TabelacomGrelha"/>
         <w:tblW w:w="0" w:type="auto"/>
         <w:jc w:val="center"/>
         <w:tblLook w:val="04A0" w:firstRow="1" w:lastRow="0" w:firstColumn="1" w:lastColumn="0" w:noHBand="0" w:noVBand="1"/>
@@ -2310,7 +2584,6 @@
           </w:tcPr>
           <w:p>
             <w:r>
-              <w:lastRenderedPageBreak/>
               <w:t>Entidade</w:t>
             </w:r>
           </w:p>
@@ -2466,14 +2739,14 @@
                 <w:u w:val="single"/>
               </w:rPr>
             </w:pPr>
-            <w:bookmarkStart w:id="9" w:name="_Hlk507945756"/>
+            <w:bookmarkStart w:id="10" w:name="_Hlk507945756"/>
             <w:r>
               <w:rPr>
                 <w:u w:val="single"/>
               </w:rPr>
               <w:t>list_id</w:t>
             </w:r>
-            <w:bookmarkEnd w:id="9"/>
+            <w:bookmarkEnd w:id="10"/>
           </w:p>
         </w:tc>
         <w:tc>
@@ -2537,14 +2810,14 @@
             <w:tcW w:w="0" w:type="auto"/>
           </w:tcPr>
           <w:p>
-            <w:bookmarkStart w:id="10" w:name="_Hlk507945764"/>
+            <w:bookmarkStart w:id="11" w:name="_Hlk507945764"/>
             <w:r>
               <w:t>list_</w:t>
             </w:r>
             <w:r>
               <w:t>name</w:t>
             </w:r>
-            <w:bookmarkEnd w:id="10"/>
+            <w:bookmarkEnd w:id="11"/>
           </w:p>
         </w:tc>
         <w:tc>
@@ -4000,7 +4273,7 @@
         <w:gridCol w:w="3052"/>
         <w:gridCol w:w="1676"/>
         <w:gridCol w:w="1371"/>
-        <w:gridCol w:w="1761"/>
+        <w:gridCol w:w="2364"/>
         <w:gridCol w:w="1247"/>
       </w:tblGrid>
       <w:tr>
@@ -4323,7 +4596,7 @@
             <w:vMerge/>
           </w:tcPr>
           <w:p>
-            <w:bookmarkStart w:id="11" w:name="_Hlk507945846"/>
+            <w:bookmarkStart w:id="12" w:name="_Hlk507945846"/>
           </w:p>
         </w:tc>
         <w:tc>
@@ -4385,7 +4658,7 @@
           </w:p>
         </w:tc>
       </w:tr>
-      <w:bookmarkEnd w:id="11"/>
+      <w:bookmarkEnd w:id="12"/>
       <w:tr>
         <w:trPr>
           <w:trHeight w:val="262"/>
@@ -4408,14 +4681,14 @@
                 <w:u w:val="dash"/>
               </w:rPr>
             </w:pPr>
-            <w:bookmarkStart w:id="12" w:name="_Hlk507945855"/>
+            <w:bookmarkStart w:id="13" w:name="_Hlk507945855"/>
             <w:r>
               <w:rPr>
                 <w:u w:val="dash"/>
               </w:rPr>
               <w:t>stockItem_brand</w:t>
             </w:r>
-            <w:bookmarkEnd w:id="12"/>
+            <w:bookmarkEnd w:id="13"/>
           </w:p>
         </w:tc>
         <w:tc>
@@ -4627,14 +4900,14 @@
             <w:tcW w:w="0" w:type="auto"/>
           </w:tcPr>
           <w:p>
-            <w:bookmarkStart w:id="13" w:name="_Hlk507945880"/>
+            <w:bookmarkStart w:id="14" w:name="_Hlk507945880"/>
             <w:r>
               <w:t>stockItem</w:t>
             </w:r>
             <w:r>
               <w:t>_</w:t>
             </w:r>
-            <w:bookmarkEnd w:id="13"/>
+            <w:bookmarkEnd w:id="14"/>
             <w:r>
               <w:t>quantity</w:t>
             </w:r>
@@ -4703,20 +4976,28 @@
                 <w:highlight w:val="yellow"/>
               </w:rPr>
             </w:pPr>
-            <w:bookmarkStart w:id="14" w:name="_Hlk507946239"/>
+            <w:bookmarkStart w:id="15" w:name="_Hlk507946239"/>
+            <w:proofErr w:type="spellStart"/>
             <w:r>
               <w:rPr>
                 <w:highlight w:val="yellow"/>
               </w:rPr>
               <w:t>stockItem_</w:t>
             </w:r>
-            <w:bookmarkEnd w:id="14"/>
+            <w:bookmarkEnd w:id="15"/>
             <w:r>
               <w:rPr>
                 <w:highlight w:val="yellow"/>
               </w:rPr>
-              <w:t>measureUnit</w:t>
-            </w:r>
+              <w:t>segment</w:t>
+            </w:r>
+            <w:r>
+              <w:rPr>
+                <w:highlight w:val="yellow"/>
+              </w:rPr>
+              <w:t>Unit</w:t>
+            </w:r>
+            <w:proofErr w:type="spellEnd"/>
           </w:p>
         </w:tc>
         <w:tc>
@@ -4765,11 +5046,91 @@
                 <w:highlight w:val="yellow"/>
               </w:rPr>
             </w:pPr>
+            <w:proofErr w:type="spellStart"/>
             <w:r>
               <w:rPr>
                 <w:highlight w:val="yellow"/>
               </w:rPr>
-              <w:t>stockDetails_unit  in [‘kg’,’g’, ‘mg’]</w:t>
+              <w:t>stockItem_</w:t>
+            </w:r>
+            <w:r>
+              <w:rPr>
+                <w:highlight w:val="yellow"/>
+              </w:rPr>
+              <w:t>segment</w:t>
+            </w:r>
+            <w:r>
+              <w:rPr>
+                <w:highlight w:val="yellow"/>
+              </w:rPr>
+              <w:t>Unit</w:t>
+            </w:r>
+            <w:proofErr w:type="spellEnd"/>
+            <w:r>
+              <w:rPr>
+                <w:highlight w:val="yellow"/>
+              </w:rPr>
+              <w:t xml:space="preserve"> </w:t>
+            </w:r>
+            <w:r>
+              <w:rPr>
+                <w:highlight w:val="yellow"/>
+              </w:rPr>
+              <w:t>in [‘</w:t>
+            </w:r>
+            <w:proofErr w:type="spellStart"/>
+            <w:r>
+              <w:rPr>
+                <w:highlight w:val="yellow"/>
+              </w:rPr>
+              <w:t>kg’,’g</w:t>
+            </w:r>
+            <w:proofErr w:type="spellEnd"/>
+            <w:r>
+              <w:rPr>
+                <w:highlight w:val="yellow"/>
+              </w:rPr>
+              <w:t>’, ‘mg’</w:t>
+            </w:r>
+            <w:r>
+              <w:rPr>
+                <w:highlight w:val="yellow"/>
+              </w:rPr>
+              <w:t>, ‘</w:t>
+            </w:r>
+            <w:proofErr w:type="spellStart"/>
+            <w:r>
+              <w:rPr>
+                <w:highlight w:val="yellow"/>
+              </w:rPr>
+              <w:t>l’,’dl</w:t>
+            </w:r>
+            <w:proofErr w:type="spellEnd"/>
+            <w:r>
+              <w:rPr>
+                <w:highlight w:val="yellow"/>
+              </w:rPr>
+              <w:t>’, ‘</w:t>
+            </w:r>
+            <w:proofErr w:type="spellStart"/>
+            <w:r>
+              <w:rPr>
+                <w:highlight w:val="yellow"/>
+              </w:rPr>
+              <w:t>cl’,’ml</w:t>
+            </w:r>
+            <w:proofErr w:type="spellEnd"/>
+            <w:r>
+              <w:rPr>
+                <w:highlight w:val="yellow"/>
+              </w:rPr>
+              <w:t>’</w:t>
+            </w:r>
+            <w:r>
+              <w:rPr>
+                <w:highlight w:val="yellow"/>
+              </w:rPr>
+              <w:t>]</w:t>
             </w:r>
           </w:p>
         </w:tc>
@@ -4809,11 +5170,11 @@
             <w:tcW w:w="0" w:type="auto"/>
           </w:tcPr>
           <w:p>
-            <w:bookmarkStart w:id="15" w:name="_Hlk507946169"/>
+            <w:bookmarkStart w:id="16" w:name="_Hlk507946169"/>
             <w:r>
               <w:t>stockItem_decription</w:t>
             </w:r>
-            <w:bookmarkEnd w:id="15"/>
+            <w:bookmarkEnd w:id="16"/>
           </w:p>
         </w:tc>
         <w:tc>
@@ -4878,7 +5239,7 @@
                 <w:highlight w:val="yellow"/>
               </w:rPr>
             </w:pPr>
-            <w:bookmarkStart w:id="16" w:name="_Hlk507946205"/>
+            <w:bookmarkStart w:id="17" w:name="_Hlk507946205"/>
             <w:r>
               <w:t>stockItem</w:t>
             </w:r>
@@ -4888,7 +5249,7 @@
               </w:rPr>
               <w:t>_conservationStorage</w:t>
             </w:r>
-            <w:bookmarkEnd w:id="16"/>
+            <w:bookmarkEnd w:id="17"/>
           </w:p>
         </w:tc>
         <w:tc>
@@ -4964,7 +5325,7 @@
             <w:tcW w:w="0" w:type="auto"/>
           </w:tcPr>
           <w:p>
-            <w:bookmarkStart w:id="17" w:name="_Hlk507946255"/>
+            <w:bookmarkStart w:id="18" w:name="_Hlk507946255"/>
             <w:r>
               <w:t>stockItem</w:t>
             </w:r>
@@ -4974,7 +5335,7 @@
               </w:rPr>
               <w:t>_expirationDate</w:t>
             </w:r>
-            <w:bookmarkEnd w:id="17"/>
+            <w:bookmarkEnd w:id="18"/>
           </w:p>
         </w:tc>
         <w:tc>
@@ -5123,11 +5484,11 @@
             <w:vMerge w:val="restart"/>
           </w:tcPr>
           <w:p>
-            <w:bookmarkStart w:id="18" w:name="_Hlk507945911"/>
+            <w:bookmarkStart w:id="19" w:name="_Hlk507945911"/>
             <w:r>
               <w:t>Ingredient</w:t>
             </w:r>
-            <w:bookmarkEnd w:id="18"/>
+            <w:bookmarkEnd w:id="19"/>
           </w:p>
         </w:tc>
         <w:tc>
@@ -5140,14 +5501,14 @@
                 <w:u w:val="single"/>
               </w:rPr>
             </w:pPr>
-            <w:bookmarkStart w:id="19" w:name="_Hlk507945929"/>
+            <w:bookmarkStart w:id="20" w:name="_Hlk507945929"/>
             <w:r>
               <w:rPr>
                 <w:u w:val="single"/>
               </w:rPr>
               <w:t>recipe_id</w:t>
             </w:r>
-            <w:bookmarkEnd w:id="19"/>
+            <w:bookmarkEnd w:id="20"/>
           </w:p>
         </w:tc>
         <w:tc>
@@ -5273,7 +5634,7 @@
             <w:vMerge/>
           </w:tcPr>
           <w:p>
-            <w:bookmarkStart w:id="20" w:name="_Hlk507945940"/>
+            <w:bookmarkStart w:id="21" w:name="_Hlk507945940"/>
           </w:p>
         </w:tc>
         <w:tc>
@@ -5335,7 +5696,7 @@
           </w:p>
         </w:tc>
       </w:tr>
-      <w:bookmarkEnd w:id="20"/>
+      <w:bookmarkEnd w:id="21"/>
       <w:tr>
         <w:trPr>
           <w:trHeight w:val="261"/>
@@ -5353,14 +5714,14 @@
             <w:tcW w:w="0" w:type="auto"/>
           </w:tcPr>
           <w:p>
-            <w:bookmarkStart w:id="21" w:name="_Hlk507945956"/>
+            <w:bookmarkStart w:id="22" w:name="_Hlk507945956"/>
             <w:r>
               <w:t>ingredient</w:t>
             </w:r>
             <w:r>
               <w:t>_quantity</w:t>
             </w:r>
-            <w:bookmarkEnd w:id="21"/>
+            <w:bookmarkEnd w:id="22"/>
           </w:p>
         </w:tc>
         <w:tc>
@@ -5588,14 +5949,14 @@
                 <w:u w:val="single"/>
               </w:rPr>
             </w:pPr>
-            <w:bookmarkStart w:id="22" w:name="_Hlk507946010"/>
+            <w:bookmarkStart w:id="23" w:name="_Hlk507946010"/>
             <w:r>
               <w:rPr>
                 <w:u w:val="single"/>
               </w:rPr>
               <w:t>storage_id</w:t>
             </w:r>
-            <w:bookmarkEnd w:id="22"/>
+            <w:bookmarkEnd w:id="23"/>
           </w:p>
         </w:tc>
         <w:tc>
@@ -5656,11 +6017,11 @@
             <w:tcW w:w="0" w:type="auto"/>
           </w:tcPr>
           <w:p>
-            <w:bookmarkStart w:id="23" w:name="_Hlk507946027"/>
+            <w:bookmarkStart w:id="24" w:name="_Hlk507946027"/>
             <w:r>
               <w:t>storage_name</w:t>
             </w:r>
-            <w:bookmarkEnd w:id="23"/>
+            <w:bookmarkEnd w:id="24"/>
           </w:p>
         </w:tc>
         <w:tc>
@@ -5724,11 +6085,11 @@
             <w:tcW w:w="0" w:type="auto"/>
           </w:tcPr>
           <w:p>
-            <w:bookmarkStart w:id="24" w:name="_Hlk507946036"/>
+            <w:bookmarkStart w:id="25" w:name="_Hlk507946036"/>
             <w:r>
               <w:t>storage_temperature</w:t>
             </w:r>
-            <w:bookmarkEnd w:id="24"/>
+            <w:bookmarkEnd w:id="25"/>
           </w:p>
         </w:tc>
         <w:tc>
@@ -5877,14 +6238,14 @@
                 <w:u w:val="single"/>
               </w:rPr>
             </w:pPr>
-            <w:bookmarkStart w:id="25" w:name="_Hlk507946075"/>
+            <w:bookmarkStart w:id="26" w:name="_Hlk507946075"/>
             <w:r>
               <w:rPr>
                 <w:u w:val="single"/>
               </w:rPr>
               <w:t>house_id</w:t>
             </w:r>
-            <w:bookmarkEnd w:id="25"/>
+            <w:bookmarkEnd w:id="26"/>
           </w:p>
         </w:tc>
         <w:tc>
@@ -5950,14 +6311,14 @@
                 <w:u w:val="single"/>
               </w:rPr>
             </w:pPr>
-            <w:bookmarkStart w:id="26" w:name="_Hlk507946086"/>
+            <w:bookmarkStart w:id="27" w:name="_Hlk507946086"/>
             <w:r>
               <w:rPr>
                 <w:u w:val="single"/>
               </w:rPr>
               <w:t>user_username</w:t>
             </w:r>
-            <w:bookmarkEnd w:id="26"/>
+            <w:bookmarkEnd w:id="27"/>
           </w:p>
         </w:tc>
         <w:tc>
@@ -6554,11 +6915,11 @@
             <w:vMerge w:val="restart"/>
           </w:tcPr>
           <w:p>
-            <w:bookmarkStart w:id="27" w:name="_Hlk507946509"/>
+            <w:bookmarkStart w:id="28" w:name="_Hlk507946509"/>
             <w:r>
               <w:t>StockItemMovement</w:t>
             </w:r>
-            <w:bookmarkEnd w:id="27"/>
+            <w:bookmarkEnd w:id="28"/>
           </w:p>
         </w:tc>
         <w:tc>
@@ -7083,12 +7444,12 @@
             <w:vMerge w:val="restart"/>
           </w:tcPr>
           <w:p>
-            <w:bookmarkStart w:id="28" w:name="_Hlk507946965"/>
+            <w:bookmarkStart w:id="29" w:name="_Hlk507946965"/>
             <w:proofErr w:type="spellStart"/>
             <w:r>
               <w:t>HouseAllerg</w:t>
             </w:r>
-            <w:bookmarkEnd w:id="28"/>
+            <w:bookmarkEnd w:id="29"/>
             <w:r>
               <w:t>y</w:t>
             </w:r>
@@ -7176,7 +7537,7 @@
                 <w:u w:val="single"/>
               </w:rPr>
             </w:pPr>
-            <w:bookmarkStart w:id="29" w:name="_Hlk507947007"/>
+            <w:bookmarkStart w:id="30" w:name="_Hlk507947007"/>
             <w:proofErr w:type="spellStart"/>
             <w:r>
               <w:rPr>
@@ -7196,7 +7557,7 @@
               </w:rPr>
               <w:t>allergen</w:t>
             </w:r>
-            <w:bookmarkEnd w:id="29"/>
+            <w:bookmarkEnd w:id="30"/>
             <w:proofErr w:type="spellEnd"/>
           </w:p>
         </w:tc>
@@ -7413,12 +7774,12 @@
             <w:vMerge w:val="restart"/>
           </w:tcPr>
           <w:p>
-            <w:bookmarkStart w:id="30" w:name="_Hlk507947025"/>
+            <w:bookmarkStart w:id="31" w:name="_Hlk507947025"/>
             <w:proofErr w:type="spellStart"/>
             <w:r>
               <w:t>ListProduct</w:t>
             </w:r>
-            <w:bookmarkEnd w:id="30"/>
+            <w:bookmarkEnd w:id="31"/>
             <w:proofErr w:type="spellEnd"/>
           </w:p>
         </w:tc>
@@ -7503,14 +7864,14 @@
                 <w:u w:val="single"/>
               </w:rPr>
             </w:pPr>
-            <w:bookmarkStart w:id="31" w:name="_Hlk507947042"/>
+            <w:bookmarkStart w:id="32" w:name="_Hlk507947042"/>
             <w:r>
               <w:rPr>
                 <w:u w:val="single"/>
               </w:rPr>
               <w:t>list_id</w:t>
             </w:r>
-            <w:bookmarkEnd w:id="31"/>
+            <w:bookmarkEnd w:id="32"/>
           </w:p>
         </w:tc>
         <w:tc>
@@ -7576,7 +7937,7 @@
                 <w:u w:val="single"/>
               </w:rPr>
             </w:pPr>
-            <w:bookmarkStart w:id="32" w:name="_Hlk507947947"/>
+            <w:bookmarkStart w:id="33" w:name="_Hlk507947947"/>
             <w:r>
               <w:rPr>
                 <w:u w:val="single"/>
@@ -7595,7 +7956,7 @@
               </w:rPr>
               <w:t>_id</w:t>
             </w:r>
-            <w:bookmarkEnd w:id="32"/>
+            <w:bookmarkEnd w:id="33"/>
           </w:p>
         </w:tc>
         <w:tc>
@@ -7656,11 +8017,11 @@
             <w:tcW w:w="2410" w:type="dxa"/>
           </w:tcPr>
           <w:p>
-            <w:bookmarkStart w:id="33" w:name="_Hlk507947954"/>
+            <w:bookmarkStart w:id="34" w:name="_Hlk507947954"/>
             <w:r>
               <w:t>listProduct_brand</w:t>
             </w:r>
-            <w:bookmarkEnd w:id="33"/>
+            <w:bookmarkEnd w:id="34"/>
           </w:p>
         </w:tc>
         <w:tc>
@@ -7724,7 +8085,7 @@
             <w:tcW w:w="2410" w:type="dxa"/>
           </w:tcPr>
           <w:p>
-            <w:bookmarkStart w:id="34" w:name="_Hlk507947964"/>
+            <w:bookmarkStart w:id="35" w:name="_Hlk507947964"/>
             <w:proofErr w:type="spellStart"/>
             <w:r>
               <w:t>l</w:t>
@@ -7732,7 +8093,7 @@
             <w:r>
               <w:t>istProduct_</w:t>
             </w:r>
-            <w:bookmarkEnd w:id="34"/>
+            <w:bookmarkEnd w:id="35"/>
             <w:r>
               <w:t>quantity</w:t>
             </w:r>
@@ -7881,17 +8242,15 @@
             <w:vMerge w:val="restart"/>
           </w:tcPr>
           <w:p>
-            <w:bookmarkStart w:id="35" w:name="_Hlk507947986"/>
+            <w:bookmarkStart w:id="36" w:name="_Hlk507947986"/>
             <w:proofErr w:type="spellStart"/>
             <w:r>
               <w:t>StockItemAllerg</w:t>
             </w:r>
-            <w:bookmarkEnd w:id="35"/>
+            <w:bookmarkEnd w:id="36"/>
             <w:r>
               <w:t>y</w:t>
             </w:r>
-            <w:bookmarkStart w:id="36" w:name="_GoBack"/>
-            <w:bookmarkEnd w:id="36"/>
             <w:proofErr w:type="spellEnd"/>
           </w:p>
         </w:tc>
@@ -8995,7 +9354,7 @@
 </file>
 
 <file path=customXml/itemProps1.xml><?xml version="1.0" encoding="utf-8"?>
-<ds:datastoreItem xmlns:ds="http://schemas.openxmlformats.org/officeDocument/2006/customXml" ds:itemID="{E94F2E67-08D3-4041-A32E-7143BA87F01F}">
+<ds:datastoreItem xmlns:ds="http://schemas.openxmlformats.org/officeDocument/2006/customXml" ds:itemID="{9CDEA909-2BCF-41B6-81F1-3A743FFA1819}">
   <ds:schemaRefs>
     <ds:schemaRef ds:uri="http://schemas.openxmlformats.org/officeDocument/2006/bibliography"/>
   </ds:schemaRefs>

</xml_diff>

<commit_message>
Changes to be done on dominio dos atributos
</commit_message>
<xml_diff>
--- a/Documentos/BD/Domínio dos Atributos.docx
+++ b/Documentos/BD/Domínio dos Atributos.docx
@@ -2,6 +2,48 @@
 <file path=word/document.xml><?xml version="1.0" encoding="utf-8"?>
 <w:document xmlns:wpc="http://schemas.microsoft.com/office/word/2010/wordprocessingCanvas" xmlns:cx="http://schemas.microsoft.com/office/drawing/2014/chartex" xmlns:cx1="http://schemas.microsoft.com/office/drawing/2015/9/8/chartex" xmlns:cx2="http://schemas.microsoft.com/office/drawing/2015/10/21/chartex" xmlns:cx3="http://schemas.microsoft.com/office/drawing/2016/5/9/chartex" xmlns:cx4="http://schemas.microsoft.com/office/drawing/2016/5/10/chartex" xmlns:cx5="http://schemas.microsoft.com/office/drawing/2016/5/11/chartex" xmlns:cx6="http://schemas.microsoft.com/office/drawing/2016/5/12/chartex" xmlns:cx7="http://schemas.microsoft.com/office/drawing/2016/5/13/chartex" xmlns:cx8="http://schemas.microsoft.com/office/drawing/2016/5/14/chartex" xmlns:mc="http://schemas.openxmlformats.org/markup-compatibility/2006" xmlns:aink="http://schemas.microsoft.com/office/drawing/2016/ink" xmlns:am3d="http://schemas.microsoft.com/office/drawing/2017/model3d" xmlns:o="urn:schemas-microsoft-com:office:office" xmlns:r="http://schemas.openxmlformats.org/officeDocument/2006/relationships" xmlns:m="http://schemas.openxmlformats.org/officeDocument/2006/math" xmlns:v="urn:schemas-microsoft-com:vml" xmlns:wp14="http://schemas.microsoft.com/office/word/2010/wordprocessingDrawing" xmlns:wp="http://schemas.openxmlformats.org/drawingml/2006/wordprocessingDrawing" xmlns:w10="urn:schemas-microsoft-com:office:word" xmlns:w="http://schemas.openxmlformats.org/wordprocessingml/2006/main" xmlns:w14="http://schemas.microsoft.com/office/word/2010/wordml" xmlns:w15="http://schemas.microsoft.com/office/word/2012/wordml" xmlns:w16cid="http://schemas.microsoft.com/office/word/2016/wordml/cid" xmlns:w16se="http://schemas.microsoft.com/office/word/2015/wordml/symex" xmlns:wpg="http://schemas.microsoft.com/office/word/2010/wordprocessingGroup" xmlns:wpi="http://schemas.microsoft.com/office/word/2010/wordprocessingInk" xmlns:wne="http://schemas.microsoft.com/office/word/2006/wordml" xmlns:wps="http://schemas.microsoft.com/office/word/2010/wordprocessingShape" mc:Ignorable="w14 w15 w16se w16cid wp14">
   <w:body>
+    <w:p>
+      <w:r>
+        <w:rPr>
+          <w:highlight w:val="green"/>
+        </w:rPr>
+        <w:t>A verde o que não concordo</w:t>
+      </w:r>
+      <w:r>
+        <w:t xml:space="preserve">; </w:t>
+      </w:r>
+      <w:r>
+        <w:rPr>
+          <w:highlight w:val="red"/>
+        </w:rPr>
+        <w:t>A vermelho o que acho que deveria ser</w:t>
+      </w:r>
+      <w:r>
+        <w:t xml:space="preserve">; </w:t>
+      </w:r>
+      <w:r>
+        <w:rPr>
+          <w:highlight w:val="magenta"/>
+        </w:rPr>
+        <w:t>Cor de rosa</w:t>
+      </w:r>
+      <w:bookmarkStart w:id="0" w:name="_GoBack"/>
+      <w:bookmarkEnd w:id="0"/>
+      <w:r>
+        <w:rPr>
+          <w:highlight w:val="magenta"/>
+        </w:rPr>
+        <w:t xml:space="preserve"> o que não está coerente com o tipo de outros atributos que mantêm a mesma </w:t>
+      </w:r>
+      <w:proofErr w:type="spellStart"/>
+      <w:r>
+        <w:rPr>
+          <w:highlight w:val="magenta"/>
+        </w:rPr>
+        <w:t>info</w:t>
+      </w:r>
+      <w:proofErr w:type="spellEnd"/>
+    </w:p>
     <w:tbl>
       <w:tblPr>
         <w:tblStyle w:val="TabelacomGrelha"/>
@@ -270,9 +312,37 @@
             <w:tcW w:w="0" w:type="auto"/>
           </w:tcPr>
           <w:p>
-            <w:r>
-              <w:t>smallint</w:t>
-            </w:r>
+            <w:proofErr w:type="spellStart"/>
+            <w:r>
+              <w:rPr>
+                <w:highlight w:val="green"/>
+              </w:rPr>
+              <w:t>S</w:t>
+            </w:r>
+            <w:r>
+              <w:rPr>
+                <w:highlight w:val="green"/>
+              </w:rPr>
+              <w:t>mallint</w:t>
+            </w:r>
+            <w:proofErr w:type="spellEnd"/>
+            <w:r>
+              <w:t>,</w:t>
+            </w:r>
+            <w:r>
+              <w:rPr>
+                <w:highlight w:val="red"/>
+              </w:rPr>
+              <w:t xml:space="preserve"> </w:t>
+            </w:r>
+            <w:proofErr w:type="spellStart"/>
+            <w:r>
+              <w:rPr>
+                <w:highlight w:val="red"/>
+              </w:rPr>
+              <w:t>smallserial</w:t>
+            </w:r>
+            <w:proofErr w:type="spellEnd"/>
           </w:p>
         </w:tc>
         <w:tc>
@@ -282,6 +352,15 @@
           <w:p>
             <w:r>
               <w:t>&gt;= 0</w:t>
+            </w:r>
+            <w:r>
+              <w:t xml:space="preserve"> </w:t>
+            </w:r>
+            <w:r>
+              <w:rPr>
+                <w:highlight w:val="red"/>
+              </w:rPr>
+              <w:t>até 20</w:t>
             </w:r>
           </w:p>
         </w:tc>
@@ -336,9 +415,37 @@
             <w:tcW w:w="0" w:type="auto"/>
           </w:tcPr>
           <w:p>
-            <w:r>
-              <w:t>smallint</w:t>
-            </w:r>
+            <w:proofErr w:type="spellStart"/>
+            <w:r>
+              <w:rPr>
+                <w:highlight w:val="green"/>
+              </w:rPr>
+              <w:t>S</w:t>
+            </w:r>
+            <w:r>
+              <w:rPr>
+                <w:highlight w:val="green"/>
+              </w:rPr>
+              <w:t>mallint</w:t>
+            </w:r>
+            <w:proofErr w:type="spellEnd"/>
+            <w:r>
+              <w:t>,</w:t>
+            </w:r>
+            <w:r>
+              <w:rPr>
+                <w:highlight w:val="red"/>
+              </w:rPr>
+              <w:t xml:space="preserve"> </w:t>
+            </w:r>
+            <w:proofErr w:type="spellStart"/>
+            <w:r>
+              <w:rPr>
+                <w:highlight w:val="red"/>
+              </w:rPr>
+              <w:t>smallserial</w:t>
+            </w:r>
+            <w:proofErr w:type="spellEnd"/>
           </w:p>
         </w:tc>
         <w:tc>
@@ -348,6 +455,15 @@
           <w:p>
             <w:r>
               <w:t>&gt;= 0</w:t>
+            </w:r>
+            <w:r>
+              <w:t xml:space="preserve"> </w:t>
+            </w:r>
+            <w:r>
+              <w:rPr>
+                <w:highlight w:val="red"/>
+              </w:rPr>
+              <w:t>até 20</w:t>
             </w:r>
           </w:p>
         </w:tc>
@@ -402,9 +518,37 @@
             <w:tcW w:w="0" w:type="auto"/>
           </w:tcPr>
           <w:p>
-            <w:r>
-              <w:t>smallint</w:t>
-            </w:r>
+            <w:proofErr w:type="spellStart"/>
+            <w:r>
+              <w:rPr>
+                <w:highlight w:val="green"/>
+              </w:rPr>
+              <w:t>S</w:t>
+            </w:r>
+            <w:r>
+              <w:rPr>
+                <w:highlight w:val="green"/>
+              </w:rPr>
+              <w:t>mallint</w:t>
+            </w:r>
+            <w:proofErr w:type="spellEnd"/>
+            <w:r>
+              <w:t>,</w:t>
+            </w:r>
+            <w:r>
+              <w:rPr>
+                <w:highlight w:val="red"/>
+              </w:rPr>
+              <w:t xml:space="preserve"> </w:t>
+            </w:r>
+            <w:proofErr w:type="spellStart"/>
+            <w:r>
+              <w:rPr>
+                <w:highlight w:val="red"/>
+              </w:rPr>
+              <w:t>smallserial</w:t>
+            </w:r>
+            <w:proofErr w:type="spellEnd"/>
           </w:p>
         </w:tc>
         <w:tc>
@@ -414,6 +558,15 @@
           <w:p>
             <w:r>
               <w:t>&gt;= 0</w:t>
+            </w:r>
+            <w:r>
+              <w:t xml:space="preserve"> </w:t>
+            </w:r>
+            <w:r>
+              <w:rPr>
+                <w:highlight w:val="red"/>
+              </w:rPr>
+              <w:t>até 20</w:t>
             </w:r>
           </w:p>
         </w:tc>
@@ -468,9 +621,37 @@
             <w:tcW w:w="0" w:type="auto"/>
           </w:tcPr>
           <w:p>
-            <w:r>
-              <w:t>smallint</w:t>
-            </w:r>
+            <w:proofErr w:type="spellStart"/>
+            <w:r>
+              <w:rPr>
+                <w:highlight w:val="green"/>
+              </w:rPr>
+              <w:t>S</w:t>
+            </w:r>
+            <w:r>
+              <w:rPr>
+                <w:highlight w:val="green"/>
+              </w:rPr>
+              <w:t>mallint</w:t>
+            </w:r>
+            <w:proofErr w:type="spellEnd"/>
+            <w:r>
+              <w:t>,</w:t>
+            </w:r>
+            <w:r>
+              <w:rPr>
+                <w:highlight w:val="red"/>
+              </w:rPr>
+              <w:t xml:space="preserve"> </w:t>
+            </w:r>
+            <w:proofErr w:type="spellStart"/>
+            <w:r>
+              <w:rPr>
+                <w:highlight w:val="red"/>
+              </w:rPr>
+              <w:t>smallserial</w:t>
+            </w:r>
+            <w:proofErr w:type="spellEnd"/>
           </w:p>
         </w:tc>
         <w:tc>
@@ -480,6 +661,15 @@
           <w:p>
             <w:r>
               <w:t>&gt;= 0</w:t>
+            </w:r>
+            <w:r>
+              <w:t xml:space="preserve"> </w:t>
+            </w:r>
+            <w:r>
+              <w:rPr>
+                <w:highlight w:val="red"/>
+              </w:rPr>
+              <w:t>até 20</w:t>
             </w:r>
           </w:p>
         </w:tc>
@@ -513,9 +703,9 @@
       <w:tblGrid>
         <w:gridCol w:w="1010"/>
         <w:gridCol w:w="1608"/>
-        <w:gridCol w:w="1712"/>
-        <w:gridCol w:w="1485"/>
-        <w:gridCol w:w="1819"/>
+        <w:gridCol w:w="1672"/>
+        <w:gridCol w:w="1588"/>
+        <w:gridCol w:w="1756"/>
         <w:gridCol w:w="1433"/>
       </w:tblGrid>
       <w:tr>
@@ -788,9 +978,37 @@
             <w:tcW w:w="0" w:type="auto"/>
           </w:tcPr>
           <w:p>
-            <w:r>
-              <w:t>smallint</w:t>
-            </w:r>
+            <w:proofErr w:type="spellStart"/>
+            <w:r>
+              <w:rPr>
+                <w:highlight w:val="green"/>
+              </w:rPr>
+              <w:t>S</w:t>
+            </w:r>
+            <w:r>
+              <w:rPr>
+                <w:highlight w:val="green"/>
+              </w:rPr>
+              <w:t>mallint</w:t>
+            </w:r>
+            <w:proofErr w:type="spellEnd"/>
+            <w:r>
+              <w:t>,</w:t>
+            </w:r>
+            <w:r>
+              <w:rPr>
+                <w:highlight w:val="red"/>
+              </w:rPr>
+              <w:t xml:space="preserve"> </w:t>
+            </w:r>
+            <w:proofErr w:type="spellStart"/>
+            <w:r>
+              <w:rPr>
+                <w:highlight w:val="red"/>
+              </w:rPr>
+              <w:t>smallserial</w:t>
+            </w:r>
+            <w:proofErr w:type="spellEnd"/>
           </w:p>
         </w:tc>
         <w:tc>
@@ -800,6 +1018,15 @@
           <w:p>
             <w:r>
               <w:t>&gt; 0</w:t>
+            </w:r>
+            <w:r>
+              <w:t xml:space="preserve"> </w:t>
+            </w:r>
+            <w:r>
+              <w:rPr>
+                <w:highlight w:val="red"/>
+              </w:rPr>
+              <w:t>até 150</w:t>
             </w:r>
           </w:p>
         </w:tc>
@@ -855,17 +1082,35 @@
           </w:tcPr>
           <w:p>
             <w:r>
-              <w:t>character varying(70)</w:t>
-            </w:r>
-          </w:p>
-        </w:tc>
-        <w:tc>
-          <w:tcPr>
-            <w:tcW w:w="0" w:type="auto"/>
-          </w:tcPr>
-          <w:p>
-            <w:r>
-              <w:t>até 30 carateres (letras)</w:t>
+              <w:t>character varying(</w:t>
+            </w:r>
+            <w:r>
+              <w:rPr>
+                <w:highlight w:val="magenta"/>
+              </w:rPr>
+              <w:t>70</w:t>
+            </w:r>
+            <w:r>
+              <w:t>)</w:t>
+            </w:r>
+          </w:p>
+        </w:tc>
+        <w:tc>
+          <w:tcPr>
+            <w:tcW w:w="0" w:type="auto"/>
+          </w:tcPr>
+          <w:p>
+            <w:r>
+              <w:t xml:space="preserve">até </w:t>
+            </w:r>
+            <w:r>
+              <w:rPr>
+                <w:highlight w:val="magenta"/>
+              </w:rPr>
+              <w:t>30</w:t>
+            </w:r>
+            <w:r>
+              <w:t xml:space="preserve"> carateres (letras)</w:t>
             </w:r>
           </w:p>
         </w:tc>
@@ -938,11 +1183,59 @@
                 <w:highlight w:val="yellow"/>
               </w:rPr>
             </w:pPr>
+            <w:proofErr w:type="spellStart"/>
             <w:r>
               <w:rPr>
                 <w:highlight w:val="yellow"/>
               </w:rPr>
-              <w:t>character varying(30)</w:t>
+              <w:t>character</w:t>
+            </w:r>
+            <w:proofErr w:type="spellEnd"/>
+            <w:r>
+              <w:rPr>
+                <w:highlight w:val="yellow"/>
+              </w:rPr>
+              <w:t xml:space="preserve"> </w:t>
+            </w:r>
+            <w:proofErr w:type="spellStart"/>
+            <w:proofErr w:type="gramStart"/>
+            <w:r>
+              <w:rPr>
+                <w:highlight w:val="yellow"/>
+              </w:rPr>
+              <w:t>varying</w:t>
+            </w:r>
+            <w:proofErr w:type="spellEnd"/>
+            <w:r>
+              <w:rPr>
+                <w:highlight w:val="yellow"/>
+              </w:rPr>
+              <w:t>(</w:t>
+            </w:r>
+            <w:proofErr w:type="gramEnd"/>
+            <w:r>
+              <w:rPr>
+                <w:highlight w:val="green"/>
+              </w:rPr>
+              <w:t>30</w:t>
+            </w:r>
+            <w:r>
+              <w:rPr>
+                <w:highlight w:val="yellow"/>
+              </w:rPr>
+              <w:t>,</w:t>
+            </w:r>
+            <w:r>
+              <w:rPr>
+                <w:highlight w:val="red"/>
+              </w:rPr>
+              <w:t>50</w:t>
+            </w:r>
+            <w:r>
+              <w:rPr>
+                <w:highlight w:val="yellow"/>
+              </w:rPr>
+              <w:t>)</w:t>
             </w:r>
           </w:p>
         </w:tc>
@@ -960,7 +1253,31 @@
               <w:rPr>
                 <w:highlight w:val="yellow"/>
               </w:rPr>
-              <w:t>Até 30 carateres</w:t>
+              <w:t xml:space="preserve">Até </w:t>
+            </w:r>
+            <w:r>
+              <w:rPr>
+                <w:highlight w:val="green"/>
+              </w:rPr>
+              <w:t>30</w:t>
+            </w:r>
+            <w:r>
+              <w:rPr>
+                <w:highlight w:val="yellow"/>
+              </w:rPr>
+              <w:t>,</w:t>
+            </w:r>
+            <w:r>
+              <w:rPr>
+                <w:highlight w:val="red"/>
+              </w:rPr>
+              <w:t>50</w:t>
+            </w:r>
+            <w:r>
+              <w:rPr>
+                <w:highlight w:val="yellow"/>
+              </w:rPr>
+              <w:t xml:space="preserve"> carateres</w:t>
             </w:r>
           </w:p>
           <w:p>
@@ -973,7 +1290,39 @@
               <w:rPr>
                 <w:highlight w:val="yellow"/>
               </w:rPr>
-              <w:t>(letras, números, pontos, underscores)</w:t>
+              <w:t xml:space="preserve">(letras, números, </w:t>
+            </w:r>
+            <w:r>
+              <w:rPr>
+                <w:highlight w:val="green"/>
+              </w:rPr>
+              <w:t xml:space="preserve">pontos, </w:t>
+            </w:r>
+            <w:proofErr w:type="spellStart"/>
+            <w:r>
+              <w:rPr>
+                <w:highlight w:val="green"/>
+              </w:rPr>
+              <w:t>underscores</w:t>
+            </w:r>
+            <w:proofErr w:type="spellEnd"/>
+            <w:r>
+              <w:rPr>
+                <w:highlight w:val="yellow"/>
+              </w:rPr>
+              <w:t xml:space="preserve">, </w:t>
+            </w:r>
+            <w:r>
+              <w:rPr>
+                <w:highlight w:val="red"/>
+              </w:rPr>
+              <w:t>caracteres especiais</w:t>
+            </w:r>
+            <w:r>
+              <w:rPr>
+                <w:highlight w:val="yellow"/>
+              </w:rPr>
+              <w:t>)</w:t>
             </w:r>
           </w:p>
         </w:tc>
@@ -1008,9 +1357,9 @@
       <w:tblGrid>
         <w:gridCol w:w="1010"/>
         <w:gridCol w:w="1643"/>
-        <w:gridCol w:w="2201"/>
-        <w:gridCol w:w="1688"/>
-        <w:gridCol w:w="1137"/>
+        <w:gridCol w:w="2094"/>
+        <w:gridCol w:w="1644"/>
+        <w:gridCol w:w="1288"/>
         <w:gridCol w:w="1247"/>
       </w:tblGrid>
       <w:tr>
@@ -1109,7 +1458,7 @@
                 <w:u w:val="single"/>
               </w:rPr>
             </w:pPr>
-            <w:bookmarkStart w:id="0" w:name="_Hlk507945232"/>
+            <w:bookmarkStart w:id="1" w:name="_Hlk507945232"/>
             <w:proofErr w:type="spellStart"/>
             <w:r>
               <w:rPr>
@@ -1129,7 +1478,7 @@
               </w:rPr>
               <w:t>allergen</w:t>
             </w:r>
-            <w:bookmarkEnd w:id="0"/>
+            <w:bookmarkEnd w:id="1"/>
             <w:proofErr w:type="spellEnd"/>
           </w:p>
         </w:tc>
@@ -1155,15 +1504,50 @@
           </w:tcPr>
           <w:p>
             <w:r>
-              <w:t>text</w:t>
-            </w:r>
-          </w:p>
-        </w:tc>
-        <w:tc>
-          <w:tcPr>
-            <w:tcW w:w="0" w:type="auto"/>
-          </w:tcPr>
-          <w:p/>
+              <w:rPr>
+                <w:highlight w:val="green"/>
+              </w:rPr>
+              <w:t>Texto</w:t>
+            </w:r>
+            <w:r>
+              <w:t xml:space="preserve">, </w:t>
+            </w:r>
+            <w:proofErr w:type="spellStart"/>
+            <w:proofErr w:type="gramStart"/>
+            <w:r>
+              <w:rPr>
+                <w:highlight w:val="red"/>
+              </w:rPr>
+              <w:t>varchar</w:t>
+            </w:r>
+            <w:proofErr w:type="spellEnd"/>
+            <w:r>
+              <w:rPr>
+                <w:highlight w:val="red"/>
+              </w:rPr>
+              <w:t>(</w:t>
+            </w:r>
+            <w:proofErr w:type="gramEnd"/>
+            <w:r>
+              <w:rPr>
+                <w:highlight w:val="red"/>
+              </w:rPr>
+              <w:t>20)</w:t>
+            </w:r>
+          </w:p>
+        </w:tc>
+        <w:tc>
+          <w:tcPr>
+            <w:tcW w:w="0" w:type="auto"/>
+          </w:tcPr>
+          <w:p>
+            <w:r>
+              <w:rPr>
+                <w:highlight w:val="red"/>
+              </w:rPr>
+              <w:t>Até 20 caracteres</w:t>
+            </w:r>
+          </w:p>
         </w:tc>
         <w:tc>
           <w:tcPr>
@@ -1294,14 +1678,14 @@
                 <w:u w:val="single"/>
               </w:rPr>
             </w:pPr>
-            <w:bookmarkStart w:id="1" w:name="_Hlk507945480"/>
+            <w:bookmarkStart w:id="2" w:name="_Hlk507945480"/>
             <w:r>
               <w:rPr>
                 <w:u w:val="single"/>
               </w:rPr>
               <w:t>recipe_id</w:t>
             </w:r>
-            <w:bookmarkEnd w:id="1"/>
+            <w:bookmarkEnd w:id="2"/>
           </w:p>
         </w:tc>
         <w:tc>
@@ -1365,11 +1749,11 @@
             <w:tcW w:w="0" w:type="auto"/>
           </w:tcPr>
           <w:p>
-            <w:bookmarkStart w:id="2" w:name="_Hlk507945486"/>
+            <w:bookmarkStart w:id="3" w:name="_Hlk507945486"/>
             <w:r>
               <w:t>recipe_name</w:t>
             </w:r>
-            <w:bookmarkEnd w:id="2"/>
+            <w:bookmarkEnd w:id="3"/>
           </w:p>
         </w:tc>
         <w:tc>
@@ -1433,11 +1817,11 @@
             <w:tcW w:w="0" w:type="auto"/>
           </w:tcPr>
           <w:p>
-            <w:bookmarkStart w:id="3" w:name="_Hlk507945498"/>
+            <w:bookmarkStart w:id="4" w:name="_Hlk507945498"/>
             <w:r>
               <w:t>recipe_instructions</w:t>
             </w:r>
-            <w:bookmarkEnd w:id="3"/>
+            <w:bookmarkEnd w:id="4"/>
           </w:p>
         </w:tc>
         <w:tc>
@@ -1497,11 +1881,11 @@
             <w:tcW w:w="0" w:type="auto"/>
           </w:tcPr>
           <w:p>
-            <w:bookmarkStart w:id="4" w:name="_Hlk507945510"/>
+            <w:bookmarkStart w:id="5" w:name="_Hlk507945510"/>
             <w:r>
               <w:t>recipe_difficulty</w:t>
             </w:r>
-            <w:bookmarkEnd w:id="4"/>
+            <w:bookmarkEnd w:id="5"/>
           </w:p>
         </w:tc>
         <w:tc>
@@ -1562,7 +1946,7 @@
             <w:vMerge/>
           </w:tcPr>
           <w:p>
-            <w:bookmarkStart w:id="5" w:name="_Hlk507945676"/>
+            <w:bookmarkStart w:id="6" w:name="_Hlk507945676"/>
           </w:p>
         </w:tc>
         <w:tc>
@@ -1590,9 +1974,31 @@
             <w:tcW w:w="0" w:type="auto"/>
           </w:tcPr>
           <w:p>
-            <w:r>
-              <w:t>smallint</w:t>
-            </w:r>
+            <w:proofErr w:type="spellStart"/>
+            <w:r>
+              <w:rPr>
+                <w:highlight w:val="green"/>
+              </w:rPr>
+              <w:t>S</w:t>
+            </w:r>
+            <w:r>
+              <w:rPr>
+                <w:highlight w:val="green"/>
+              </w:rPr>
+              <w:t>mallint</w:t>
+            </w:r>
+            <w:proofErr w:type="spellEnd"/>
+            <w:r>
+              <w:t xml:space="preserve">, </w:t>
+            </w:r>
+            <w:proofErr w:type="spellStart"/>
+            <w:r>
+              <w:rPr>
+                <w:highlight w:val="red"/>
+              </w:rPr>
+              <w:t>smallserial</w:t>
+            </w:r>
+            <w:proofErr w:type="spellEnd"/>
           </w:p>
         </w:tc>
         <w:tc>
@@ -1616,7 +2022,7 @@
           </w:p>
         </w:tc>
       </w:tr>
-      <w:bookmarkEnd w:id="5"/>
+      <w:bookmarkEnd w:id="6"/>
       <w:tr>
         <w:trPr>
           <w:trHeight w:val="261"/>
@@ -1634,11 +2040,11 @@
             <w:tcW w:w="0" w:type="auto"/>
           </w:tcPr>
           <w:p>
-            <w:bookmarkStart w:id="6" w:name="_Hlk507945693"/>
+            <w:bookmarkStart w:id="7" w:name="_Hlk507945693"/>
             <w:r>
               <w:t>recipe_servings</w:t>
             </w:r>
-            <w:bookmarkEnd w:id="6"/>
+            <w:bookmarkEnd w:id="7"/>
           </w:p>
         </w:tc>
         <w:tc>
@@ -1656,9 +2062,38 @@
             <w:tcW w:w="0" w:type="auto"/>
           </w:tcPr>
           <w:p>
-            <w:r>
-              <w:t>smallint</w:t>
-            </w:r>
+            <w:pPr>
+              <w:rPr>
+                <w:highlight w:val="green"/>
+              </w:rPr>
+            </w:pPr>
+            <w:proofErr w:type="spellStart"/>
+            <w:r>
+              <w:rPr>
+                <w:highlight w:val="green"/>
+              </w:rPr>
+              <w:t>S</w:t>
+            </w:r>
+            <w:r>
+              <w:rPr>
+                <w:highlight w:val="green"/>
+              </w:rPr>
+              <w:t>mallint</w:t>
+            </w:r>
+            <w:proofErr w:type="spellEnd"/>
+            <w:r>
+              <w:t>,</w:t>
+            </w:r>
+          </w:p>
+          <w:p>
+            <w:proofErr w:type="spellStart"/>
+            <w:r>
+              <w:rPr>
+                <w:highlight w:val="red"/>
+              </w:rPr>
+              <w:t>smallserial</w:t>
+            </w:r>
+            <w:proofErr w:type="spellEnd"/>
           </w:p>
         </w:tc>
         <w:tc>
@@ -1699,11 +2134,11 @@
             <w:tcW w:w="0" w:type="auto"/>
           </w:tcPr>
           <w:p>
-            <w:bookmarkStart w:id="7" w:name="_Hlk507945703"/>
+            <w:bookmarkStart w:id="8" w:name="_Hlk507945703"/>
             <w:r>
               <w:t>recipe_cuisine</w:t>
             </w:r>
-            <w:bookmarkEnd w:id="7"/>
+            <w:bookmarkEnd w:id="8"/>
           </w:p>
         </w:tc>
         <w:tc>
@@ -1767,14 +2202,14 @@
             <w:tcW w:w="0" w:type="auto"/>
           </w:tcPr>
           <w:p>
-            <w:bookmarkStart w:id="8" w:name="_Hlk507945714"/>
+            <w:bookmarkStart w:id="9" w:name="_Hlk507945714"/>
             <w:r>
               <w:t>recipe_dishT</w:t>
             </w:r>
             <w:r>
               <w:t>ype</w:t>
             </w:r>
-            <w:bookmarkEnd w:id="8"/>
+            <w:bookmarkEnd w:id="9"/>
           </w:p>
         </w:tc>
         <w:tc>
@@ -2030,9 +2465,31 @@
             <w:tcW w:w="0" w:type="auto"/>
           </w:tcPr>
           <w:p>
-            <w:r>
-              <w:t>bigint</w:t>
-            </w:r>
+            <w:proofErr w:type="spellStart"/>
+            <w:r>
+              <w:rPr>
+                <w:highlight w:val="green"/>
+              </w:rPr>
+              <w:t>B</w:t>
+            </w:r>
+            <w:r>
+              <w:rPr>
+                <w:highlight w:val="green"/>
+              </w:rPr>
+              <w:t>igint</w:t>
+            </w:r>
+            <w:proofErr w:type="spellEnd"/>
+            <w:r>
+              <w:t xml:space="preserve">, </w:t>
+            </w:r>
+            <w:proofErr w:type="spellStart"/>
+            <w:r>
+              <w:rPr>
+                <w:highlight w:val="red"/>
+              </w:rPr>
+              <w:t>bigserial</w:t>
+            </w:r>
+            <w:proofErr w:type="spellEnd"/>
           </w:p>
         </w:tc>
         <w:tc>
@@ -2190,9 +2647,37 @@
             <w:tcW w:w="0" w:type="auto"/>
           </w:tcPr>
           <w:p>
-            <w:r>
-              <w:t>bigint</w:t>
-            </w:r>
+            <w:proofErr w:type="spellStart"/>
+            <w:r>
+              <w:rPr>
+                <w:highlight w:val="green"/>
+              </w:rPr>
+              <w:t>B</w:t>
+            </w:r>
+            <w:r>
+              <w:rPr>
+                <w:highlight w:val="green"/>
+              </w:rPr>
+              <w:t>igint</w:t>
+            </w:r>
+            <w:proofErr w:type="spellEnd"/>
+            <w:r>
+              <w:t>,</w:t>
+            </w:r>
+            <w:r>
+              <w:rPr>
+                <w:highlight w:val="red"/>
+              </w:rPr>
+              <w:t xml:space="preserve"> </w:t>
+            </w:r>
+            <w:proofErr w:type="spellStart"/>
+            <w:r>
+              <w:rPr>
+                <w:highlight w:val="red"/>
+              </w:rPr>
+              <w:t>bigserial</w:t>
+            </w:r>
+            <w:proofErr w:type="spellEnd"/>
           </w:p>
         </w:tc>
         <w:tc>
@@ -2256,17 +2741,35 @@
           </w:tcPr>
           <w:p>
             <w:r>
-              <w:t>character varying(30)</w:t>
-            </w:r>
-          </w:p>
-        </w:tc>
-        <w:tc>
-          <w:tcPr>
-            <w:tcW w:w="0" w:type="auto"/>
-          </w:tcPr>
-          <w:p>
-            <w:r>
-              <w:t>até 30 carateres (letras, números, pontos, underscores)</w:t>
+              <w:t>character varying(</w:t>
+            </w:r>
+            <w:r>
+              <w:rPr>
+                <w:highlight w:val="magenta"/>
+              </w:rPr>
+              <w:t>30</w:t>
+            </w:r>
+            <w:r>
+              <w:t>)</w:t>
+            </w:r>
+          </w:p>
+        </w:tc>
+        <w:tc>
+          <w:tcPr>
+            <w:tcW w:w="0" w:type="auto"/>
+          </w:tcPr>
+          <w:p>
+            <w:r>
+              <w:t xml:space="preserve">até </w:t>
+            </w:r>
+            <w:r>
+              <w:rPr>
+                <w:highlight w:val="magenta"/>
+              </w:rPr>
+              <w:t>30</w:t>
+            </w:r>
+            <w:r>
+              <w:t xml:space="preserve"> carateres (letras, números, pontos, underscores)</w:t>
             </w:r>
           </w:p>
         </w:tc>
@@ -2294,9 +2797,9 @@
       <w:tblGrid>
         <w:gridCol w:w="1438"/>
         <w:gridCol w:w="1608"/>
-        <w:gridCol w:w="1627"/>
-        <w:gridCol w:w="1451"/>
-        <w:gridCol w:w="1633"/>
+        <w:gridCol w:w="1570"/>
+        <w:gridCol w:w="1582"/>
+        <w:gridCol w:w="1559"/>
         <w:gridCol w:w="1452"/>
       </w:tblGrid>
       <w:tr>
@@ -2386,12 +2889,7 @@
           <w:p>
             <w:proofErr w:type="spellStart"/>
             <w:r>
-              <w:t>Shared</w:t>
-            </w:r>
-            <w:bookmarkStart w:id="9" w:name="_GoBack"/>
-            <w:bookmarkEnd w:id="9"/>
-            <w:r>
-              <w:t>R</w:t>
+              <w:t>SharedR</w:t>
             </w:r>
             <w:r>
               <w:t>ecipe</w:t>
@@ -2435,10 +2933,30 @@
           </w:tcPr>
           <w:p>
             <w:proofErr w:type="spellStart"/>
-            <w:r>
-              <w:t>bigint</w:t>
+            <w:proofErr w:type="gramStart"/>
+            <w:r>
+              <w:rPr>
+                <w:highlight w:val="green"/>
+              </w:rPr>
+              <w:t>B</w:t>
+            </w:r>
+            <w:r>
+              <w:rPr>
+                <w:highlight w:val="green"/>
+              </w:rPr>
+              <w:t>igint</w:t>
+            </w:r>
+            <w:r>
+              <w:t>,</w:t>
+            </w:r>
+            <w:r>
+              <w:rPr>
+                <w:highlight w:val="red"/>
+              </w:rPr>
+              <w:t>bigserial</w:t>
             </w:r>
             <w:proofErr w:type="spellEnd"/>
+            <w:proofErr w:type="gramEnd"/>
           </w:p>
         </w:tc>
         <w:tc>
@@ -2522,17 +3040,32 @@
             </w:r>
             <w:proofErr w:type="gramEnd"/>
             <w:r>
-              <w:t>30)</w:t>
-            </w:r>
-          </w:p>
-        </w:tc>
-        <w:tc>
-          <w:tcPr>
-            <w:tcW w:w="0" w:type="auto"/>
-          </w:tcPr>
-          <w:p>
-            <w:r>
-              <w:t xml:space="preserve">até 30 carateres (letras, números, pontos, </w:t>
+              <w:rPr>
+                <w:highlight w:val="magenta"/>
+              </w:rPr>
+              <w:t>30</w:t>
+            </w:r>
+            <w:r>
+              <w:t>)</w:t>
+            </w:r>
+          </w:p>
+        </w:tc>
+        <w:tc>
+          <w:tcPr>
+            <w:tcW w:w="0" w:type="auto"/>
+          </w:tcPr>
+          <w:p>
+            <w:r>
+              <w:t xml:space="preserve">até </w:t>
+            </w:r>
+            <w:r>
+              <w:rPr>
+                <w:highlight w:val="magenta"/>
+              </w:rPr>
+              <w:t>30</w:t>
+            </w:r>
+            <w:r>
+              <w:t xml:space="preserve"> carateres (letras, números, pontos, </w:t>
             </w:r>
             <w:proofErr w:type="spellStart"/>
             <w:r>
@@ -2688,9 +3221,37 @@
             <w:tcW w:w="0" w:type="auto"/>
           </w:tcPr>
           <w:p>
-            <w:r>
-              <w:t>bigint</w:t>
-            </w:r>
+            <w:proofErr w:type="spellStart"/>
+            <w:r>
+              <w:rPr>
+                <w:highlight w:val="green"/>
+              </w:rPr>
+              <w:t>B</w:t>
+            </w:r>
+            <w:r>
+              <w:rPr>
+                <w:highlight w:val="green"/>
+              </w:rPr>
+              <w:t>igint</w:t>
+            </w:r>
+            <w:proofErr w:type="spellEnd"/>
+            <w:r>
+              <w:t>,</w:t>
+            </w:r>
+            <w:r>
+              <w:rPr>
+                <w:highlight w:val="red"/>
+              </w:rPr>
+              <w:t xml:space="preserve"> </w:t>
+            </w:r>
+            <w:proofErr w:type="spellStart"/>
+            <w:r>
+              <w:rPr>
+                <w:highlight w:val="red"/>
+              </w:rPr>
+              <w:t>bigserial</w:t>
+            </w:r>
+            <w:proofErr w:type="spellEnd"/>
           </w:p>
         </w:tc>
         <w:tc>
@@ -3062,9 +3623,31 @@
             <w:tcW w:w="0" w:type="auto"/>
           </w:tcPr>
           <w:p>
-            <w:r>
-              <w:t>bigint</w:t>
-            </w:r>
+            <w:proofErr w:type="spellStart"/>
+            <w:r>
+              <w:rPr>
+                <w:highlight w:val="magenta"/>
+              </w:rPr>
+              <w:t>B</w:t>
+            </w:r>
+            <w:r>
+              <w:rPr>
+                <w:highlight w:val="magenta"/>
+              </w:rPr>
+              <w:t>igint</w:t>
+            </w:r>
+            <w:proofErr w:type="spellEnd"/>
+            <w:r>
+              <w:t xml:space="preserve">, </w:t>
+            </w:r>
+            <w:proofErr w:type="spellStart"/>
+            <w:r>
+              <w:rPr>
+                <w:highlight w:val="red"/>
+              </w:rPr>
+              <w:t>bigserial</w:t>
+            </w:r>
+            <w:proofErr w:type="spellEnd"/>
           </w:p>
         </w:tc>
         <w:tc>
@@ -3136,9 +3719,31 @@
             <w:tcW w:w="0" w:type="auto"/>
           </w:tcPr>
           <w:p>
-            <w:r>
-              <w:t>smallint</w:t>
-            </w:r>
+            <w:proofErr w:type="spellStart"/>
+            <w:r>
+              <w:rPr>
+                <w:highlight w:val="magenta"/>
+              </w:rPr>
+              <w:t>S</w:t>
+            </w:r>
+            <w:r>
+              <w:rPr>
+                <w:highlight w:val="magenta"/>
+              </w:rPr>
+              <w:t>mallint</w:t>
+            </w:r>
+            <w:proofErr w:type="spellEnd"/>
+            <w:r>
+              <w:t xml:space="preserve">, </w:t>
+            </w:r>
+            <w:proofErr w:type="spellStart"/>
+            <w:r>
+              <w:rPr>
+                <w:highlight w:val="red"/>
+              </w:rPr>
+              <w:t>smallserial</w:t>
+            </w:r>
+            <w:proofErr w:type="spellEnd"/>
           </w:p>
         </w:tc>
         <w:tc>
@@ -3294,9 +3899,37 @@
             <w:tcW w:w="0" w:type="auto"/>
           </w:tcPr>
           <w:p>
-            <w:r>
-              <w:t>bigint</w:t>
-            </w:r>
+            <w:proofErr w:type="spellStart"/>
+            <w:r>
+              <w:rPr>
+                <w:highlight w:val="magenta"/>
+              </w:rPr>
+              <w:t>B</w:t>
+            </w:r>
+            <w:r>
+              <w:rPr>
+                <w:highlight w:val="magenta"/>
+              </w:rPr>
+              <w:t>igint</w:t>
+            </w:r>
+            <w:proofErr w:type="spellEnd"/>
+            <w:r>
+              <w:t>,</w:t>
+            </w:r>
+            <w:r>
+              <w:rPr>
+                <w:highlight w:val="red"/>
+              </w:rPr>
+              <w:t xml:space="preserve"> </w:t>
+            </w:r>
+            <w:proofErr w:type="spellStart"/>
+            <w:r>
+              <w:rPr>
+                <w:highlight w:val="red"/>
+              </w:rPr>
+              <w:t>bigserial</w:t>
+            </w:r>
+            <w:proofErr w:type="spellEnd"/>
           </w:p>
         </w:tc>
         <w:tc>
@@ -3368,9 +4001,37 @@
             <w:tcW w:w="0" w:type="auto"/>
           </w:tcPr>
           <w:p>
-            <w:r>
-              <w:t>smallint</w:t>
-            </w:r>
+            <w:proofErr w:type="spellStart"/>
+            <w:r>
+              <w:rPr>
+                <w:highlight w:val="magenta"/>
+              </w:rPr>
+              <w:t>S</w:t>
+            </w:r>
+            <w:r>
+              <w:rPr>
+                <w:highlight w:val="magenta"/>
+              </w:rPr>
+              <w:t>mallint</w:t>
+            </w:r>
+            <w:proofErr w:type="spellEnd"/>
+            <w:r>
+              <w:t>,</w:t>
+            </w:r>
+            <w:r>
+              <w:rPr>
+                <w:highlight w:val="red"/>
+              </w:rPr>
+              <w:t xml:space="preserve"> </w:t>
+            </w:r>
+            <w:proofErr w:type="spellStart"/>
+            <w:r>
+              <w:rPr>
+                <w:highlight w:val="red"/>
+              </w:rPr>
+              <w:t>smallserial</w:t>
+            </w:r>
+            <w:proofErr w:type="spellEnd"/>
           </w:p>
         </w:tc>
         <w:tc>
@@ -3435,17 +4096,35 @@
           </w:tcPr>
           <w:p>
             <w:r>
-              <w:t>character varying(30)</w:t>
-            </w:r>
-          </w:p>
-        </w:tc>
-        <w:tc>
-          <w:tcPr>
-            <w:tcW w:w="0" w:type="auto"/>
-          </w:tcPr>
-          <w:p>
-            <w:r>
-              <w:t>até 30 carateres (letras, números, pontos, underscores)</w:t>
+              <w:t>character varying(</w:t>
+            </w:r>
+            <w:r>
+              <w:rPr>
+                <w:highlight w:val="magenta"/>
+              </w:rPr>
+              <w:t>30</w:t>
+            </w:r>
+            <w:r>
+              <w:t>)</w:t>
+            </w:r>
+          </w:p>
+        </w:tc>
+        <w:tc>
+          <w:tcPr>
+            <w:tcW w:w="0" w:type="auto"/>
+          </w:tcPr>
+          <w:p>
+            <w:r>
+              <w:t xml:space="preserve">até </w:t>
+            </w:r>
+            <w:r>
+              <w:rPr>
+                <w:highlight w:val="magenta"/>
+              </w:rPr>
+              <w:t>30</w:t>
+            </w:r>
+            <w:r>
+              <w:t xml:space="preserve"> carateres (letras, números, pontos, underscores)</w:t>
             </w:r>
           </w:p>
         </w:tc>
@@ -3498,8 +4177,28 @@
           </w:tcPr>
           <w:p>
             <w:r>
-              <w:t>bit</w:t>
-            </w:r>
+              <w:rPr>
+                <w:highlight w:val="green"/>
+              </w:rPr>
+              <w:t>B</w:t>
+            </w:r>
+            <w:r>
+              <w:rPr>
+                <w:highlight w:val="green"/>
+              </w:rPr>
+              <w:t>it</w:t>
+            </w:r>
+            <w:r>
+              <w:t xml:space="preserve">, </w:t>
+            </w:r>
+            <w:proofErr w:type="spellStart"/>
+            <w:r>
+              <w:rPr>
+                <w:highlight w:val="red"/>
+              </w:rPr>
+              <w:t>boolean</w:t>
+            </w:r>
+            <w:proofErr w:type="spellEnd"/>
           </w:p>
         </w:tc>
         <w:tc>
@@ -3547,6 +4246,7 @@
           </w:tcPr>
           <w:p>
             <w:r>
+              <w:lastRenderedPageBreak/>
               <w:t>Entidade</w:t>
             </w:r>
           </w:p>
@@ -3890,9 +4590,31 @@
             <w:tcW w:w="1483" w:type="dxa"/>
           </w:tcPr>
           <w:p>
-            <w:r>
-              <w:t>integer</w:t>
-            </w:r>
+            <w:proofErr w:type="spellStart"/>
+            <w:proofErr w:type="gramStart"/>
+            <w:r>
+              <w:rPr>
+                <w:highlight w:val="magenta"/>
+              </w:rPr>
+              <w:t>I</w:t>
+            </w:r>
+            <w:r>
+              <w:rPr>
+                <w:highlight w:val="magenta"/>
+              </w:rPr>
+              <w:t>nteger</w:t>
+            </w:r>
+            <w:r>
+              <w:t>,</w:t>
+            </w:r>
+            <w:r>
+              <w:rPr>
+                <w:highlight w:val="red"/>
+              </w:rPr>
+              <w:t>serial</w:t>
+            </w:r>
+            <w:proofErr w:type="spellEnd"/>
+            <w:proofErr w:type="gramEnd"/>
           </w:p>
         </w:tc>
         <w:tc>
@@ -4090,9 +4812,31 @@
             <w:tcW w:w="1483" w:type="dxa"/>
           </w:tcPr>
           <w:p>
-            <w:r>
-              <w:t>bit</w:t>
-            </w:r>
+            <w:proofErr w:type="spellStart"/>
+            <w:proofErr w:type="gramStart"/>
+            <w:r>
+              <w:rPr>
+                <w:highlight w:val="green"/>
+              </w:rPr>
+              <w:t>B</w:t>
+            </w:r>
+            <w:r>
+              <w:rPr>
+                <w:highlight w:val="green"/>
+              </w:rPr>
+              <w:t>it</w:t>
+            </w:r>
+            <w:r>
+              <w:t>,</w:t>
+            </w:r>
+            <w:r>
+              <w:rPr>
+                <w:highlight w:val="red"/>
+              </w:rPr>
+              <w:t>boolean</w:t>
+            </w:r>
+            <w:proofErr w:type="spellEnd"/>
+            <w:proofErr w:type="gramEnd"/>
           </w:p>
         </w:tc>
         <w:tc>
@@ -4149,9 +4893,31 @@
             <w:tcW w:w="1483" w:type="dxa"/>
           </w:tcPr>
           <w:p>
-            <w:r>
-              <w:t>smallint</w:t>
-            </w:r>
+            <w:proofErr w:type="spellStart"/>
+            <w:proofErr w:type="gramStart"/>
+            <w:r>
+              <w:rPr>
+                <w:highlight w:val="green"/>
+              </w:rPr>
+              <w:t>S</w:t>
+            </w:r>
+            <w:r>
+              <w:rPr>
+                <w:highlight w:val="green"/>
+              </w:rPr>
+              <w:t>mallint</w:t>
+            </w:r>
+            <w:r>
+              <w:t>,</w:t>
+            </w:r>
+            <w:r>
+              <w:rPr>
+                <w:highlight w:val="red"/>
+              </w:rPr>
+              <w:t>smallserial</w:t>
+            </w:r>
+            <w:proofErr w:type="spellEnd"/>
+            <w:proofErr w:type="gramEnd"/>
           </w:p>
         </w:tc>
         <w:tc>
@@ -4272,7 +5038,7 @@
         <w:gridCol w:w="1115"/>
         <w:gridCol w:w="3052"/>
         <w:gridCol w:w="1676"/>
-        <w:gridCol w:w="1371"/>
+        <w:gridCol w:w="1941"/>
         <w:gridCol w:w="2364"/>
         <w:gridCol w:w="1247"/>
       </w:tblGrid>
@@ -4287,7 +5053,6 @@
           </w:tcPr>
           <w:p>
             <w:r>
-              <w:lastRenderedPageBreak/>
               <w:t>Entidade</w:t>
             </w:r>
           </w:p>
@@ -4355,6 +5120,7 @@
           </w:tcPr>
           <w:p>
             <w:r>
+              <w:lastRenderedPageBreak/>
               <w:t>StockItem</w:t>
             </w:r>
           </w:p>
@@ -4392,9 +5158,31 @@
             <w:tcW w:w="0" w:type="auto"/>
           </w:tcPr>
           <w:p>
-            <w:r>
-              <w:t>bigint</w:t>
-            </w:r>
+            <w:proofErr w:type="spellStart"/>
+            <w:proofErr w:type="gramStart"/>
+            <w:r>
+              <w:rPr>
+                <w:highlight w:val="magenta"/>
+              </w:rPr>
+              <w:t>B</w:t>
+            </w:r>
+            <w:r>
+              <w:rPr>
+                <w:highlight w:val="magenta"/>
+              </w:rPr>
+              <w:t>igint</w:t>
+            </w:r>
+            <w:r>
+              <w:t>,</w:t>
+            </w:r>
+            <w:r>
+              <w:rPr>
+                <w:highlight w:val="red"/>
+              </w:rPr>
+              <w:t>bigserial</w:t>
+            </w:r>
+            <w:proofErr w:type="spellEnd"/>
+            <w:proofErr w:type="gramEnd"/>
           </w:p>
         </w:tc>
         <w:tc>
@@ -4559,9 +5347,31 @@
             <w:tcW w:w="0" w:type="auto"/>
           </w:tcPr>
           <w:p>
-            <w:r>
-              <w:t>integer</w:t>
-            </w:r>
+            <w:proofErr w:type="spellStart"/>
+            <w:proofErr w:type="gramStart"/>
+            <w:r>
+              <w:rPr>
+                <w:highlight w:val="green"/>
+              </w:rPr>
+              <w:t>I</w:t>
+            </w:r>
+            <w:r>
+              <w:rPr>
+                <w:highlight w:val="green"/>
+              </w:rPr>
+              <w:t>nteger</w:t>
+            </w:r>
+            <w:r>
+              <w:t>,</w:t>
+            </w:r>
+            <w:r>
+              <w:rPr>
+                <w:highlight w:val="red"/>
+              </w:rPr>
+              <w:t>serial</w:t>
+            </w:r>
+            <w:proofErr w:type="spellEnd"/>
+            <w:proofErr w:type="gramEnd"/>
           </w:p>
         </w:tc>
         <w:tc>
@@ -4632,8 +5442,28 @@
             <w:tcW w:w="0" w:type="auto"/>
           </w:tcPr>
           <w:p>
-            <w:r>
-              <w:t>integer</w:t>
+            <w:proofErr w:type="spellStart"/>
+            <w:r>
+              <w:rPr>
+                <w:highlight w:val="green"/>
+              </w:rPr>
+              <w:t>I</w:t>
+            </w:r>
+            <w:r>
+              <w:rPr>
+                <w:highlight w:val="green"/>
+              </w:rPr>
+              <w:t>nteger</w:t>
+            </w:r>
+            <w:proofErr w:type="spellEnd"/>
+            <w:r>
+              <w:t>,</w:t>
+            </w:r>
+            <w:r>
+              <w:rPr>
+                <w:highlight w:val="red"/>
+              </w:rPr>
+              <w:t xml:space="preserve"> serial</w:t>
             </w:r>
           </w:p>
         </w:tc>
@@ -4709,8 +5539,26 @@
             <w:tcW w:w="0" w:type="auto"/>
           </w:tcPr>
           <w:p>
-            <w:r>
-              <w:t>character varying(35)</w:t>
+            <w:proofErr w:type="spellStart"/>
+            <w:r>
+              <w:t>character</w:t>
+            </w:r>
+            <w:proofErr w:type="spellEnd"/>
+            <w:r>
+              <w:t xml:space="preserve"> </w:t>
+            </w:r>
+            <w:proofErr w:type="spellStart"/>
+            <w:proofErr w:type="gramStart"/>
+            <w:r>
+              <w:t>varying</w:t>
+            </w:r>
+            <w:proofErr w:type="spellEnd"/>
+            <w:r>
+              <w:t>(</w:t>
+            </w:r>
+            <w:proofErr w:type="gramEnd"/>
+            <w:r>
+              <w:t>35)</w:t>
             </w:r>
           </w:p>
         </w:tc>
@@ -4928,9 +5776,31 @@
             <w:tcW w:w="0" w:type="auto"/>
           </w:tcPr>
           <w:p>
-            <w:r>
-              <w:t>smallint</w:t>
-            </w:r>
+            <w:proofErr w:type="spellStart"/>
+            <w:proofErr w:type="gramStart"/>
+            <w:r>
+              <w:rPr>
+                <w:highlight w:val="green"/>
+              </w:rPr>
+              <w:t>S</w:t>
+            </w:r>
+            <w:r>
+              <w:rPr>
+                <w:highlight w:val="green"/>
+              </w:rPr>
+              <w:t>mallint</w:t>
+            </w:r>
+            <w:r>
+              <w:t>,</w:t>
+            </w:r>
+            <w:r>
+              <w:rPr>
+                <w:highlight w:val="red"/>
+              </w:rPr>
+              <w:t>smallserial</w:t>
+            </w:r>
+            <w:proofErr w:type="spellEnd"/>
+            <w:proofErr w:type="gramEnd"/>
           </w:p>
         </w:tc>
         <w:tc>
@@ -5028,11 +5898,55 @@
                 <w:highlight w:val="yellow"/>
               </w:rPr>
             </w:pPr>
+            <w:proofErr w:type="spellStart"/>
             <w:r>
               <w:rPr>
                 <w:highlight w:val="yellow"/>
               </w:rPr>
-              <w:t>text</w:t>
+              <w:t>Text</w:t>
+            </w:r>
+            <w:proofErr w:type="spellEnd"/>
+            <w:r>
+              <w:rPr>
+                <w:highlight w:val="yellow"/>
+              </w:rPr>
+              <w:t xml:space="preserve">, </w:t>
+            </w:r>
+            <w:proofErr w:type="spellStart"/>
+            <w:r>
+              <w:rPr>
+                <w:highlight w:val="red"/>
+              </w:rPr>
+              <w:t>character</w:t>
+            </w:r>
+            <w:proofErr w:type="spellEnd"/>
+            <w:r>
+              <w:rPr>
+                <w:highlight w:val="red"/>
+              </w:rPr>
+              <w:t xml:space="preserve"> </w:t>
+            </w:r>
+            <w:proofErr w:type="spellStart"/>
+            <w:proofErr w:type="gramStart"/>
+            <w:r>
+              <w:rPr>
+                <w:highlight w:val="red"/>
+              </w:rPr>
+              <w:t>varying</w:t>
+            </w:r>
+            <w:proofErr w:type="spellEnd"/>
+            <w:r>
+              <w:rPr>
+                <w:highlight w:val="red"/>
+              </w:rPr>
+              <w:t>(</w:t>
+            </w:r>
+            <w:proofErr w:type="gramEnd"/>
+            <w:r>
+              <w:rPr>
+                <w:highlight w:val="red"/>
+              </w:rPr>
+              <w:t>5)</w:t>
             </w:r>
           </w:p>
         </w:tc>
@@ -5402,8 +6316,8 @@
       <w:tblGrid>
         <w:gridCol w:w="1142"/>
         <w:gridCol w:w="1996"/>
-        <w:gridCol w:w="1187"/>
-        <w:gridCol w:w="1785"/>
+        <w:gridCol w:w="1182"/>
+        <w:gridCol w:w="1790"/>
         <w:gridCol w:w="1137"/>
         <w:gridCol w:w="1247"/>
       </w:tblGrid>
@@ -5526,9 +6440,31 @@
             <w:tcW w:w="0" w:type="auto"/>
           </w:tcPr>
           <w:p>
-            <w:r>
-              <w:t>integer</w:t>
-            </w:r>
+            <w:proofErr w:type="spellStart"/>
+            <w:r>
+              <w:rPr>
+                <w:highlight w:val="magenta"/>
+              </w:rPr>
+              <w:t>I</w:t>
+            </w:r>
+            <w:r>
+              <w:rPr>
+                <w:highlight w:val="magenta"/>
+              </w:rPr>
+              <w:t>nteger</w:t>
+            </w:r>
+            <w:proofErr w:type="spellEnd"/>
+            <w:r>
+              <w:t xml:space="preserve">, </w:t>
+            </w:r>
+            <w:proofErr w:type="spellStart"/>
+            <w:r>
+              <w:rPr>
+                <w:highlight w:val="red"/>
+              </w:rPr>
+              <w:t>bigserial</w:t>
+            </w:r>
+            <w:proofErr w:type="spellEnd"/>
           </w:p>
         </w:tc>
         <w:tc>
@@ -5597,8 +6533,28 @@
             <w:tcW w:w="0" w:type="auto"/>
           </w:tcPr>
           <w:p>
-            <w:r>
-              <w:t>integer</w:t>
+            <w:proofErr w:type="spellStart"/>
+            <w:r>
+              <w:rPr>
+                <w:highlight w:val="magenta"/>
+              </w:rPr>
+              <w:t>I</w:t>
+            </w:r>
+            <w:r>
+              <w:rPr>
+                <w:highlight w:val="magenta"/>
+              </w:rPr>
+              <w:t>nteger</w:t>
+            </w:r>
+            <w:proofErr w:type="spellEnd"/>
+            <w:r>
+              <w:t>,</w:t>
+            </w:r>
+            <w:r>
+              <w:rPr>
+                <w:highlight w:val="red"/>
+              </w:rPr>
+              <w:t xml:space="preserve"> serial</w:t>
             </w:r>
           </w:p>
         </w:tc>
@@ -5670,8 +6626,28 @@
             <w:tcW w:w="0" w:type="auto"/>
           </w:tcPr>
           <w:p>
-            <w:r>
-              <w:t>integer</w:t>
+            <w:proofErr w:type="spellStart"/>
+            <w:r>
+              <w:rPr>
+                <w:highlight w:val="magenta"/>
+              </w:rPr>
+              <w:t>I</w:t>
+            </w:r>
+            <w:r>
+              <w:rPr>
+                <w:highlight w:val="magenta"/>
+              </w:rPr>
+              <w:t>nteger</w:t>
+            </w:r>
+            <w:proofErr w:type="spellEnd"/>
+            <w:r>
+              <w:t>,</w:t>
+            </w:r>
+            <w:r>
+              <w:rPr>
+                <w:highlight w:val="red"/>
+              </w:rPr>
+              <w:t xml:space="preserve"> serial</w:t>
             </w:r>
           </w:p>
         </w:tc>
@@ -5739,9 +6715,31 @@
             <w:tcW w:w="0" w:type="auto"/>
           </w:tcPr>
           <w:p>
-            <w:r>
-              <w:t>integer</w:t>
-            </w:r>
+            <w:proofErr w:type="spellStart"/>
+            <w:proofErr w:type="gramStart"/>
+            <w:r>
+              <w:rPr>
+                <w:highlight w:val="green"/>
+              </w:rPr>
+              <w:t>I</w:t>
+            </w:r>
+            <w:r>
+              <w:rPr>
+                <w:highlight w:val="green"/>
+              </w:rPr>
+              <w:t>nteger</w:t>
+            </w:r>
+            <w:r>
+              <w:t>,</w:t>
+            </w:r>
+            <w:r>
+              <w:rPr>
+                <w:highlight w:val="red"/>
+              </w:rPr>
+              <w:t>serial</w:t>
+            </w:r>
+            <w:proofErr w:type="spellEnd"/>
+            <w:proofErr w:type="gramEnd"/>
           </w:p>
         </w:tc>
         <w:tc>
@@ -5778,12 +6776,12 @@
         <w:tblLook w:val="04A0" w:firstRow="1" w:lastRow="0" w:firstColumn="1" w:lastColumn="0" w:noHBand="0" w:noVBand="1"/>
       </w:tblPr>
       <w:tblGrid>
-        <w:gridCol w:w="1010"/>
-        <w:gridCol w:w="2138"/>
-        <w:gridCol w:w="1559"/>
-        <w:gridCol w:w="1403"/>
-        <w:gridCol w:w="1137"/>
-        <w:gridCol w:w="1247"/>
+        <w:gridCol w:w="964"/>
+        <w:gridCol w:w="2027"/>
+        <w:gridCol w:w="1365"/>
+        <w:gridCol w:w="1867"/>
+        <w:gridCol w:w="1084"/>
+        <w:gridCol w:w="1187"/>
       </w:tblGrid>
       <w:tr>
         <w:trPr>
@@ -5796,7 +6794,6 @@
           </w:tcPr>
           <w:p>
             <w:r>
-              <w:lastRenderedPageBreak/>
               <w:t>Entidade</w:t>
             </w:r>
           </w:p>
@@ -5901,9 +6898,31 @@
             <w:tcW w:w="1403" w:type="dxa"/>
           </w:tcPr>
           <w:p>
-            <w:r>
-              <w:t>bigint</w:t>
-            </w:r>
+            <w:proofErr w:type="spellStart"/>
+            <w:proofErr w:type="gramStart"/>
+            <w:r>
+              <w:rPr>
+                <w:highlight w:val="magenta"/>
+              </w:rPr>
+              <w:t>B</w:t>
+            </w:r>
+            <w:r>
+              <w:rPr>
+                <w:highlight w:val="magenta"/>
+              </w:rPr>
+              <w:t>igint</w:t>
+            </w:r>
+            <w:r>
+              <w:t>,</w:t>
+            </w:r>
+            <w:r>
+              <w:rPr>
+                <w:highlight w:val="red"/>
+              </w:rPr>
+              <w:t>bigserial</w:t>
+            </w:r>
+            <w:proofErr w:type="spellEnd"/>
+            <w:proofErr w:type="gramEnd"/>
           </w:p>
         </w:tc>
         <w:tc>
@@ -6107,8 +7126,34 @@
             <w:tcW w:w="0" w:type="auto"/>
           </w:tcPr>
           <w:p>
-            <w:r>
-              <w:t>numrange</w:t>
+            <w:proofErr w:type="gramStart"/>
+            <w:r>
+              <w:rPr>
+                <w:highlight w:val="green"/>
+              </w:rPr>
+              <w:t>N</w:t>
+            </w:r>
+            <w:r>
+              <w:rPr>
+                <w:highlight w:val="green"/>
+              </w:rPr>
+              <w:t>umrange</w:t>
+            </w:r>
+            <w:r>
+              <w:t>,</w:t>
+            </w:r>
+            <w:r>
+              <w:rPr>
+                <w:highlight w:val="red"/>
+              </w:rPr>
+              <w:t>int</w:t>
+            </w:r>
+            <w:proofErr w:type="gramEnd"/>
+            <w:r>
+              <w:rPr>
+                <w:highlight w:val="red"/>
+              </w:rPr>
+              <w:t>4rang</w:t>
             </w:r>
           </w:p>
         </w:tc>
@@ -6141,9 +7186,9 @@
       <w:tblGrid>
         <w:gridCol w:w="1194"/>
         <w:gridCol w:w="2500"/>
-        <w:gridCol w:w="1611"/>
-        <w:gridCol w:w="1444"/>
-        <w:gridCol w:w="1611"/>
+        <w:gridCol w:w="1554"/>
+        <w:gridCol w:w="1575"/>
+        <w:gridCol w:w="1537"/>
         <w:gridCol w:w="1247"/>
       </w:tblGrid>
       <w:tr>
@@ -6263,9 +7308,31 @@
             <w:tcW w:w="0" w:type="auto"/>
           </w:tcPr>
           <w:p>
-            <w:r>
-              <w:t>bigint</w:t>
-            </w:r>
+            <w:proofErr w:type="spellStart"/>
+            <w:proofErr w:type="gramStart"/>
+            <w:r>
+              <w:rPr>
+                <w:highlight w:val="magenta"/>
+              </w:rPr>
+              <w:t>B</w:t>
+            </w:r>
+            <w:r>
+              <w:rPr>
+                <w:highlight w:val="magenta"/>
+              </w:rPr>
+              <w:t>igint</w:t>
+            </w:r>
+            <w:r>
+              <w:t>,</w:t>
+            </w:r>
+            <w:r>
+              <w:rPr>
+                <w:highlight w:val="red"/>
+              </w:rPr>
+              <w:t>bigserial</w:t>
+            </w:r>
+            <w:proofErr w:type="spellEnd"/>
+            <w:proofErr w:type="gramEnd"/>
           </w:p>
         </w:tc>
         <w:tc>
@@ -6340,17 +7407,35 @@
           </w:tcPr>
           <w:p>
             <w:r>
-              <w:t>character varying(30)</w:t>
-            </w:r>
-          </w:p>
-        </w:tc>
-        <w:tc>
-          <w:tcPr>
-            <w:tcW w:w="0" w:type="auto"/>
-          </w:tcPr>
-          <w:p>
-            <w:r>
-              <w:t>até 30 carateres (letras, números, pontos, underscores)</w:t>
+              <w:t>character varying(</w:t>
+            </w:r>
+            <w:r>
+              <w:rPr>
+                <w:highlight w:val="magenta"/>
+              </w:rPr>
+              <w:t>30</w:t>
+            </w:r>
+            <w:r>
+              <w:t>)</w:t>
+            </w:r>
+          </w:p>
+        </w:tc>
+        <w:tc>
+          <w:tcPr>
+            <w:tcW w:w="0" w:type="auto"/>
+          </w:tcPr>
+          <w:p>
+            <w:r>
+              <w:t xml:space="preserve">até </w:t>
+            </w:r>
+            <w:r>
+              <w:rPr>
+                <w:highlight w:val="magenta"/>
+              </w:rPr>
+              <w:t>30</w:t>
+            </w:r>
+            <w:r>
+              <w:t xml:space="preserve"> carateres (letras, números, pontos, underscores)</w:t>
             </w:r>
           </w:p>
         </w:tc>
@@ -6402,9 +7487,31 @@
             <w:tcW w:w="0" w:type="auto"/>
           </w:tcPr>
           <w:p>
-            <w:r>
-              <w:t>bit</w:t>
-            </w:r>
+            <w:proofErr w:type="spellStart"/>
+            <w:proofErr w:type="gramStart"/>
+            <w:r>
+              <w:rPr>
+                <w:highlight w:val="green"/>
+              </w:rPr>
+              <w:t>B</w:t>
+            </w:r>
+            <w:r>
+              <w:rPr>
+                <w:highlight w:val="green"/>
+              </w:rPr>
+              <w:t>it</w:t>
+            </w:r>
+            <w:r>
+              <w:t>,</w:t>
+            </w:r>
+            <w:r>
+              <w:rPr>
+                <w:highlight w:val="red"/>
+              </w:rPr>
+              <w:t>boolean</w:t>
+            </w:r>
+            <w:proofErr w:type="spellEnd"/>
+            <w:proofErr w:type="gramEnd"/>
           </w:p>
         </w:tc>
         <w:tc>
@@ -6565,9 +7672,31 @@
             <w:tcW w:w="1501" w:type="dxa"/>
           </w:tcPr>
           <w:p>
-            <w:r>
-              <w:t>bigint</w:t>
-            </w:r>
+            <w:proofErr w:type="spellStart"/>
+            <w:proofErr w:type="gramStart"/>
+            <w:r>
+              <w:rPr>
+                <w:highlight w:val="magenta"/>
+              </w:rPr>
+              <w:t>B</w:t>
+            </w:r>
+            <w:r>
+              <w:rPr>
+                <w:highlight w:val="magenta"/>
+              </w:rPr>
+              <w:t>igint</w:t>
+            </w:r>
+            <w:r>
+              <w:t>,</w:t>
+            </w:r>
+            <w:r>
+              <w:rPr>
+                <w:highlight w:val="red"/>
+              </w:rPr>
+              <w:t>bigserial</w:t>
+            </w:r>
+            <w:proofErr w:type="spellEnd"/>
+            <w:proofErr w:type="gramEnd"/>
           </w:p>
         </w:tc>
         <w:tc>
@@ -6731,9 +7860,31 @@
             <w:tcW w:w="1501" w:type="dxa"/>
           </w:tcPr>
           <w:p>
-            <w:r>
-              <w:t>smallint</w:t>
-            </w:r>
+            <w:proofErr w:type="spellStart"/>
+            <w:r>
+              <w:rPr>
+                <w:highlight w:val="magenta"/>
+              </w:rPr>
+              <w:t>S</w:t>
+            </w:r>
+            <w:r>
+              <w:rPr>
+                <w:highlight w:val="magenta"/>
+              </w:rPr>
+              <w:t>mallint</w:t>
+            </w:r>
+            <w:proofErr w:type="spellEnd"/>
+            <w:r>
+              <w:t xml:space="preserve">, </w:t>
+            </w:r>
+            <w:proofErr w:type="spellStart"/>
+            <w:r>
+              <w:rPr>
+                <w:highlight w:val="red"/>
+              </w:rPr>
+              <w:t>smallserial</w:t>
+            </w:r>
+            <w:proofErr w:type="spellEnd"/>
           </w:p>
         </w:tc>
         <w:tc>
@@ -6794,9 +7945,31 @@
             <w:tcW w:w="1501" w:type="dxa"/>
           </w:tcPr>
           <w:p>
-            <w:r>
-              <w:t>smallint</w:t>
-            </w:r>
+            <w:proofErr w:type="spellStart"/>
+            <w:r>
+              <w:rPr>
+                <w:highlight w:val="magenta"/>
+              </w:rPr>
+              <w:t>Smallint</w:t>
+            </w:r>
+            <w:proofErr w:type="spellEnd"/>
+            <w:r>
+              <w:t>,</w:t>
+            </w:r>
+            <w:r>
+              <w:rPr>
+                <w:highlight w:val="red"/>
+              </w:rPr>
+              <w:t xml:space="preserve"> </w:t>
+            </w:r>
+            <w:proofErr w:type="spellStart"/>
+            <w:r>
+              <w:rPr>
+                <w:highlight w:val="red"/>
+              </w:rPr>
+              <w:t>smallserial</w:t>
+            </w:r>
+            <w:proofErr w:type="spellEnd"/>
           </w:p>
         </w:tc>
         <w:tc>
@@ -6955,9 +8128,31 @@
             <w:tcW w:w="1735" w:type="dxa"/>
           </w:tcPr>
           <w:p>
-            <w:r>
-              <w:t>bigint</w:t>
-            </w:r>
+            <w:proofErr w:type="spellStart"/>
+            <w:r>
+              <w:rPr>
+                <w:highlight w:val="magenta"/>
+              </w:rPr>
+              <w:t>Bigint</w:t>
+            </w:r>
+            <w:proofErr w:type="spellEnd"/>
+            <w:r>
+              <w:t>,</w:t>
+            </w:r>
+            <w:r>
+              <w:rPr>
+                <w:highlight w:val="red"/>
+              </w:rPr>
+              <w:t xml:space="preserve"> </w:t>
+            </w:r>
+            <w:proofErr w:type="spellStart"/>
+            <w:r>
+              <w:rPr>
+                <w:highlight w:val="red"/>
+              </w:rPr>
+              <w:t>bigserial</w:t>
+            </w:r>
+            <w:proofErr w:type="spellEnd"/>
           </w:p>
         </w:tc>
         <w:tc>
@@ -7121,9 +8316,31 @@
             <w:tcW w:w="1735" w:type="dxa"/>
           </w:tcPr>
           <w:p>
-            <w:r>
-              <w:t>smallint</w:t>
-            </w:r>
+            <w:proofErr w:type="spellStart"/>
+            <w:r>
+              <w:rPr>
+                <w:highlight w:val="magenta"/>
+              </w:rPr>
+              <w:t>Smallint</w:t>
+            </w:r>
+            <w:proofErr w:type="spellEnd"/>
+            <w:r>
+              <w:t>,</w:t>
+            </w:r>
+            <w:r>
+              <w:rPr>
+                <w:highlight w:val="red"/>
+              </w:rPr>
+              <w:t xml:space="preserve"> </w:t>
+            </w:r>
+            <w:proofErr w:type="spellStart"/>
+            <w:r>
+              <w:rPr>
+                <w:highlight w:val="red"/>
+              </w:rPr>
+              <w:t>smallserial</w:t>
+            </w:r>
+            <w:proofErr w:type="spellEnd"/>
           </w:p>
         </w:tc>
         <w:tc>
@@ -7198,9 +8415,25 @@
             <w:tcW w:w="1735" w:type="dxa"/>
           </w:tcPr>
           <w:p>
-            <w:r>
-              <w:t>bit</w:t>
-            </w:r>
+            <w:proofErr w:type="spellStart"/>
+            <w:proofErr w:type="gramStart"/>
+            <w:r>
+              <w:rPr>
+                <w:highlight w:val="green"/>
+              </w:rPr>
+              <w:t>Bit</w:t>
+            </w:r>
+            <w:r>
+              <w:t>,</w:t>
+            </w:r>
+            <w:r>
+              <w:rPr>
+                <w:highlight w:val="red"/>
+              </w:rPr>
+              <w:t>boolean</w:t>
+            </w:r>
+            <w:proofErr w:type="spellEnd"/>
+            <w:proofErr w:type="gramEnd"/>
           </w:p>
         </w:tc>
         <w:tc>
@@ -7377,7 +8610,6 @@
           </w:tcPr>
           <w:p>
             <w:r>
-              <w:lastRenderedPageBreak/>
               <w:t>Entidade</w:t>
             </w:r>
           </w:p>
@@ -7447,6 +8679,7 @@
             <w:bookmarkStart w:id="29" w:name="_Hlk507946965"/>
             <w:proofErr w:type="spellStart"/>
             <w:r>
+              <w:lastRenderedPageBreak/>
               <w:t>HouseAllerg</w:t>
             </w:r>
             <w:bookmarkEnd w:id="29"/>
@@ -7489,9 +8722,31 @@
             <w:tcW w:w="1518" w:type="dxa"/>
           </w:tcPr>
           <w:p>
-            <w:r>
-              <w:t>bigint</w:t>
-            </w:r>
+            <w:proofErr w:type="spellStart"/>
+            <w:r>
+              <w:rPr>
+                <w:highlight w:val="magenta"/>
+              </w:rPr>
+              <w:t>Bigint</w:t>
+            </w:r>
+            <w:proofErr w:type="spellEnd"/>
+            <w:r>
+              <w:t>,</w:t>
+            </w:r>
+            <w:r>
+              <w:rPr>
+                <w:highlight w:val="red"/>
+              </w:rPr>
+              <w:t xml:space="preserve"> </w:t>
+            </w:r>
+            <w:proofErr w:type="spellStart"/>
+            <w:r>
+              <w:rPr>
+                <w:highlight w:val="red"/>
+              </w:rPr>
+              <w:t>bigserial</w:t>
+            </w:r>
+            <w:proofErr w:type="spellEnd"/>
           </w:p>
         </w:tc>
         <w:tc>
@@ -7583,7 +8838,35 @@
           </w:tcPr>
           <w:p>
             <w:r>
-              <w:t>text</w:t>
+              <w:rPr>
+                <w:highlight w:val="green"/>
+              </w:rPr>
+              <w:t>Texto</w:t>
+            </w:r>
+            <w:r>
+              <w:t xml:space="preserve">, </w:t>
+            </w:r>
+            <w:proofErr w:type="spellStart"/>
+            <w:proofErr w:type="gramStart"/>
+            <w:r>
+              <w:rPr>
+                <w:highlight w:val="red"/>
+              </w:rPr>
+              <w:t>varchar</w:t>
+            </w:r>
+            <w:proofErr w:type="spellEnd"/>
+            <w:r>
+              <w:rPr>
+                <w:highlight w:val="red"/>
+              </w:rPr>
+              <w:t>(</w:t>
+            </w:r>
+            <w:proofErr w:type="gramEnd"/>
+            <w:r>
+              <w:rPr>
+                <w:highlight w:val="red"/>
+              </w:rPr>
+              <w:t>20)</w:t>
             </w:r>
           </w:p>
         </w:tc>
@@ -7591,7 +8874,14 @@
           <w:tcPr>
             <w:tcW w:w="1276" w:type="dxa"/>
           </w:tcPr>
-          <w:p/>
+          <w:p>
+            <w:r>
+              <w:rPr>
+                <w:highlight w:val="red"/>
+              </w:rPr>
+              <w:t>Até 20 caracteres</w:t>
+            </w:r>
+          </w:p>
         </w:tc>
         <w:tc>
           <w:tcPr>
@@ -7652,9 +8942,31 @@
             <w:tcW w:w="1518" w:type="dxa"/>
           </w:tcPr>
           <w:p>
-            <w:r>
-              <w:t>smallint</w:t>
-            </w:r>
+            <w:proofErr w:type="spellStart"/>
+            <w:r>
+              <w:rPr>
+                <w:highlight w:val="magenta"/>
+              </w:rPr>
+              <w:t>Smallint</w:t>
+            </w:r>
+            <w:proofErr w:type="spellEnd"/>
+            <w:r>
+              <w:t>,</w:t>
+            </w:r>
+            <w:r>
+              <w:rPr>
+                <w:highlight w:val="red"/>
+              </w:rPr>
+              <w:t xml:space="preserve"> </w:t>
+            </w:r>
+            <w:proofErr w:type="spellStart"/>
+            <w:r>
+              <w:rPr>
+                <w:highlight w:val="red"/>
+              </w:rPr>
+              <w:t>smallserial</w:t>
+            </w:r>
+            <w:proofErr w:type="spellEnd"/>
           </w:p>
         </w:tc>
         <w:tc>
@@ -7816,9 +9128,31 @@
             <w:tcW w:w="1518" w:type="dxa"/>
           </w:tcPr>
           <w:p>
-            <w:r>
-              <w:t>bigint</w:t>
-            </w:r>
+            <w:proofErr w:type="spellStart"/>
+            <w:r>
+              <w:rPr>
+                <w:highlight w:val="magenta"/>
+              </w:rPr>
+              <w:t>Bigint</w:t>
+            </w:r>
+            <w:proofErr w:type="spellEnd"/>
+            <w:r>
+              <w:t>,</w:t>
+            </w:r>
+            <w:r>
+              <w:rPr>
+                <w:highlight w:val="red"/>
+              </w:rPr>
+              <w:t xml:space="preserve"> </w:t>
+            </w:r>
+            <w:proofErr w:type="spellStart"/>
+            <w:r>
+              <w:rPr>
+                <w:highlight w:val="red"/>
+              </w:rPr>
+              <w:t>bigserial</w:t>
+            </w:r>
+            <w:proofErr w:type="spellEnd"/>
           </w:p>
         </w:tc>
         <w:tc>
@@ -7889,9 +9223,31 @@
             <w:tcW w:w="1518" w:type="dxa"/>
           </w:tcPr>
           <w:p>
-            <w:r>
-              <w:t>integer</w:t>
-            </w:r>
+            <w:proofErr w:type="spellStart"/>
+            <w:r>
+              <w:rPr>
+                <w:highlight w:val="magenta"/>
+              </w:rPr>
+              <w:t>I</w:t>
+            </w:r>
+            <w:r>
+              <w:rPr>
+                <w:highlight w:val="magenta"/>
+              </w:rPr>
+              <w:t>nteger</w:t>
+            </w:r>
+            <w:proofErr w:type="spellEnd"/>
+            <w:r>
+              <w:t xml:space="preserve">, </w:t>
+            </w:r>
+            <w:proofErr w:type="spellStart"/>
+            <w:r>
+              <w:rPr>
+                <w:highlight w:val="red"/>
+              </w:rPr>
+              <w:t>smallserial</w:t>
+            </w:r>
+            <w:proofErr w:type="spellEnd"/>
           </w:p>
         </w:tc>
         <w:tc>
@@ -7974,8 +9330,22 @@
             <w:tcW w:w="1518" w:type="dxa"/>
           </w:tcPr>
           <w:p>
-            <w:r>
-              <w:t>integer</w:t>
+            <w:proofErr w:type="spellStart"/>
+            <w:r>
+              <w:rPr>
+                <w:highlight w:val="magenta"/>
+              </w:rPr>
+              <w:t>Integer</w:t>
+            </w:r>
+            <w:proofErr w:type="spellEnd"/>
+            <w:r>
+              <w:t>,</w:t>
+            </w:r>
+            <w:r>
+              <w:rPr>
+                <w:highlight w:val="red"/>
+              </w:rPr>
+              <w:t xml:space="preserve"> serial</w:t>
             </w:r>
           </w:p>
         </w:tc>
@@ -8115,9 +9485,31 @@
             <w:tcW w:w="1518" w:type="dxa"/>
           </w:tcPr>
           <w:p>
-            <w:r>
-              <w:t>smallint</w:t>
-            </w:r>
+            <w:proofErr w:type="spellStart"/>
+            <w:r>
+              <w:rPr>
+                <w:highlight w:val="green"/>
+              </w:rPr>
+              <w:t>Smallint</w:t>
+            </w:r>
+            <w:proofErr w:type="spellEnd"/>
+            <w:r>
+              <w:t>,</w:t>
+            </w:r>
+            <w:r>
+              <w:rPr>
+                <w:highlight w:val="red"/>
+              </w:rPr>
+              <w:t xml:space="preserve"> </w:t>
+            </w:r>
+            <w:proofErr w:type="spellStart"/>
+            <w:r>
+              <w:rPr>
+                <w:highlight w:val="red"/>
+              </w:rPr>
+              <w:t>smallserial</w:t>
+            </w:r>
+            <w:proofErr w:type="spellEnd"/>
           </w:p>
         </w:tc>
         <w:tc>
@@ -8287,9 +9679,31 @@
             <w:tcW w:w="1518" w:type="dxa"/>
           </w:tcPr>
           <w:p>
-            <w:r>
-              <w:t>bigint</w:t>
-            </w:r>
+            <w:proofErr w:type="spellStart"/>
+            <w:r>
+              <w:rPr>
+                <w:highlight w:val="magenta"/>
+              </w:rPr>
+              <w:t>Bigint</w:t>
+            </w:r>
+            <w:proofErr w:type="spellEnd"/>
+            <w:r>
+              <w:t>,</w:t>
+            </w:r>
+            <w:r>
+              <w:rPr>
+                <w:highlight w:val="red"/>
+              </w:rPr>
+              <w:t xml:space="preserve"> </w:t>
+            </w:r>
+            <w:proofErr w:type="spellStart"/>
+            <w:r>
+              <w:rPr>
+                <w:highlight w:val="red"/>
+              </w:rPr>
+              <w:t>bigserial</w:t>
+            </w:r>
+            <w:proofErr w:type="spellEnd"/>
           </w:p>
         </w:tc>
         <w:tc>
@@ -8476,7 +9890,35 @@
           </w:tcPr>
           <w:p>
             <w:r>
-              <w:t>text</w:t>
+              <w:rPr>
+                <w:highlight w:val="green"/>
+              </w:rPr>
+              <w:t>Texto</w:t>
+            </w:r>
+            <w:r>
+              <w:t xml:space="preserve">, </w:t>
+            </w:r>
+            <w:proofErr w:type="spellStart"/>
+            <w:proofErr w:type="gramStart"/>
+            <w:r>
+              <w:rPr>
+                <w:highlight w:val="red"/>
+              </w:rPr>
+              <w:t>varchar</w:t>
+            </w:r>
+            <w:proofErr w:type="spellEnd"/>
+            <w:r>
+              <w:rPr>
+                <w:highlight w:val="red"/>
+              </w:rPr>
+              <w:t>(</w:t>
+            </w:r>
+            <w:proofErr w:type="gramEnd"/>
+            <w:r>
+              <w:rPr>
+                <w:highlight w:val="red"/>
+              </w:rPr>
+              <w:t>20)</w:t>
             </w:r>
           </w:p>
         </w:tc>
@@ -8484,7 +9926,14 @@
           <w:tcPr>
             <w:tcW w:w="1276" w:type="dxa"/>
           </w:tcPr>
-          <w:p/>
+          <w:p>
+            <w:r>
+              <w:rPr>
+                <w:highlight w:val="red"/>
+              </w:rPr>
+              <w:t>Até 20 caracteres</w:t>
+            </w:r>
+          </w:p>
         </w:tc>
         <w:tc>
           <w:tcPr>
@@ -9085,6 +10534,19 @@
       <w:contextualSpacing/>
     </w:pPr>
   </w:style>
+  <w:style w:type="character" w:styleId="MquinadeescreverHTML">
+    <w:name w:val="HTML Typewriter"/>
+    <w:basedOn w:val="Tipodeletrapredefinidodopargrafo"/>
+    <w:uiPriority w:val="99"/>
+    <w:semiHidden/>
+    <w:unhideWhenUsed/>
+    <w:rsid w:val="0017107D"/>
+    <w:rPr>
+      <w:rFonts w:ascii="Courier New" w:eastAsia="Times New Roman" w:hAnsi="Courier New" w:cs="Courier New"/>
+      <w:sz w:val="20"/>
+      <w:szCs w:val="20"/>
+    </w:rPr>
+  </w:style>
 </w:styles>
 </file>
 
@@ -9354,7 +10816,7 @@
 </file>
 
 <file path=customXml/itemProps1.xml><?xml version="1.0" encoding="utf-8"?>
-<ds:datastoreItem xmlns:ds="http://schemas.openxmlformats.org/officeDocument/2006/customXml" ds:itemID="{9CDEA909-2BCF-41B6-81F1-3A743FFA1819}">
+<ds:datastoreItem xmlns:ds="http://schemas.openxmlformats.org/officeDocument/2006/customXml" ds:itemID="{ED9CA1E1-A052-4D97-9611-FB0BAA7E6B40}">
   <ds:schemaRefs>
     <ds:schemaRef ds:uri="http://schemas.openxmlformats.org/officeDocument/2006/bibliography"/>
   </ds:schemaRefs>

</xml_diff>

<commit_message>
Domínio dos Atributos - definição sku, conservationStorage, allergen
</commit_message>
<xml_diff>
--- a/Documentos/BD/Domínio dos Atributos.docx
+++ b/Documentos/BD/Domínio dos Atributos.docx
@@ -2,46 +2,6 @@
 <file path=word/document.xml><?xml version="1.0" encoding="utf-8"?>
 <w:document xmlns:wpc="http://schemas.microsoft.com/office/word/2010/wordprocessingCanvas" xmlns:cx="http://schemas.microsoft.com/office/drawing/2014/chartex" xmlns:cx1="http://schemas.microsoft.com/office/drawing/2015/9/8/chartex" xmlns:cx2="http://schemas.microsoft.com/office/drawing/2015/10/21/chartex" xmlns:cx3="http://schemas.microsoft.com/office/drawing/2016/5/9/chartex" xmlns:cx4="http://schemas.microsoft.com/office/drawing/2016/5/10/chartex" xmlns:cx5="http://schemas.microsoft.com/office/drawing/2016/5/11/chartex" xmlns:cx6="http://schemas.microsoft.com/office/drawing/2016/5/12/chartex" xmlns:cx7="http://schemas.microsoft.com/office/drawing/2016/5/13/chartex" xmlns:cx8="http://schemas.microsoft.com/office/drawing/2016/5/14/chartex" xmlns:mc="http://schemas.openxmlformats.org/markup-compatibility/2006" xmlns:aink="http://schemas.microsoft.com/office/drawing/2016/ink" xmlns:am3d="http://schemas.microsoft.com/office/drawing/2017/model3d" xmlns:o="urn:schemas-microsoft-com:office:office" xmlns:r="http://schemas.openxmlformats.org/officeDocument/2006/relationships" xmlns:m="http://schemas.openxmlformats.org/officeDocument/2006/math" xmlns:v="urn:schemas-microsoft-com:vml" xmlns:wp14="http://schemas.microsoft.com/office/word/2010/wordprocessingDrawing" xmlns:wp="http://schemas.openxmlformats.org/drawingml/2006/wordprocessingDrawing" xmlns:w10="urn:schemas-microsoft-com:office:word" xmlns:w="http://schemas.openxmlformats.org/wordprocessingml/2006/main" xmlns:w14="http://schemas.microsoft.com/office/word/2010/wordml" xmlns:w15="http://schemas.microsoft.com/office/word/2012/wordml" xmlns:w16cid="http://schemas.microsoft.com/office/word/2016/wordml/cid" xmlns:w16se="http://schemas.microsoft.com/office/word/2015/wordml/symex" xmlns:wpg="http://schemas.microsoft.com/office/word/2010/wordprocessingGroup" xmlns:wpi="http://schemas.microsoft.com/office/word/2010/wordprocessingInk" xmlns:wne="http://schemas.microsoft.com/office/word/2006/wordml" xmlns:wps="http://schemas.microsoft.com/office/word/2010/wordprocessingShape" mc:Ignorable="w14 w15 w16se w16cid wp14">
   <w:body>
-    <w:p>
-      <w:r>
-        <w:rPr>
-          <w:highlight w:val="green"/>
-        </w:rPr>
-        <w:t>A verde o que não concordo</w:t>
-      </w:r>
-      <w:r>
-        <w:t xml:space="preserve">; </w:t>
-      </w:r>
-      <w:r>
-        <w:rPr>
-          <w:highlight w:val="red"/>
-        </w:rPr>
-        <w:t>A vermelho o que acho que deveria ser</w:t>
-      </w:r>
-      <w:r>
-        <w:t xml:space="preserve">; </w:t>
-      </w:r>
-      <w:r>
-        <w:rPr>
-          <w:highlight w:val="magenta"/>
-        </w:rPr>
-        <w:t>Cor de rosa</w:t>
-      </w:r>
-      <w:r>
-        <w:rPr>
-          <w:highlight w:val="magenta"/>
-        </w:rPr>
-        <w:t xml:space="preserve"> o que não está coerente com o tipo de outros atributos que mantêm a mesma </w:t>
-      </w:r>
-      <w:proofErr w:type="spellStart"/>
-      <w:r>
-        <w:rPr>
-          <w:highlight w:val="magenta"/>
-        </w:rPr>
-        <w:t>info</w:t>
-      </w:r>
-      <w:proofErr w:type="spellEnd"/>
-    </w:p>
     <w:tbl>
       <w:tblPr>
         <w:tblStyle w:val="TabelacomGrelha"/>
@@ -104,7 +64,7 @@
         </w:tc>
         <w:tc>
           <w:tcPr>
-            <w:tcW w:w="2560" w:type="dxa"/>
+            <w:tcW w:w="2550" w:type="dxa"/>
           </w:tcPr>
           <w:p>
             <w:r>
@@ -114,7 +74,7 @@
         </w:tc>
         <w:tc>
           <w:tcPr>
-            <w:tcW w:w="850" w:type="dxa"/>
+            <w:tcW w:w="1247" w:type="dxa"/>
           </w:tcPr>
           <w:p>
             <w:r>
@@ -185,13 +145,13 @@
         </w:tc>
         <w:tc>
           <w:tcPr>
-            <w:tcW w:w="2560" w:type="dxa"/>
+            <w:tcW w:w="2550" w:type="dxa"/>
           </w:tcPr>
           <w:p/>
         </w:tc>
         <w:tc>
           <w:tcPr>
-            <w:tcW w:w="850" w:type="dxa"/>
+            <w:tcW w:w="1247" w:type="dxa"/>
           </w:tcPr>
           <w:p>
             <w:pPr>
@@ -250,7 +210,7 @@
         </w:tc>
         <w:tc>
           <w:tcPr>
-            <w:tcW w:w="2560" w:type="dxa"/>
+            <w:tcW w:w="2550" w:type="dxa"/>
           </w:tcPr>
           <w:p>
             <w:r>
@@ -260,7 +220,7 @@
         </w:tc>
         <w:tc>
           <w:tcPr>
-            <w:tcW w:w="850" w:type="dxa"/>
+            <w:tcW w:w="1247" w:type="dxa"/>
           </w:tcPr>
           <w:p>
             <w:r>
@@ -318,7 +278,7 @@
         </w:tc>
         <w:tc>
           <w:tcPr>
-            <w:tcW w:w="2560" w:type="dxa"/>
+            <w:tcW w:w="2550" w:type="dxa"/>
           </w:tcPr>
           <w:p>
             <w:proofErr w:type="spellStart"/>
@@ -342,7 +302,7 @@
         </w:tc>
         <w:tc>
           <w:tcPr>
-            <w:tcW w:w="850" w:type="dxa"/>
+            <w:tcW w:w="1247" w:type="dxa"/>
           </w:tcPr>
           <w:p>
             <w:pPr>
@@ -403,7 +363,7 @@
         </w:tc>
         <w:tc>
           <w:tcPr>
-            <w:tcW w:w="2560" w:type="dxa"/>
+            <w:tcW w:w="2550" w:type="dxa"/>
           </w:tcPr>
           <w:p>
             <w:proofErr w:type="spellStart"/>
@@ -415,13 +375,7 @@
               <w:rPr>
                 <w:rFonts w:cstheme="minorHAnsi"/>
               </w:rPr>
-              <w:t xml:space="preserve"> </w:t>
-            </w:r>
-            <w:r>
-              <w:rPr>
-                <w:rFonts w:cstheme="minorHAnsi"/>
-              </w:rPr>
-              <w:t xml:space="preserve">ϵ </w:t>
+              <w:t xml:space="preserve"> ϵ </w:t>
             </w:r>
             <w:r>
               <w:t>[0, 100]</w:t>
@@ -430,7 +384,7 @@
         </w:tc>
         <w:tc>
           <w:tcPr>
-            <w:tcW w:w="850" w:type="dxa"/>
+            <w:tcW w:w="1247" w:type="dxa"/>
           </w:tcPr>
           <w:p>
             <w:pPr>
@@ -491,7 +445,7 @@
         </w:tc>
         <w:tc>
           <w:tcPr>
-            <w:tcW w:w="2560" w:type="dxa"/>
+            <w:tcW w:w="2550" w:type="dxa"/>
           </w:tcPr>
           <w:p>
             <w:proofErr w:type="spellStart"/>
@@ -503,13 +457,7 @@
               <w:rPr>
                 <w:rFonts w:cstheme="minorHAnsi"/>
               </w:rPr>
-              <w:t xml:space="preserve"> </w:t>
-            </w:r>
-            <w:r>
-              <w:rPr>
-                <w:rFonts w:cstheme="minorHAnsi"/>
-              </w:rPr>
-              <w:t xml:space="preserve">ϵ </w:t>
+              <w:t xml:space="preserve"> ϵ </w:t>
             </w:r>
             <w:r>
               <w:t>[0, 100]</w:t>
@@ -518,7 +466,7 @@
         </w:tc>
         <w:tc>
           <w:tcPr>
-            <w:tcW w:w="850" w:type="dxa"/>
+            <w:tcW w:w="1247" w:type="dxa"/>
           </w:tcPr>
           <w:p>
             <w:pPr>
@@ -579,7 +527,7 @@
         </w:tc>
         <w:tc>
           <w:tcPr>
-            <w:tcW w:w="2560" w:type="dxa"/>
+            <w:tcW w:w="2550" w:type="dxa"/>
           </w:tcPr>
           <w:p>
             <w:proofErr w:type="spellStart"/>
@@ -603,7 +551,7 @@
         </w:tc>
         <w:tc>
           <w:tcPr>
-            <w:tcW w:w="850" w:type="dxa"/>
+            <w:tcW w:w="1247" w:type="dxa"/>
           </w:tcPr>
           <w:p>
             <w:pPr>
@@ -930,22 +878,10 @@
               <w:rPr>
                 <w:rFonts w:cstheme="minorHAnsi"/>
               </w:rPr>
-              <w:t xml:space="preserve"> </w:t>
-            </w:r>
-            <w:r>
-              <w:rPr>
-                <w:rFonts w:cstheme="minorHAnsi"/>
-              </w:rPr>
-              <w:t xml:space="preserve">ϵ </w:t>
-            </w:r>
-            <w:r>
-              <w:t xml:space="preserve">[0, </w:t>
-            </w:r>
-            <w:r>
-              <w:t>15</w:t>
-            </w:r>
-            <w:r>
-              <w:t>0]</w:t>
+              <w:t xml:space="preserve"> ϵ </w:t>
+            </w:r>
+            <w:r>
+              <w:t>[0, 150]</w:t>
             </w:r>
           </w:p>
         </w:tc>
@@ -1169,9 +1105,9 @@
       <w:tblGrid>
         <w:gridCol w:w="1010"/>
         <w:gridCol w:w="1643"/>
-        <w:gridCol w:w="2094"/>
-        <w:gridCol w:w="1644"/>
-        <w:gridCol w:w="1288"/>
+        <w:gridCol w:w="2098"/>
+        <w:gridCol w:w="1645"/>
+        <w:gridCol w:w="1283"/>
         <w:gridCol w:w="1247"/>
       </w:tblGrid>
       <w:tr>
@@ -1315,49 +1251,42 @@
             <w:tcW w:w="0" w:type="auto"/>
           </w:tcPr>
           <w:p>
-            <w:r>
-              <w:rPr>
-                <w:highlight w:val="green"/>
-              </w:rPr>
-              <w:t>Texto</w:t>
-            </w:r>
-            <w:r>
-              <w:t xml:space="preserve">, </w:t>
+            <w:proofErr w:type="spellStart"/>
+            <w:r>
+              <w:t>character</w:t>
+            </w:r>
+            <w:proofErr w:type="spellEnd"/>
+            <w:r>
+              <w:t xml:space="preserve"> </w:t>
             </w:r>
             <w:proofErr w:type="spellStart"/>
             <w:proofErr w:type="gramStart"/>
             <w:r>
-              <w:rPr>
-                <w:highlight w:val="red"/>
-              </w:rPr>
-              <w:t>varchar</w:t>
-            </w:r>
-            <w:proofErr w:type="spellEnd"/>
-            <w:r>
-              <w:rPr>
-                <w:highlight w:val="red"/>
-              </w:rPr>
+              <w:t>varying</w:t>
+            </w:r>
+            <w:proofErr w:type="spellEnd"/>
+            <w:r>
               <w:t>(</w:t>
             </w:r>
             <w:proofErr w:type="gramEnd"/>
             <w:r>
-              <w:rPr>
-                <w:highlight w:val="red"/>
-              </w:rPr>
-              <w:t>20)</w:t>
-            </w:r>
-          </w:p>
-        </w:tc>
-        <w:tc>
-          <w:tcPr>
-            <w:tcW w:w="0" w:type="auto"/>
-          </w:tcPr>
-          <w:p>
-            <w:r>
-              <w:rPr>
-                <w:highlight w:val="red"/>
-              </w:rPr>
-              <w:t>Até 20 caracteres</w:t>
+              <w:t>75</w:t>
+            </w:r>
+            <w:r>
+              <w:t>)</w:t>
+            </w:r>
+          </w:p>
+        </w:tc>
+        <w:tc>
+          <w:tcPr>
+            <w:tcW w:w="0" w:type="auto"/>
+          </w:tcPr>
+          <w:p>
+            <w:r>
+              <w:t xml:space="preserve">até 75 </w:t>
+            </w:r>
+            <w:r>
+              <w:t>caracteres</w:t>
             </w:r>
           </w:p>
         </w:tc>
@@ -1401,74 +1330,74 @@
           </w:tcPr>
           <w:p>
             <w:r>
+              <w:t>Entidade</w:t>
+            </w:r>
+          </w:p>
+        </w:tc>
+        <w:tc>
+          <w:tcPr>
+            <w:tcW w:w="0" w:type="auto"/>
+          </w:tcPr>
+          <w:p>
+            <w:r>
+              <w:t>Atributo</w:t>
+            </w:r>
+          </w:p>
+        </w:tc>
+        <w:tc>
+          <w:tcPr>
+            <w:tcW w:w="0" w:type="auto"/>
+          </w:tcPr>
+          <w:p>
+            <w:r>
+              <w:t>Domínio</w:t>
+            </w:r>
+          </w:p>
+        </w:tc>
+        <w:tc>
+          <w:tcPr>
+            <w:tcW w:w="0" w:type="auto"/>
+          </w:tcPr>
+          <w:p>
+            <w:r>
+              <w:t>Tipo Variável (PostgreSQL)</w:t>
+            </w:r>
+          </w:p>
+        </w:tc>
+        <w:tc>
+          <w:tcPr>
+            <w:tcW w:w="2020" w:type="dxa"/>
+          </w:tcPr>
+          <w:p>
+            <w:r>
+              <w:t>Restrições</w:t>
+            </w:r>
+          </w:p>
+        </w:tc>
+        <w:tc>
+          <w:tcPr>
+            <w:tcW w:w="1276" w:type="dxa"/>
+          </w:tcPr>
+          <w:p>
+            <w:r>
+              <w:t>Obrigatório</w:t>
+            </w:r>
+          </w:p>
+        </w:tc>
+      </w:tr>
+      <w:tr>
+        <w:trPr>
+          <w:trHeight w:val="261"/>
+          <w:jc w:val="center"/>
+        </w:trPr>
+        <w:tc>
+          <w:tcPr>
+            <w:tcW w:w="0" w:type="auto"/>
+            <w:vMerge w:val="restart"/>
+          </w:tcPr>
+          <w:p>
+            <w:r>
               <w:lastRenderedPageBreak/>
-              <w:t>Entidade</w:t>
-            </w:r>
-          </w:p>
-        </w:tc>
-        <w:tc>
-          <w:tcPr>
-            <w:tcW w:w="0" w:type="auto"/>
-          </w:tcPr>
-          <w:p>
-            <w:r>
-              <w:t>Atributo</w:t>
-            </w:r>
-          </w:p>
-        </w:tc>
-        <w:tc>
-          <w:tcPr>
-            <w:tcW w:w="0" w:type="auto"/>
-          </w:tcPr>
-          <w:p>
-            <w:r>
-              <w:t>Domínio</w:t>
-            </w:r>
-          </w:p>
-        </w:tc>
-        <w:tc>
-          <w:tcPr>
-            <w:tcW w:w="0" w:type="auto"/>
-          </w:tcPr>
-          <w:p>
-            <w:r>
-              <w:t>Tipo Variável (PostgreSQL)</w:t>
-            </w:r>
-          </w:p>
-        </w:tc>
-        <w:tc>
-          <w:tcPr>
-            <w:tcW w:w="2020" w:type="dxa"/>
-          </w:tcPr>
-          <w:p>
-            <w:r>
-              <w:t>Restrições</w:t>
-            </w:r>
-          </w:p>
-        </w:tc>
-        <w:tc>
-          <w:tcPr>
-            <w:tcW w:w="1276" w:type="dxa"/>
-          </w:tcPr>
-          <w:p>
-            <w:r>
-              <w:t>Obrigatório</w:t>
-            </w:r>
-          </w:p>
-        </w:tc>
-      </w:tr>
-      <w:tr>
-        <w:trPr>
-          <w:trHeight w:val="261"/>
-          <w:jc w:val="center"/>
-        </w:trPr>
-        <w:tc>
-          <w:tcPr>
-            <w:tcW w:w="0" w:type="auto"/>
-            <w:vMerge w:val="restart"/>
-          </w:tcPr>
-          <w:p>
-            <w:r>
               <w:t>R</w:t>
             </w:r>
             <w:r>
@@ -2498,6 +2427,11 @@
       </w:tr>
     </w:tbl>
     <w:p/>
+    <w:p>
+      <w:r>
+        <w:br w:type="page"/>
+      </w:r>
+    </w:p>
     <w:p/>
     <w:tbl>
       <w:tblPr>
@@ -2525,7 +2459,6 @@
           </w:tcPr>
           <w:p>
             <w:r>
-              <w:lastRenderedPageBreak/>
               <w:t>Entidade</w:t>
             </w:r>
           </w:p>
@@ -2915,7 +2848,6 @@
             <w:r>
               <w:t xml:space="preserve"> </w:t>
             </w:r>
-            <w:proofErr w:type="spellStart"/>
           </w:p>
         </w:tc>
         <w:tc>
@@ -2941,7 +2873,6 @@
             </w:r>
           </w:p>
         </w:tc>
-        <w:proofErr w:type="spellEnd"/>
       </w:tr>
       <w:tr>
         <w:trPr>
@@ -4499,7 +4430,7 @@
     <w:tbl>
       <w:tblPr>
         <w:tblStyle w:val="TabelacomGrelha"/>
-        <w:tblW w:w="10222" w:type="dxa"/>
+        <w:tblW w:w="10825" w:type="dxa"/>
         <w:jc w:val="center"/>
         <w:tblLook w:val="04A0" w:firstRow="1" w:lastRow="0" w:firstColumn="1" w:lastColumn="0" w:noHBand="0" w:noVBand="1"/>
       </w:tblPr>
@@ -4677,13 +4608,11 @@
           <w:p>
             <w:pPr>
               <w:rPr>
-                <w:highlight w:val="yellow"/>
                 <w:u w:val="single"/>
               </w:rPr>
             </w:pPr>
             <w:r>
               <w:rPr>
-                <w:highlight w:val="yellow"/>
                 <w:u w:val="single"/>
               </w:rPr>
               <w:t>stockItem_sku</w:t>
@@ -4695,23 +4624,145 @@
             <w:tcW w:w="0" w:type="auto"/>
           </w:tcPr>
           <w:p>
+            <w:r>
+              <w:t xml:space="preserve">Cadeia de caracteres de comprimento variável                         </w:t>
+            </w:r>
+          </w:p>
+        </w:tc>
+        <w:tc>
+          <w:tcPr>
+            <w:tcW w:w="0" w:type="auto"/>
+          </w:tcPr>
+          <w:p>
+            <w:proofErr w:type="spellStart"/>
+            <w:r>
+              <w:t>character</w:t>
+            </w:r>
+            <w:proofErr w:type="spellEnd"/>
+            <w:r>
+              <w:t xml:space="preserve"> </w:t>
+            </w:r>
+            <w:proofErr w:type="spellStart"/>
+            <w:proofErr w:type="gramStart"/>
+            <w:r>
+              <w:t>varying</w:t>
+            </w:r>
+            <w:proofErr w:type="spellEnd"/>
+            <w:r>
+              <w:t>(</w:t>
+            </w:r>
+            <w:proofErr w:type="gramEnd"/>
+            <w:r>
+              <w:t>128)</w:t>
+            </w:r>
+          </w:p>
+        </w:tc>
+        <w:tc>
+          <w:tcPr>
+            <w:tcW w:w="0" w:type="auto"/>
+          </w:tcPr>
+          <w:p>
+            <w:r>
+              <w:t>até 128 carateres</w:t>
+            </w:r>
+          </w:p>
+        </w:tc>
+        <w:tc>
+          <w:tcPr>
+            <w:tcW w:w="0" w:type="auto"/>
+          </w:tcPr>
+          <w:p>
+            <w:r>
+              <w:t>sim</w:t>
+            </w:r>
+          </w:p>
+        </w:tc>
+      </w:tr>
+      <w:tr>
+        <w:trPr>
+          <w:trHeight w:val="262"/>
+          <w:jc w:val="center"/>
+        </w:trPr>
+        <w:tc>
+          <w:tcPr>
+            <w:tcW w:w="0" w:type="auto"/>
+            <w:vMerge/>
+          </w:tcPr>
+          <w:p/>
+        </w:tc>
+        <w:tc>
+          <w:tcPr>
+            <w:tcW w:w="0" w:type="auto"/>
+          </w:tcPr>
+          <w:p>
             <w:pPr>
               <w:rPr>
-                <w:highlight w:val="yellow"/>
+                <w:u w:val="dash"/>
               </w:rPr>
             </w:pPr>
             <w:r>
-              <w:t>C</w:t>
-            </w:r>
-            <w:r>
-              <w:t>adeia de caracteres de comprimento variável</w:t>
-            </w:r>
-            <w:r>
-              <w:rPr>
-                <w:highlight w:val="yellow"/>
-              </w:rPr>
-              <w:t xml:space="preserve">                         </w:t>
-            </w:r>
+              <w:rPr>
+                <w:u w:val="dash"/>
+              </w:rPr>
+              <w:t>category_id</w:t>
+            </w:r>
+          </w:p>
+        </w:tc>
+        <w:tc>
+          <w:tcPr>
+            <w:tcW w:w="0" w:type="auto"/>
+          </w:tcPr>
+          <w:p>
+            <w:r>
+              <w:t>Número inteiro</w:t>
+            </w:r>
+          </w:p>
+        </w:tc>
+        <w:tc>
+          <w:tcPr>
+            <w:tcW w:w="0" w:type="auto"/>
+          </w:tcPr>
+          <w:p>
+            <w:proofErr w:type="spellStart"/>
+            <w:r>
+              <w:t>integer</w:t>
+            </w:r>
+            <w:proofErr w:type="spellEnd"/>
+          </w:p>
+        </w:tc>
+        <w:tc>
+          <w:tcPr>
+            <w:tcW w:w="0" w:type="auto"/>
+          </w:tcPr>
+          <w:p>
+            <w:r>
+              <w:t>&gt; 0</w:t>
+            </w:r>
+          </w:p>
+        </w:tc>
+        <w:tc>
+          <w:tcPr>
+            <w:tcW w:w="0" w:type="auto"/>
+          </w:tcPr>
+          <w:p>
+            <w:r>
+              <w:t>sim</w:t>
+            </w:r>
+          </w:p>
+        </w:tc>
+      </w:tr>
+      <w:tr>
+        <w:trPr>
+          <w:trHeight w:val="262"/>
+          <w:jc w:val="center"/>
+        </w:trPr>
+        <w:tc>
+          <w:tcPr>
+            <w:tcW w:w="0" w:type="auto"/>
+            <w:vMerge/>
+          </w:tcPr>
+          <w:p>
+            <w:bookmarkStart w:id="11" w:name="_Hlk507945846"/>
           </w:p>
         </w:tc>
         <w:tc>
@@ -4721,69 +4772,14 @@
           <w:p>
             <w:pPr>
               <w:rPr>
-                <w:highlight w:val="yellow"/>
+                <w:u w:val="dash"/>
               </w:rPr>
             </w:pPr>
-          </w:p>
-        </w:tc>
-        <w:tc>
-          <w:tcPr>
-            <w:tcW w:w="0" w:type="auto"/>
-          </w:tcPr>
-          <w:p>
-            <w:pPr>
-              <w:rPr>
-                <w:highlight w:val="yellow"/>
-              </w:rPr>
-            </w:pPr>
-          </w:p>
-        </w:tc>
-        <w:tc>
-          <w:tcPr>
-            <w:tcW w:w="0" w:type="auto"/>
-          </w:tcPr>
-          <w:p>
-            <w:pPr>
-              <w:rPr>
-                <w:highlight w:val="yellow"/>
-              </w:rPr>
-            </w:pPr>
-            <w:r>
-              <w:rPr>
-                <w:highlight w:val="yellow"/>
-              </w:rPr>
-              <w:t>sim</w:t>
-            </w:r>
-          </w:p>
-        </w:tc>
-      </w:tr>
-      <w:tr>
-        <w:trPr>
-          <w:trHeight w:val="262"/>
-          <w:jc w:val="center"/>
-        </w:trPr>
-        <w:tc>
-          <w:tcPr>
-            <w:tcW w:w="0" w:type="auto"/>
-            <w:vMerge/>
-          </w:tcPr>
-          <w:p/>
-        </w:tc>
-        <w:tc>
-          <w:tcPr>
-            <w:tcW w:w="0" w:type="auto"/>
-          </w:tcPr>
-          <w:p>
-            <w:pPr>
+            <w:r>
               <w:rPr>
                 <w:u w:val="dash"/>
               </w:rPr>
-            </w:pPr>
-            <w:r>
-              <w:rPr>
-                <w:u w:val="dash"/>
-              </w:rPr>
-              <w:t>category_id</w:t>
+              <w:t>product_id</w:t>
             </w:r>
           </w:p>
         </w:tc>
@@ -4804,88 +4800,7 @@
           <w:p>
             <w:proofErr w:type="spellStart"/>
             <w:r>
-              <w:t>i</w:t>
-            </w:r>
-            <w:r>
-              <w:t>nteger</w:t>
-            </w:r>
-            <w:proofErr w:type="spellEnd"/>
-          </w:p>
-        </w:tc>
-        <w:tc>
-          <w:tcPr>
-            <w:tcW w:w="0" w:type="auto"/>
-          </w:tcPr>
-          <w:p>
-            <w:r>
-              <w:t>&gt; 0</w:t>
-            </w:r>
-          </w:p>
-        </w:tc>
-        <w:tc>
-          <w:tcPr>
-            <w:tcW w:w="0" w:type="auto"/>
-          </w:tcPr>
-          <w:p>
-            <w:r>
-              <w:t>sim</w:t>
-            </w:r>
-          </w:p>
-        </w:tc>
-      </w:tr>
-      <w:tr>
-        <w:trPr>
-          <w:trHeight w:val="262"/>
-          <w:jc w:val="center"/>
-        </w:trPr>
-        <w:tc>
-          <w:tcPr>
-            <w:tcW w:w="0" w:type="auto"/>
-            <w:vMerge/>
-          </w:tcPr>
-          <w:p>
-            <w:bookmarkStart w:id="11" w:name="_Hlk507945846"/>
-          </w:p>
-        </w:tc>
-        <w:tc>
-          <w:tcPr>
-            <w:tcW w:w="0" w:type="auto"/>
-          </w:tcPr>
-          <w:p>
-            <w:pPr>
-              <w:rPr>
-                <w:u w:val="dash"/>
-              </w:rPr>
-            </w:pPr>
-            <w:r>
-              <w:rPr>
-                <w:u w:val="dash"/>
-              </w:rPr>
-              <w:t>product_id</w:t>
-            </w:r>
-          </w:p>
-        </w:tc>
-        <w:tc>
-          <w:tcPr>
-            <w:tcW w:w="0" w:type="auto"/>
-          </w:tcPr>
-          <w:p>
-            <w:r>
-              <w:t>Número inteiro</w:t>
-            </w:r>
-          </w:p>
-        </w:tc>
-        <w:tc>
-          <w:tcPr>
-            <w:tcW w:w="0" w:type="auto"/>
-          </w:tcPr>
-          <w:p>
-            <w:proofErr w:type="spellStart"/>
-            <w:r>
-              <w:t>i</w:t>
-            </w:r>
-            <w:r>
-              <w:t>nteger</w:t>
+              <w:t>integer</w:t>
             </w:r>
             <w:proofErr w:type="spellEnd"/>
           </w:p>
@@ -5256,12 +5171,149 @@
             </w:r>
             <w:bookmarkEnd w:id="14"/>
             <w:r>
+              <w:t>segmentUnit</w:t>
+            </w:r>
+            <w:proofErr w:type="spellEnd"/>
+          </w:p>
+        </w:tc>
+        <w:tc>
+          <w:tcPr>
+            <w:tcW w:w="0" w:type="auto"/>
+          </w:tcPr>
+          <w:p>
+            <w:pPr>
+              <w:rPr>
+                <w:highlight w:val="yellow"/>
+              </w:rPr>
+            </w:pPr>
+            <w:r>
+              <w:t>Cadeia de caracteres de comprimento variável</w:t>
+            </w:r>
+          </w:p>
+        </w:tc>
+        <w:tc>
+          <w:tcPr>
+            <w:tcW w:w="0" w:type="auto"/>
+          </w:tcPr>
+          <w:p>
+            <w:pPr>
+              <w:rPr>
+                <w:highlight w:val="yellow"/>
+              </w:rPr>
+            </w:pPr>
+            <w:proofErr w:type="spellStart"/>
+            <w:r>
+              <w:t>character</w:t>
+            </w:r>
+            <w:proofErr w:type="spellEnd"/>
+            <w:r>
+              <w:t xml:space="preserve"> </w:t>
+            </w:r>
+            <w:proofErr w:type="spellStart"/>
+            <w:proofErr w:type="gramStart"/>
+            <w:r>
+              <w:t>varying</w:t>
+            </w:r>
+            <w:proofErr w:type="spellEnd"/>
+            <w:r>
+              <w:t>(</w:t>
+            </w:r>
+            <w:proofErr w:type="gramEnd"/>
+            <w:r>
+              <w:t>2)</w:t>
+            </w:r>
+          </w:p>
+        </w:tc>
+        <w:tc>
+          <w:tcPr>
+            <w:tcW w:w="0" w:type="auto"/>
+          </w:tcPr>
+          <w:p>
+            <w:pPr>
+              <w:rPr>
+                <w:highlight w:val="yellow"/>
+              </w:rPr>
+            </w:pPr>
+            <w:proofErr w:type="spellStart"/>
+            <w:r>
+              <w:rPr>
+                <w:highlight w:val="yellow"/>
+              </w:rPr>
+              <w:t>stockItem_</w:t>
+            </w:r>
+            <w:r>
+              <w:rPr>
+                <w:highlight w:val="yellow"/>
+              </w:rPr>
               <w:t>segment</w:t>
             </w:r>
             <w:r>
+              <w:rPr>
+                <w:highlight w:val="yellow"/>
+              </w:rPr>
               <w:t>Unit</w:t>
             </w:r>
             <w:proofErr w:type="spellEnd"/>
+            <w:r>
+              <w:rPr>
+                <w:highlight w:val="yellow"/>
+              </w:rPr>
+              <w:t xml:space="preserve"> in [‘</w:t>
+            </w:r>
+            <w:proofErr w:type="spellStart"/>
+            <w:r>
+              <w:rPr>
+                <w:highlight w:val="yellow"/>
+              </w:rPr>
+              <w:t>kg’,’g</w:t>
+            </w:r>
+            <w:proofErr w:type="spellEnd"/>
+            <w:r>
+              <w:rPr>
+                <w:highlight w:val="yellow"/>
+              </w:rPr>
+              <w:t>’, ‘mg’</w:t>
+            </w:r>
+            <w:r>
+              <w:rPr>
+                <w:highlight w:val="yellow"/>
+              </w:rPr>
+              <w:t>, ‘</w:t>
+            </w:r>
+            <w:proofErr w:type="spellStart"/>
+            <w:r>
+              <w:rPr>
+                <w:highlight w:val="yellow"/>
+              </w:rPr>
+              <w:t>l’,’dl</w:t>
+            </w:r>
+            <w:proofErr w:type="spellEnd"/>
+            <w:r>
+              <w:rPr>
+                <w:highlight w:val="yellow"/>
+              </w:rPr>
+              <w:t>’, ‘</w:t>
+            </w:r>
+            <w:proofErr w:type="spellStart"/>
+            <w:r>
+              <w:rPr>
+                <w:highlight w:val="yellow"/>
+              </w:rPr>
+              <w:t>cl’,’ml</w:t>
+            </w:r>
+            <w:proofErr w:type="spellEnd"/>
+            <w:r>
+              <w:rPr>
+                <w:highlight w:val="yellow"/>
+              </w:rPr>
+              <w:t>’</w:t>
+            </w:r>
+            <w:r>
+              <w:rPr>
+                <w:highlight w:val="yellow"/>
+              </w:rPr>
+              <w:t>]</w:t>
+            </w:r>
           </w:p>
         </w:tc>
         <w:tc>
@@ -5275,6 +5327,105 @@
               </w:rPr>
             </w:pPr>
             <w:r>
+              <w:t>sim</w:t>
+            </w:r>
+          </w:p>
+        </w:tc>
+      </w:tr>
+      <w:tr>
+        <w:trPr>
+          <w:trHeight w:val="262"/>
+          <w:jc w:val="center"/>
+        </w:trPr>
+        <w:tc>
+          <w:tcPr>
+            <w:tcW w:w="0" w:type="auto"/>
+            <w:vMerge/>
+          </w:tcPr>
+          <w:p/>
+        </w:tc>
+        <w:tc>
+          <w:tcPr>
+            <w:tcW w:w="0" w:type="auto"/>
+          </w:tcPr>
+          <w:p>
+            <w:bookmarkStart w:id="15" w:name="_Hlk507946169"/>
+            <w:r>
+              <w:t>stockItem_decription</w:t>
+            </w:r>
+            <w:bookmarkEnd w:id="15"/>
+          </w:p>
+        </w:tc>
+        <w:tc>
+          <w:tcPr>
+            <w:tcW w:w="0" w:type="auto"/>
+          </w:tcPr>
+          <w:p>
+            <w:r>
+              <w:t>C</w:t>
+            </w:r>
+            <w:r>
+              <w:t>adeia de caracteres de comprimento variável</w:t>
+            </w:r>
+          </w:p>
+        </w:tc>
+        <w:tc>
+          <w:tcPr>
+            <w:tcW w:w="0" w:type="auto"/>
+          </w:tcPr>
+          <w:p>
+            <w:r>
+              <w:t>text</w:t>
+            </w:r>
+          </w:p>
+        </w:tc>
+        <w:tc>
+          <w:tcPr>
+            <w:tcW w:w="0" w:type="auto"/>
+          </w:tcPr>
+          <w:p/>
+        </w:tc>
+        <w:tc>
+          <w:tcPr>
+            <w:tcW w:w="0" w:type="auto"/>
+          </w:tcPr>
+          <w:p>
+            <w:r>
+              <w:t>não</w:t>
+            </w:r>
+          </w:p>
+        </w:tc>
+      </w:tr>
+      <w:tr>
+        <w:trPr>
+          <w:trHeight w:val="262"/>
+          <w:jc w:val="center"/>
+        </w:trPr>
+        <w:tc>
+          <w:tcPr>
+            <w:tcW w:w="0" w:type="auto"/>
+            <w:vMerge/>
+          </w:tcPr>
+          <w:p/>
+        </w:tc>
+        <w:tc>
+          <w:tcPr>
+            <w:tcW w:w="0" w:type="auto"/>
+          </w:tcPr>
+          <w:p>
+            <w:bookmarkStart w:id="16" w:name="_Hlk507946205"/>
+            <w:r>
+              <w:t>stockItem_conservationStorage</w:t>
+            </w:r>
+            <w:bookmarkEnd w:id="16"/>
+          </w:p>
+        </w:tc>
+        <w:tc>
+          <w:tcPr>
+            <w:tcW w:w="0" w:type="auto"/>
+          </w:tcPr>
+          <w:p>
+            <w:r>
               <w:t>Cadeia de caracteres de comprimento variável</w:t>
             </w:r>
           </w:p>
@@ -5284,11 +5435,6 @@
             <w:tcW w:w="0" w:type="auto"/>
           </w:tcPr>
           <w:p>
-            <w:pPr>
-              <w:rPr>
-                <w:highlight w:val="yellow"/>
-              </w:rPr>
-            </w:pPr>
             <w:proofErr w:type="spellStart"/>
             <w:r>
               <w:t>character</w:t>
@@ -5308,7 +5454,7 @@
             </w:r>
             <w:proofErr w:type="gramEnd"/>
             <w:r>
-              <w:t>2</w:t>
+              <w:t>128</w:t>
             </w:r>
             <w:r>
               <w:t>)</w:t>
@@ -5320,112 +5466,24 @@
             <w:tcW w:w="0" w:type="auto"/>
           </w:tcPr>
           <w:p>
-            <w:pPr>
-              <w:rPr>
-                <w:highlight w:val="yellow"/>
-              </w:rPr>
-            </w:pPr>
-            <w:proofErr w:type="spellStart"/>
-            <w:r>
-              <w:rPr>
-                <w:highlight w:val="yellow"/>
-              </w:rPr>
-              <w:t>stockItem_</w:t>
-            </w:r>
-            <w:r>
-              <w:rPr>
-                <w:highlight w:val="yellow"/>
-              </w:rPr>
-              <w:t>segment</w:t>
-            </w:r>
-            <w:r>
-              <w:rPr>
-                <w:highlight w:val="yellow"/>
-              </w:rPr>
-              <w:t>Unit</w:t>
-            </w:r>
-            <w:proofErr w:type="spellEnd"/>
-            <w:r>
-              <w:rPr>
-                <w:highlight w:val="yellow"/>
-              </w:rPr>
-              <w:t xml:space="preserve"> </w:t>
-            </w:r>
-            <w:r>
-              <w:rPr>
-                <w:highlight w:val="yellow"/>
-              </w:rPr>
-              <w:t>in [‘</w:t>
-            </w:r>
-            <w:proofErr w:type="spellStart"/>
-            <w:r>
-              <w:rPr>
-                <w:highlight w:val="yellow"/>
-              </w:rPr>
-              <w:t>kg’,’g</w:t>
-            </w:r>
-            <w:proofErr w:type="spellEnd"/>
-            <w:r>
-              <w:rPr>
-                <w:highlight w:val="yellow"/>
-              </w:rPr>
-              <w:t>’, ‘mg’</w:t>
-            </w:r>
-            <w:r>
-              <w:rPr>
-                <w:highlight w:val="yellow"/>
-              </w:rPr>
-              <w:t>, ‘</w:t>
-            </w:r>
-            <w:proofErr w:type="spellStart"/>
-            <w:r>
-              <w:rPr>
-                <w:highlight w:val="yellow"/>
-              </w:rPr>
-              <w:t>l’,’dl</w:t>
-            </w:r>
-            <w:proofErr w:type="spellEnd"/>
-            <w:r>
-              <w:rPr>
-                <w:highlight w:val="yellow"/>
-              </w:rPr>
-              <w:t>’, ‘</w:t>
-            </w:r>
-            <w:proofErr w:type="spellStart"/>
-            <w:r>
-              <w:rPr>
-                <w:highlight w:val="yellow"/>
-              </w:rPr>
-              <w:t>cl’,’ml</w:t>
-            </w:r>
-            <w:proofErr w:type="spellEnd"/>
-            <w:r>
-              <w:rPr>
-                <w:highlight w:val="yellow"/>
-              </w:rPr>
-              <w:t>’</w:t>
-            </w:r>
-            <w:r>
-              <w:rPr>
-                <w:highlight w:val="yellow"/>
-              </w:rPr>
-              <w:t>]</w:t>
-            </w:r>
-          </w:p>
-        </w:tc>
-        <w:tc>
-          <w:tcPr>
-            <w:tcW w:w="0" w:type="auto"/>
-          </w:tcPr>
-          <w:p>
-            <w:pPr>
-              <w:rPr>
-                <w:highlight w:val="yellow"/>
-              </w:rPr>
-            </w:pPr>
+            <w:r>
+              <w:t>até 128</w:t>
+            </w:r>
+            <w:r>
+              <w:t xml:space="preserve"> carateres</w:t>
+            </w:r>
+          </w:p>
+        </w:tc>
+        <w:tc>
+          <w:tcPr>
+            <w:tcW w:w="0" w:type="auto"/>
+          </w:tcPr>
+          <w:p>
             <w:r>
               <w:t>sim</w:t>
             </w:r>
+            <w:bookmarkStart w:id="17" w:name="_GoBack"/>
+            <w:bookmarkEnd w:id="17"/>
           </w:p>
         </w:tc>
       </w:tr>
@@ -5446,213 +5504,55 @@
             <w:tcW w:w="0" w:type="auto"/>
           </w:tcPr>
           <w:p>
-            <w:bookmarkStart w:id="15" w:name="_Hlk507946169"/>
-            <w:r>
-              <w:t>stockItem_decription</w:t>
-            </w:r>
-            <w:bookmarkEnd w:id="15"/>
-          </w:p>
-        </w:tc>
-        <w:tc>
-          <w:tcPr>
-            <w:tcW w:w="0" w:type="auto"/>
-          </w:tcPr>
-          <w:p>
-            <w:r>
-              <w:t>C</w:t>
-            </w:r>
-            <w:r>
-              <w:t>adeia de caracteres de comprimento variável</w:t>
-            </w:r>
-          </w:p>
-        </w:tc>
-        <w:tc>
-          <w:tcPr>
-            <w:tcW w:w="0" w:type="auto"/>
-          </w:tcPr>
-          <w:p>
-            <w:r>
-              <w:t>text</w:t>
-            </w:r>
-          </w:p>
-        </w:tc>
-        <w:tc>
-          <w:tcPr>
-            <w:tcW w:w="0" w:type="auto"/>
-          </w:tcPr>
-          <w:p/>
-        </w:tc>
-        <w:tc>
-          <w:tcPr>
-            <w:tcW w:w="0" w:type="auto"/>
-          </w:tcPr>
-          <w:p>
-            <w:r>
-              <w:t>não</w:t>
-            </w:r>
-          </w:p>
-        </w:tc>
-      </w:tr>
-      <w:tr>
-        <w:trPr>
-          <w:trHeight w:val="262"/>
-          <w:jc w:val="center"/>
-        </w:trPr>
-        <w:tc>
-          <w:tcPr>
-            <w:tcW w:w="0" w:type="auto"/>
-            <w:vMerge/>
-          </w:tcPr>
-          <w:p/>
-        </w:tc>
-        <w:tc>
-          <w:tcPr>
-            <w:tcW w:w="0" w:type="auto"/>
-          </w:tcPr>
-          <w:p>
-            <w:pPr>
-              <w:rPr>
-                <w:highlight w:val="yellow"/>
-              </w:rPr>
-            </w:pPr>
-            <w:bookmarkStart w:id="16" w:name="_Hlk507946205"/>
+            <w:bookmarkStart w:id="18" w:name="_Hlk507946255"/>
             <w:r>
               <w:t>stockItem</w:t>
             </w:r>
             <w:r>
-              <w:rPr>
-                <w:highlight w:val="yellow"/>
-              </w:rPr>
-              <w:t>_conservationStorage</w:t>
-            </w:r>
-            <w:bookmarkEnd w:id="16"/>
-          </w:p>
-        </w:tc>
-        <w:tc>
-          <w:tcPr>
-            <w:tcW w:w="0" w:type="auto"/>
-          </w:tcPr>
-          <w:p>
-            <w:pPr>
-              <w:rPr>
-                <w:highlight w:val="yellow"/>
-              </w:rPr>
-            </w:pPr>
-            <w:r>
-              <w:rPr>
-                <w:highlight w:val="yellow"/>
-              </w:rPr>
-              <w:t>?</w:t>
-            </w:r>
-          </w:p>
-        </w:tc>
-        <w:tc>
-          <w:tcPr>
-            <w:tcW w:w="0" w:type="auto"/>
-          </w:tcPr>
-          <w:p>
-            <w:pPr>
-              <w:rPr>
-                <w:highlight w:val="yellow"/>
-              </w:rPr>
-            </w:pPr>
-            <w:r>
-              <w:rPr>
-                <w:highlight w:val="yellow"/>
-              </w:rPr>
-              <w:t>?</w:t>
-            </w:r>
-          </w:p>
-        </w:tc>
-        <w:tc>
-          <w:tcPr>
-            <w:tcW w:w="0" w:type="auto"/>
-          </w:tcPr>
-          <w:p/>
-        </w:tc>
-        <w:tc>
-          <w:tcPr>
-            <w:tcW w:w="0" w:type="auto"/>
-          </w:tcPr>
-          <w:p>
-            <w:r>
-              <w:rPr>
-                <w:highlight w:val="yellow"/>
-              </w:rPr>
+              <w:t>_expirationDate</w:t>
+            </w:r>
+            <w:bookmarkEnd w:id="18"/>
+          </w:p>
+        </w:tc>
+        <w:tc>
+          <w:tcPr>
+            <w:tcW w:w="0" w:type="auto"/>
+          </w:tcPr>
+          <w:p>
+            <w:r>
+              <w:t>Data (AAAA/MM/DD)</w:t>
+            </w:r>
+          </w:p>
+        </w:tc>
+        <w:tc>
+          <w:tcPr>
+            <w:tcW w:w="0" w:type="auto"/>
+          </w:tcPr>
+          <w:p>
+            <w:r>
+              <w:t>date</w:t>
+            </w:r>
+          </w:p>
+        </w:tc>
+        <w:tc>
+          <w:tcPr>
+            <w:tcW w:w="0" w:type="auto"/>
+          </w:tcPr>
+          <w:p>
+            <w:proofErr w:type="spellStart"/>
+            <w:r>
+              <w:t>timestamp</w:t>
+            </w:r>
+            <w:proofErr w:type="spellEnd"/>
+          </w:p>
+        </w:tc>
+        <w:tc>
+          <w:tcPr>
+            <w:tcW w:w="0" w:type="auto"/>
+          </w:tcPr>
+          <w:p>
+            <w:r>
               <w:t>sim</w:t>
-            </w:r>
-          </w:p>
-        </w:tc>
-      </w:tr>
-      <w:tr>
-        <w:trPr>
-          <w:trHeight w:val="262"/>
-          <w:jc w:val="center"/>
-        </w:trPr>
-        <w:tc>
-          <w:tcPr>
-            <w:tcW w:w="0" w:type="auto"/>
-            <w:vMerge/>
-          </w:tcPr>
-          <w:p/>
-        </w:tc>
-        <w:tc>
-          <w:tcPr>
-            <w:tcW w:w="0" w:type="auto"/>
-          </w:tcPr>
-          <w:p>
-            <w:bookmarkStart w:id="17" w:name="_Hlk507946255"/>
-            <w:r>
-              <w:t>stockItem</w:t>
-            </w:r>
-            <w:r>
-              <w:t>_expirationDate</w:t>
-            </w:r>
-            <w:bookmarkEnd w:id="17"/>
-          </w:p>
-        </w:tc>
-        <w:tc>
-          <w:tcPr>
-            <w:tcW w:w="0" w:type="auto"/>
-          </w:tcPr>
-          <w:p>
-            <w:r>
-              <w:t>Data (AAAA/MM/DD)</w:t>
-            </w:r>
-          </w:p>
-        </w:tc>
-        <w:tc>
-          <w:tcPr>
-            <w:tcW w:w="0" w:type="auto"/>
-          </w:tcPr>
-          <w:p>
-            <w:r>
-              <w:t>date</w:t>
-            </w:r>
-          </w:p>
-        </w:tc>
-        <w:tc>
-          <w:tcPr>
-            <w:tcW w:w="0" w:type="auto"/>
-          </w:tcPr>
-          <w:p>
-            <w:proofErr w:type="spellStart"/>
-            <w:r>
-              <w:t>timestamp</w:t>
-            </w:r>
-            <w:proofErr w:type="spellEnd"/>
-          </w:p>
-        </w:tc>
-        <w:tc>
-          <w:tcPr>
-            <w:tcW w:w="0" w:type="auto"/>
-          </w:tcPr>
-          <w:p>
-            <w:r>
-              <w:t>s</w:t>
-            </w:r>
-            <w:r>
-              <w:t>im</w:t>
             </w:r>
           </w:p>
         </w:tc>
@@ -5751,11 +5651,11 @@
             <w:vMerge w:val="restart"/>
           </w:tcPr>
           <w:p>
-            <w:bookmarkStart w:id="18" w:name="_Hlk507945911"/>
+            <w:bookmarkStart w:id="19" w:name="_Hlk507945911"/>
             <w:r>
               <w:t>Ingredient</w:t>
             </w:r>
-            <w:bookmarkEnd w:id="18"/>
+            <w:bookmarkEnd w:id="19"/>
           </w:p>
         </w:tc>
         <w:tc>
@@ -5768,14 +5668,14 @@
                 <w:u w:val="single"/>
               </w:rPr>
             </w:pPr>
-            <w:bookmarkStart w:id="19" w:name="_Hlk507945929"/>
+            <w:bookmarkStart w:id="20" w:name="_Hlk507945929"/>
             <w:r>
               <w:rPr>
                 <w:u w:val="single"/>
               </w:rPr>
               <w:t>recipe_id</w:t>
             </w:r>
-            <w:bookmarkEnd w:id="19"/>
+            <w:bookmarkEnd w:id="20"/>
           </w:p>
         </w:tc>
         <w:tc>
@@ -5911,7 +5811,7 @@
             <w:vMerge/>
           </w:tcPr>
           <w:p>
-            <w:bookmarkStart w:id="20" w:name="_Hlk507945940"/>
+            <w:bookmarkStart w:id="21" w:name="_Hlk507945940"/>
           </w:p>
         </w:tc>
         <w:tc>
@@ -5978,7 +5878,7 @@
           </w:p>
         </w:tc>
       </w:tr>
-      <w:bookmarkEnd w:id="20"/>
+      <w:bookmarkEnd w:id="21"/>
       <w:tr>
         <w:trPr>
           <w:trHeight w:val="261"/>
@@ -5996,14 +5896,14 @@
             <w:tcW w:w="0" w:type="auto"/>
           </w:tcPr>
           <w:p>
-            <w:bookmarkStart w:id="21" w:name="_Hlk507945956"/>
+            <w:bookmarkStart w:id="22" w:name="_Hlk507945956"/>
             <w:r>
               <w:t>ingredient</w:t>
             </w:r>
             <w:r>
               <w:t>_quantity</w:t>
             </w:r>
-            <w:bookmarkEnd w:id="21"/>
+            <w:bookmarkEnd w:id="22"/>
           </w:p>
         </w:tc>
         <w:tc>
@@ -6063,8 +5963,8 @@
       <w:tblGrid>
         <w:gridCol w:w="1010"/>
         <w:gridCol w:w="2138"/>
-        <w:gridCol w:w="1708"/>
-        <w:gridCol w:w="1982"/>
+        <w:gridCol w:w="2138"/>
+        <w:gridCol w:w="1552"/>
         <w:gridCol w:w="1137"/>
         <w:gridCol w:w="1247"/>
       </w:tblGrid>
@@ -6079,7 +5979,6 @@
           </w:tcPr>
           <w:p>
             <w:r>
-              <w:lastRenderedPageBreak/>
               <w:t>Entidade</w:t>
             </w:r>
           </w:p>
@@ -6237,14 +6136,14 @@
                 <w:u w:val="single"/>
               </w:rPr>
             </w:pPr>
-            <w:bookmarkStart w:id="22" w:name="_Hlk507946010"/>
+            <w:bookmarkStart w:id="23" w:name="_Hlk507946010"/>
             <w:r>
               <w:rPr>
                 <w:u w:val="single"/>
               </w:rPr>
               <w:t>storage_id</w:t>
             </w:r>
-            <w:bookmarkEnd w:id="22"/>
+            <w:bookmarkEnd w:id="23"/>
           </w:p>
         </w:tc>
         <w:tc>
@@ -6305,11 +6204,11 @@
             <w:tcW w:w="0" w:type="auto"/>
           </w:tcPr>
           <w:p>
-            <w:bookmarkStart w:id="23" w:name="_Hlk507946027"/>
+            <w:bookmarkStart w:id="24" w:name="_Hlk507946027"/>
             <w:r>
               <w:t>storage_name</w:t>
             </w:r>
-            <w:bookmarkEnd w:id="23"/>
+            <w:bookmarkEnd w:id="24"/>
           </w:p>
         </w:tc>
         <w:tc>
@@ -6373,11 +6272,11 @@
             <w:tcW w:w="0" w:type="auto"/>
           </w:tcPr>
           <w:p>
-            <w:bookmarkStart w:id="24" w:name="_Hlk507946036"/>
+            <w:bookmarkStart w:id="25" w:name="_Hlk507946036"/>
             <w:r>
               <w:t>storage_temperature</w:t>
             </w:r>
-            <w:bookmarkEnd w:id="24"/>
+            <w:bookmarkEnd w:id="25"/>
           </w:p>
         </w:tc>
         <w:tc>
@@ -6395,35 +6294,14 @@
             <w:tcW w:w="0" w:type="auto"/>
           </w:tcPr>
           <w:p>
-            <w:proofErr w:type="gramStart"/>
-            <w:r>
-              <w:rPr>
-                <w:highlight w:val="green"/>
-              </w:rPr>
-              <w:t>N</w:t>
-            </w:r>
-            <w:r>
-              <w:rPr>
-                <w:highlight w:val="green"/>
-              </w:rPr>
+            <w:proofErr w:type="spellStart"/>
+            <w:r>
+              <w:t>n</w:t>
+            </w:r>
+            <w:r>
               <w:t>umrange</w:t>
             </w:r>
-            <w:r>
-              <w:t>,</w:t>
-            </w:r>
-            <w:r>
-              <w:rPr>
-                <w:highlight w:val="red"/>
-              </w:rPr>
-              <w:t>int</w:t>
-            </w:r>
-            <w:proofErr w:type="gramEnd"/>
-            <w:r>
-              <w:rPr>
-                <w:highlight w:val="red"/>
-              </w:rPr>
-              <w:t>4rang</w:t>
-            </w:r>
+            <w:proofErr w:type="spellEnd"/>
           </w:p>
         </w:tc>
         <w:tc>
@@ -6552,14 +6430,14 @@
                 <w:u w:val="single"/>
               </w:rPr>
             </w:pPr>
-            <w:bookmarkStart w:id="25" w:name="_Hlk507946075"/>
+            <w:bookmarkStart w:id="26" w:name="_Hlk507946075"/>
             <w:r>
               <w:rPr>
                 <w:u w:val="single"/>
               </w:rPr>
               <w:t>house_id</w:t>
             </w:r>
-            <w:bookmarkEnd w:id="25"/>
+            <w:bookmarkEnd w:id="26"/>
           </w:p>
         </w:tc>
         <w:tc>
@@ -6627,14 +6505,14 @@
                 <w:u w:val="single"/>
               </w:rPr>
             </w:pPr>
-            <w:bookmarkStart w:id="26" w:name="_Hlk507946086"/>
+            <w:bookmarkStart w:id="27" w:name="_Hlk507946086"/>
             <w:r>
               <w:rPr>
                 <w:u w:val="single"/>
               </w:rPr>
               <w:t>user_username</w:t>
             </w:r>
-            <w:bookmarkEnd w:id="26"/>
+            <w:bookmarkEnd w:id="27"/>
           </w:p>
         </w:tc>
         <w:tc>
@@ -6945,14 +6823,12 @@
           <w:p>
             <w:pPr>
               <w:rPr>
-                <w:highlight w:val="yellow"/>
                 <w:u w:val="single"/>
               </w:rPr>
             </w:pPr>
             <w:proofErr w:type="spellStart"/>
             <w:r>
               <w:rPr>
-                <w:highlight w:val="yellow"/>
                 <w:u w:val="single"/>
               </w:rPr>
               <w:t>stockItem_sku</w:t>
@@ -6965,28 +6841,8 @@
             <w:tcW w:w="2483" w:type="dxa"/>
           </w:tcPr>
           <w:p>
-            <w:pPr>
-              <w:rPr>
-                <w:highlight w:val="yellow"/>
-              </w:rPr>
-            </w:pPr>
-            <w:r>
-              <w:t>C</w:t>
-            </w:r>
-            <w:r>
-              <w:t>adeia de caracteres de comprimento variável</w:t>
-            </w:r>
-            <w:r>
-              <w:rPr>
-                <w:highlight w:val="yellow"/>
-              </w:rPr>
-              <w:t xml:space="preserve">                         </w:t>
-            </w:r>
-            <w:r>
-              <w:rPr>
-                <w:highlight w:val="yellow"/>
-              </w:rPr>
-              <w:t xml:space="preserve">                      </w:t>
+            <w:r>
+              <w:t xml:space="preserve">Cadeia de caracteres de comprimento variável                         </w:t>
             </w:r>
           </w:p>
         </w:tc>
@@ -6995,11 +6851,27 @@
             <w:tcW w:w="1501" w:type="dxa"/>
           </w:tcPr>
           <w:p>
-            <w:pPr>
-              <w:rPr>
-                <w:highlight w:val="yellow"/>
-              </w:rPr>
-            </w:pPr>
+            <w:proofErr w:type="spellStart"/>
+            <w:r>
+              <w:t>character</w:t>
+            </w:r>
+            <w:proofErr w:type="spellEnd"/>
+            <w:r>
+              <w:t xml:space="preserve"> </w:t>
+            </w:r>
+            <w:proofErr w:type="spellStart"/>
+            <w:proofErr w:type="gramStart"/>
+            <w:r>
+              <w:t>varying</w:t>
+            </w:r>
+            <w:proofErr w:type="spellEnd"/>
+            <w:r>
+              <w:t>(</w:t>
+            </w:r>
+            <w:proofErr w:type="gramEnd"/>
+            <w:r>
+              <w:t>128)</w:t>
+            </w:r>
           </w:p>
         </w:tc>
         <w:tc>
@@ -7007,11 +6879,9 @@
             <w:tcW w:w="1249" w:type="dxa"/>
           </w:tcPr>
           <w:p>
-            <w:pPr>
-              <w:rPr>
-                <w:highlight w:val="yellow"/>
-              </w:rPr>
-            </w:pPr>
+            <w:r>
+              <w:t>até 128 carateres</w:t>
+            </w:r>
           </w:p>
         </w:tc>
         <w:tc>
@@ -7019,15 +6889,7 @@
             <w:tcW w:w="1435" w:type="dxa"/>
           </w:tcPr>
           <w:p>
-            <w:pPr>
-              <w:rPr>
-                <w:highlight w:val="yellow"/>
-              </w:rPr>
-            </w:pPr>
-            <w:r>
-              <w:rPr>
-                <w:highlight w:val="yellow"/>
-              </w:rPr>
+            <w:r>
               <w:t>sim</w:t>
             </w:r>
           </w:p>
@@ -7266,11 +7128,11 @@
             <w:vMerge w:val="restart"/>
           </w:tcPr>
           <w:p>
-            <w:bookmarkStart w:id="27" w:name="_Hlk507946509"/>
+            <w:bookmarkStart w:id="28" w:name="_Hlk507946509"/>
             <w:r>
               <w:t>StockItemMovement</w:t>
             </w:r>
-            <w:bookmarkEnd w:id="27"/>
+            <w:bookmarkEnd w:id="28"/>
           </w:p>
         </w:tc>
         <w:tc>
@@ -7353,14 +7215,12 @@
           <w:p>
             <w:pPr>
               <w:rPr>
-                <w:highlight w:val="yellow"/>
                 <w:u w:val="single"/>
               </w:rPr>
             </w:pPr>
             <w:proofErr w:type="spellStart"/>
             <w:r>
               <w:rPr>
-                <w:highlight w:val="yellow"/>
                 <w:u w:val="single"/>
               </w:rPr>
               <w:t>stockItem_sku</w:t>
@@ -7373,22 +7233,8 @@
             <w:tcW w:w="1468" w:type="dxa"/>
           </w:tcPr>
           <w:p>
-            <w:pPr>
-              <w:rPr>
-                <w:highlight w:val="yellow"/>
-              </w:rPr>
-            </w:pPr>
-            <w:r>
-              <w:t>C</w:t>
-            </w:r>
-            <w:r>
-              <w:t>adeia de caracteres de comprimento variável</w:t>
-            </w:r>
-            <w:r>
-              <w:rPr>
-                <w:highlight w:val="yellow"/>
-              </w:rPr>
-              <w:t xml:space="preserve">                                               </w:t>
+            <w:r>
+              <w:t xml:space="preserve">Cadeia de caracteres de comprimento variável                         </w:t>
             </w:r>
           </w:p>
         </w:tc>
@@ -7397,11 +7243,27 @@
             <w:tcW w:w="1735" w:type="dxa"/>
           </w:tcPr>
           <w:p>
-            <w:pPr>
-              <w:rPr>
-                <w:highlight w:val="yellow"/>
-              </w:rPr>
-            </w:pPr>
+            <w:proofErr w:type="spellStart"/>
+            <w:r>
+              <w:t>character</w:t>
+            </w:r>
+            <w:proofErr w:type="spellEnd"/>
+            <w:r>
+              <w:t xml:space="preserve"> </w:t>
+            </w:r>
+            <w:proofErr w:type="spellStart"/>
+            <w:proofErr w:type="gramStart"/>
+            <w:r>
+              <w:t>varying</w:t>
+            </w:r>
+            <w:proofErr w:type="spellEnd"/>
+            <w:r>
+              <w:t>(</w:t>
+            </w:r>
+            <w:proofErr w:type="gramEnd"/>
+            <w:r>
+              <w:t>128)</w:t>
+            </w:r>
           </w:p>
         </w:tc>
         <w:tc>
@@ -7409,11 +7271,9 @@
             <w:tcW w:w="1459" w:type="dxa"/>
           </w:tcPr>
           <w:p>
-            <w:pPr>
-              <w:rPr>
-                <w:highlight w:val="yellow"/>
-              </w:rPr>
-            </w:pPr>
+            <w:r>
+              <w:t>até 128 carateres</w:t>
+            </w:r>
           </w:p>
         </w:tc>
         <w:tc>
@@ -7421,15 +7281,7 @@
             <w:tcW w:w="1459" w:type="dxa"/>
           </w:tcPr>
           <w:p>
-            <w:pPr>
-              <w:rPr>
-                <w:highlight w:val="yellow"/>
-              </w:rPr>
-            </w:pPr>
-            <w:r>
-              <w:rPr>
-                <w:highlight w:val="yellow"/>
-              </w:rPr>
+            <w:r>
               <w:t>sim</w:t>
             </w:r>
           </w:p>
@@ -7740,7 +7592,6 @@
           </w:tcPr>
           <w:p>
             <w:r>
-              <w:lastRenderedPageBreak/>
               <w:t>Entidade</w:t>
             </w:r>
           </w:p>
@@ -7807,12 +7658,13 @@
             <w:vMerge w:val="restart"/>
           </w:tcPr>
           <w:p>
-            <w:bookmarkStart w:id="28" w:name="_Hlk507946965"/>
-            <w:proofErr w:type="spellStart"/>
-            <w:r>
+            <w:bookmarkStart w:id="29" w:name="_Hlk507946965"/>
+            <w:proofErr w:type="spellStart"/>
+            <w:r>
+              <w:lastRenderedPageBreak/>
               <w:t>HouseAllerg</w:t>
             </w:r>
-            <w:bookmarkEnd w:id="28"/>
+            <w:bookmarkEnd w:id="29"/>
             <w:r>
               <w:t>y</w:t>
             </w:r>
@@ -7902,27 +7754,21 @@
                 <w:u w:val="single"/>
               </w:rPr>
             </w:pPr>
-            <w:bookmarkStart w:id="29" w:name="_Hlk507947007"/>
+            <w:bookmarkStart w:id="30" w:name="_Hlk507947007"/>
             <w:proofErr w:type="spellStart"/>
             <w:r>
               <w:rPr>
                 <w:u w:val="single"/>
               </w:rPr>
-              <w:t>allergy</w:t>
+              <w:t>allergy_</w:t>
             </w:r>
             <w:r>
               <w:rPr>
                 <w:u w:val="single"/>
               </w:rPr>
-              <w:t>_</w:t>
-            </w:r>
-            <w:r>
-              <w:rPr>
-                <w:u w:val="single"/>
-              </w:rPr>
               <w:t>allergen</w:t>
             </w:r>
-            <w:bookmarkEnd w:id="29"/>
+            <w:bookmarkEnd w:id="30"/>
             <w:proofErr w:type="spellEnd"/>
           </w:p>
         </w:tc>
@@ -7947,36 +7793,29 @@
             <w:tcW w:w="1518" w:type="dxa"/>
           </w:tcPr>
           <w:p>
-            <w:r>
-              <w:rPr>
-                <w:highlight w:val="green"/>
-              </w:rPr>
-              <w:t>Texto</w:t>
-            </w:r>
-            <w:r>
-              <w:t xml:space="preserve">, </w:t>
+            <w:proofErr w:type="spellStart"/>
+            <w:r>
+              <w:t>character</w:t>
+            </w:r>
+            <w:proofErr w:type="spellEnd"/>
+            <w:r>
+              <w:t xml:space="preserve"> </w:t>
             </w:r>
             <w:proofErr w:type="spellStart"/>
             <w:proofErr w:type="gramStart"/>
             <w:r>
-              <w:rPr>
-                <w:highlight w:val="red"/>
-              </w:rPr>
-              <w:t>varchar</w:t>
-            </w:r>
-            <w:proofErr w:type="spellEnd"/>
-            <w:r>
-              <w:rPr>
-                <w:highlight w:val="red"/>
-              </w:rPr>
+              <w:t>varying</w:t>
+            </w:r>
+            <w:proofErr w:type="spellEnd"/>
+            <w:r>
               <w:t>(</w:t>
             </w:r>
             <w:proofErr w:type="gramEnd"/>
             <w:r>
-              <w:rPr>
-                <w:highlight w:val="red"/>
-              </w:rPr>
-              <w:t>20)</w:t>
+              <w:t>75</w:t>
+            </w:r>
+            <w:r>
+              <w:t>)</w:t>
             </w:r>
           </w:p>
         </w:tc>
@@ -7986,10 +7825,10 @@
           </w:tcPr>
           <w:p>
             <w:r>
-              <w:rPr>
-                <w:highlight w:val="red"/>
-              </w:rPr>
-              <w:t>Até 20 caracteres</w:t>
+              <w:t xml:space="preserve">até 75 </w:t>
+            </w:r>
+            <w:r>
+              <w:t>caracteres</w:t>
             </w:r>
           </w:p>
         </w:tc>
@@ -8176,12 +8015,12 @@
             <w:vMerge w:val="restart"/>
           </w:tcPr>
           <w:p>
-            <w:bookmarkStart w:id="30" w:name="_Hlk507947025"/>
+            <w:bookmarkStart w:id="31" w:name="_Hlk507947025"/>
             <w:proofErr w:type="spellStart"/>
             <w:r>
               <w:t>ListProduct</w:t>
             </w:r>
-            <w:bookmarkEnd w:id="30"/>
+            <w:bookmarkEnd w:id="31"/>
             <w:proofErr w:type="spellEnd"/>
           </w:p>
         </w:tc>
@@ -8268,14 +8107,14 @@
                 <w:u w:val="single"/>
               </w:rPr>
             </w:pPr>
-            <w:bookmarkStart w:id="31" w:name="_Hlk507947042"/>
+            <w:bookmarkStart w:id="32" w:name="_Hlk507947042"/>
             <w:r>
               <w:rPr>
                 <w:u w:val="single"/>
               </w:rPr>
               <w:t>list_id</w:t>
             </w:r>
-            <w:bookmarkEnd w:id="31"/>
+            <w:bookmarkEnd w:id="32"/>
           </w:p>
         </w:tc>
         <w:tc>
@@ -8343,7 +8182,7 @@
                 <w:u w:val="single"/>
               </w:rPr>
             </w:pPr>
-            <w:bookmarkStart w:id="32" w:name="_Hlk507947947"/>
+            <w:bookmarkStart w:id="33" w:name="_Hlk507947947"/>
             <w:r>
               <w:rPr>
                 <w:u w:val="single"/>
@@ -8362,7 +8201,7 @@
               </w:rPr>
               <w:t>_id</w:t>
             </w:r>
-            <w:bookmarkEnd w:id="32"/>
+            <w:bookmarkEnd w:id="33"/>
           </w:p>
         </w:tc>
         <w:tc>
@@ -8425,11 +8264,11 @@
             <w:tcW w:w="2410" w:type="dxa"/>
           </w:tcPr>
           <w:p>
-            <w:bookmarkStart w:id="33" w:name="_Hlk507947954"/>
+            <w:bookmarkStart w:id="34" w:name="_Hlk507947954"/>
             <w:r>
               <w:t>listProduct_brand</w:t>
             </w:r>
-            <w:bookmarkEnd w:id="33"/>
+            <w:bookmarkEnd w:id="34"/>
           </w:p>
         </w:tc>
         <w:tc>
@@ -8493,7 +8332,7 @@
             <w:tcW w:w="2410" w:type="dxa"/>
           </w:tcPr>
           <w:p>
-            <w:bookmarkStart w:id="34" w:name="_Hlk507947964"/>
+            <w:bookmarkStart w:id="35" w:name="_Hlk507947964"/>
             <w:proofErr w:type="spellStart"/>
             <w:r>
               <w:t>l</w:t>
@@ -8501,7 +8340,7 @@
             <w:r>
               <w:t>istProduct_</w:t>
             </w:r>
-            <w:bookmarkEnd w:id="34"/>
+            <w:bookmarkEnd w:id="35"/>
             <w:r>
               <w:t>quantity</w:t>
             </w:r>
@@ -8652,12 +8491,12 @@
             <w:vMerge w:val="restart"/>
           </w:tcPr>
           <w:p>
-            <w:bookmarkStart w:id="35" w:name="_Hlk507947986"/>
+            <w:bookmarkStart w:id="36" w:name="_Hlk507947986"/>
             <w:proofErr w:type="spellStart"/>
             <w:r>
               <w:t>StockItemAllerg</w:t>
             </w:r>
-            <w:bookmarkEnd w:id="35"/>
+            <w:bookmarkEnd w:id="36"/>
             <w:r>
               <w:t>y</w:t>
             </w:r>
@@ -8744,14 +8583,12 @@
           <w:p>
             <w:pPr>
               <w:rPr>
-                <w:highlight w:val="yellow"/>
                 <w:u w:val="single"/>
               </w:rPr>
             </w:pPr>
             <w:proofErr w:type="spellStart"/>
             <w:r>
               <w:rPr>
-                <w:highlight w:val="yellow"/>
                 <w:u w:val="single"/>
               </w:rPr>
               <w:t>stockItem_sku</w:t>
@@ -8764,25 +8601,8 @@
             <w:tcW w:w="1600" w:type="dxa"/>
           </w:tcPr>
           <w:p>
-            <w:pPr>
-              <w:rPr>
-                <w:highlight w:val="yellow"/>
-              </w:rPr>
-            </w:pPr>
-            <w:r>
-              <w:t>C</w:t>
-            </w:r>
-            <w:r>
-              <w:t>adeia de caracteres de comprimento variáve</w:t>
-            </w:r>
-            <w:r>
-              <w:t>l</w:t>
-            </w:r>
-            <w:r>
-              <w:rPr>
-                <w:highlight w:val="yellow"/>
-              </w:rPr>
-              <w:t xml:space="preserve">                            </w:t>
+            <w:r>
+              <w:t xml:space="preserve">Cadeia de caracteres de comprimento variável                         </w:t>
             </w:r>
           </w:p>
         </w:tc>
@@ -8791,11 +8611,27 @@
             <w:tcW w:w="1518" w:type="dxa"/>
           </w:tcPr>
           <w:p>
-            <w:pPr>
-              <w:rPr>
-                <w:highlight w:val="yellow"/>
-              </w:rPr>
-            </w:pPr>
+            <w:proofErr w:type="spellStart"/>
+            <w:r>
+              <w:t>character</w:t>
+            </w:r>
+            <w:proofErr w:type="spellEnd"/>
+            <w:r>
+              <w:t xml:space="preserve"> </w:t>
+            </w:r>
+            <w:proofErr w:type="spellStart"/>
+            <w:proofErr w:type="gramStart"/>
+            <w:r>
+              <w:t>varying</w:t>
+            </w:r>
+            <w:proofErr w:type="spellEnd"/>
+            <w:r>
+              <w:t>(</w:t>
+            </w:r>
+            <w:proofErr w:type="gramEnd"/>
+            <w:r>
+              <w:t>128)</w:t>
+            </w:r>
           </w:p>
         </w:tc>
         <w:tc>
@@ -8803,11 +8639,9 @@
             <w:tcW w:w="1276" w:type="dxa"/>
           </w:tcPr>
           <w:p>
-            <w:pPr>
-              <w:rPr>
-                <w:highlight w:val="yellow"/>
-              </w:rPr>
-            </w:pPr>
+            <w:r>
+              <w:t>até 128 carateres</w:t>
+            </w:r>
           </w:p>
         </w:tc>
         <w:tc>
@@ -8815,15 +8649,7 @@
             <w:tcW w:w="1276" w:type="dxa"/>
           </w:tcPr>
           <w:p>
-            <w:pPr>
-              <w:rPr>
-                <w:highlight w:val="yellow"/>
-              </w:rPr>
-            </w:pPr>
-            <w:r>
-              <w:rPr>
-                <w:highlight w:val="yellow"/>
-              </w:rPr>
+            <w:r>
               <w:t>sim</w:t>
             </w:r>
           </w:p>
@@ -8851,27 +8677,21 @@
                 <w:u w:val="single"/>
               </w:rPr>
             </w:pPr>
-            <w:bookmarkStart w:id="36" w:name="_Hlk507948068"/>
+            <w:bookmarkStart w:id="37" w:name="_Hlk507948068"/>
             <w:proofErr w:type="spellStart"/>
             <w:r>
               <w:rPr>
                 <w:u w:val="single"/>
               </w:rPr>
-              <w:t>allergy</w:t>
+              <w:t>allergy_</w:t>
             </w:r>
             <w:r>
               <w:rPr>
                 <w:u w:val="single"/>
               </w:rPr>
-              <w:t>_</w:t>
-            </w:r>
-            <w:r>
-              <w:rPr>
-                <w:u w:val="single"/>
-              </w:rPr>
               <w:t>allergen</w:t>
             </w:r>
-            <w:bookmarkEnd w:id="36"/>
+            <w:bookmarkEnd w:id="37"/>
             <w:proofErr w:type="spellEnd"/>
           </w:p>
         </w:tc>
@@ -8896,36 +8716,29 @@
             <w:tcW w:w="1518" w:type="dxa"/>
           </w:tcPr>
           <w:p>
-            <w:r>
-              <w:rPr>
-                <w:highlight w:val="green"/>
-              </w:rPr>
-              <w:t>Texto</w:t>
-            </w:r>
-            <w:r>
-              <w:t xml:space="preserve">, </w:t>
+            <w:proofErr w:type="spellStart"/>
+            <w:r>
+              <w:t>character</w:t>
+            </w:r>
+            <w:proofErr w:type="spellEnd"/>
+            <w:r>
+              <w:t xml:space="preserve"> </w:t>
             </w:r>
             <w:proofErr w:type="spellStart"/>
             <w:proofErr w:type="gramStart"/>
             <w:r>
-              <w:rPr>
-                <w:highlight w:val="red"/>
-              </w:rPr>
-              <w:t>varchar</w:t>
-            </w:r>
-            <w:proofErr w:type="spellEnd"/>
-            <w:r>
-              <w:rPr>
-                <w:highlight w:val="red"/>
-              </w:rPr>
+              <w:t>varying</w:t>
+            </w:r>
+            <w:proofErr w:type="spellEnd"/>
+            <w:r>
               <w:t>(</w:t>
             </w:r>
             <w:proofErr w:type="gramEnd"/>
             <w:r>
-              <w:rPr>
-                <w:highlight w:val="red"/>
-              </w:rPr>
-              <w:t>20)</w:t>
+              <w:t>75</w:t>
+            </w:r>
+            <w:r>
+              <w:t>)</w:t>
             </w:r>
           </w:p>
         </w:tc>
@@ -8935,10 +8748,10 @@
           </w:tcPr>
           <w:p>
             <w:r>
-              <w:rPr>
-                <w:highlight w:val="red"/>
-              </w:rPr>
-              <w:t>Até 20 caracteres</w:t>
+              <w:t xml:space="preserve">até 75 </w:t>
+            </w:r>
+            <w:r>
+              <w:t>caracteres</w:t>
             </w:r>
           </w:p>
         </w:tc>
@@ -8955,10 +8768,7 @@
       </w:tr>
     </w:tbl>
     <w:p/>
-    <w:p>
-      <w:bookmarkStart w:id="37" w:name="_GoBack"/>
-      <w:bookmarkEnd w:id="37"/>
-    </w:p>
+    <w:p/>
     <w:sectPr>
       <w:pgSz w:w="11906" w:h="16838"/>
       <w:pgMar w:top="1417" w:right="1701" w:bottom="1417" w:left="1701" w:header="708" w:footer="708" w:gutter="0"/>
@@ -9826,7 +9636,7 @@
 </file>
 
 <file path=customXml/itemProps1.xml><?xml version="1.0" encoding="utf-8"?>
-<ds:datastoreItem xmlns:ds="http://schemas.openxmlformats.org/officeDocument/2006/customXml" ds:itemID="{B32A6922-3307-44C1-A625-05674AC4325D}">
+<ds:datastoreItem xmlns:ds="http://schemas.openxmlformats.org/officeDocument/2006/customXml" ds:itemID="{69C9C7E5-38E1-4EA9-A056-01614C14C220}">
   <ds:schemaRefs>
     <ds:schemaRef ds:uri="http://schemas.openxmlformats.org/officeDocument/2006/bibliography"/>
   </ds:schemaRefs>

</xml_diff>

<commit_message>
Domínio dos Atributos - unidades de medida volume e massa
</commit_message>
<xml_diff>
--- a/Documentos/BD/Domínio dos Atributos.docx
+++ b/Documentos/BD/Domínio dos Atributos.docx
@@ -5220,7 +5220,10 @@
             </w:r>
             <w:proofErr w:type="gramEnd"/>
             <w:r>
-              <w:t>2)</w:t>
+              <w:t>5</w:t>
+            </w:r>
+            <w:r>
+              <w:t>)</w:t>
             </w:r>
           </w:p>
         </w:tc>
@@ -5236,95 +5239,74 @@
             </w:pPr>
             <w:proofErr w:type="spellStart"/>
             <w:r>
+              <w:t>stockItem_segment</w:t>
+            </w:r>
+            <w:r>
+              <w:t>Unit</w:t>
+            </w:r>
+            <w:proofErr w:type="spellEnd"/>
+            <w:r>
+              <w:t xml:space="preserve"> in [‘kg’, ‘dag’, ‘hg’, ‘g’, ‘dg’, ‘cg’, ‘mg’, ‘kl’, ‘hl’, ‘dal’, ‘l’, ‘dl’, ‘cl’, ‘ml’</w:t>
+            </w:r>
+            <w:r>
+              <w:t>, ‘</w:t>
+            </w:r>
+            <w:proofErr w:type="spellStart"/>
+            <w:r>
+              <w:t>oz</w:t>
+            </w:r>
+            <w:proofErr w:type="spellEnd"/>
+            <w:r>
+              <w:t>’, ‘</w:t>
+            </w:r>
+            <w:proofErr w:type="spellStart"/>
+            <w:r>
+              <w:t>lb</w:t>
+            </w:r>
+            <w:proofErr w:type="spellEnd"/>
+            <w:r>
+              <w:t>’, ‘</w:t>
+            </w:r>
+            <w:proofErr w:type="spellStart"/>
+            <w:r>
+              <w:t>pt</w:t>
+            </w:r>
+            <w:proofErr w:type="spellEnd"/>
+            <w:r>
+              <w:t>’, ‘</w:t>
+            </w:r>
+            <w:proofErr w:type="spellStart"/>
+            <w:r>
+              <w:t>fl</w:t>
+            </w:r>
+            <w:proofErr w:type="spellEnd"/>
+            <w:r>
+              <w:t xml:space="preserve"> </w:t>
+            </w:r>
+            <w:proofErr w:type="spellStart"/>
+            <w:r>
+              <w:t>oz</w:t>
+            </w:r>
+            <w:proofErr w:type="spellEnd"/>
+            <w:r>
+              <w:t>’</w:t>
+            </w:r>
+            <w:bookmarkStart w:id="15" w:name="_GoBack"/>
+            <w:bookmarkEnd w:id="15"/>
+            <w:r>
+              <w:t>]</w:t>
+            </w:r>
+          </w:p>
+        </w:tc>
+        <w:tc>
+          <w:tcPr>
+            <w:tcW w:w="0" w:type="auto"/>
+          </w:tcPr>
+          <w:p>
+            <w:pPr>
               <w:rPr>
                 <w:highlight w:val="yellow"/>
               </w:rPr>
-              <w:t>stockItem_</w:t>
-            </w:r>
-            <w:r>
-              <w:rPr>
-                <w:highlight w:val="yellow"/>
-              </w:rPr>
-              <w:t>segment</w:t>
-            </w:r>
-            <w:r>
-              <w:rPr>
-                <w:highlight w:val="yellow"/>
-              </w:rPr>
-              <w:t>Unit</w:t>
-            </w:r>
-            <w:proofErr w:type="spellEnd"/>
-            <w:r>
-              <w:rPr>
-                <w:highlight w:val="yellow"/>
-              </w:rPr>
-              <w:t xml:space="preserve"> in [‘</w:t>
-            </w:r>
-            <w:proofErr w:type="spellStart"/>
-            <w:r>
-              <w:rPr>
-                <w:highlight w:val="yellow"/>
-              </w:rPr>
-              <w:t>kg’,’g</w:t>
-            </w:r>
-            <w:proofErr w:type="spellEnd"/>
-            <w:r>
-              <w:rPr>
-                <w:highlight w:val="yellow"/>
-              </w:rPr>
-              <w:t>’, ‘mg’</w:t>
-            </w:r>
-            <w:r>
-              <w:rPr>
-                <w:highlight w:val="yellow"/>
-              </w:rPr>
-              <w:t>, ‘</w:t>
-            </w:r>
-            <w:proofErr w:type="spellStart"/>
-            <w:r>
-              <w:rPr>
-                <w:highlight w:val="yellow"/>
-              </w:rPr>
-              <w:t>l’,’dl</w:t>
-            </w:r>
-            <w:proofErr w:type="spellEnd"/>
-            <w:r>
-              <w:rPr>
-                <w:highlight w:val="yellow"/>
-              </w:rPr>
-              <w:t>’, ‘</w:t>
-            </w:r>
-            <w:proofErr w:type="spellStart"/>
-            <w:r>
-              <w:rPr>
-                <w:highlight w:val="yellow"/>
-              </w:rPr>
-              <w:t>cl’,’ml</w:t>
-            </w:r>
-            <w:proofErr w:type="spellEnd"/>
-            <w:r>
-              <w:rPr>
-                <w:highlight w:val="yellow"/>
-              </w:rPr>
-              <w:t>’</w:t>
-            </w:r>
-            <w:r>
-              <w:rPr>
-                <w:highlight w:val="yellow"/>
-              </w:rPr>
-              <w:t>]</w:t>
-            </w:r>
-          </w:p>
-        </w:tc>
-        <w:tc>
-          <w:tcPr>
-            <w:tcW w:w="0" w:type="auto"/>
-          </w:tcPr>
-          <w:p>
-            <w:pPr>
-              <w:rPr>
-                <w:highlight w:val="yellow"/>
-              </w:rPr>
             </w:pPr>
             <w:r>
               <w:t>sim</w:t>
@@ -5349,11 +5331,11 @@
             <w:tcW w:w="0" w:type="auto"/>
           </w:tcPr>
           <w:p>
-            <w:bookmarkStart w:id="15" w:name="_Hlk507946169"/>
+            <w:bookmarkStart w:id="16" w:name="_Hlk507946169"/>
             <w:r>
               <w:t>stockItem_decription</w:t>
             </w:r>
-            <w:bookmarkEnd w:id="15"/>
+            <w:bookmarkEnd w:id="16"/>
           </w:p>
         </w:tc>
         <w:tc>
@@ -5413,11 +5395,11 @@
             <w:tcW w:w="0" w:type="auto"/>
           </w:tcPr>
           <w:p>
-            <w:bookmarkStart w:id="16" w:name="_Hlk507946205"/>
+            <w:bookmarkStart w:id="17" w:name="_Hlk507946205"/>
             <w:r>
               <w:t>stockItem_conservationStorage</w:t>
             </w:r>
-            <w:bookmarkEnd w:id="16"/>
+            <w:bookmarkEnd w:id="17"/>
           </w:p>
         </w:tc>
         <w:tc>
@@ -5454,23 +5436,17 @@
             </w:r>
             <w:proofErr w:type="gramEnd"/>
             <w:r>
-              <w:t>128</w:t>
-            </w:r>
-            <w:r>
-              <w:t>)</w:t>
-            </w:r>
-          </w:p>
-        </w:tc>
-        <w:tc>
-          <w:tcPr>
-            <w:tcW w:w="0" w:type="auto"/>
-          </w:tcPr>
-          <w:p>
-            <w:r>
-              <w:t>até 128</w:t>
-            </w:r>
-            <w:r>
-              <w:t xml:space="preserve"> carateres</w:t>
+              <w:t>128)</w:t>
+            </w:r>
+          </w:p>
+        </w:tc>
+        <w:tc>
+          <w:tcPr>
+            <w:tcW w:w="0" w:type="auto"/>
+          </w:tcPr>
+          <w:p>
+            <w:r>
+              <w:t>até 128 carateres</w:t>
             </w:r>
           </w:p>
         </w:tc>
@@ -5482,8 +5458,6 @@
             <w:r>
               <w:t>sim</w:t>
             </w:r>
-            <w:bookmarkStart w:id="17" w:name="_GoBack"/>
-            <w:bookmarkEnd w:id="17"/>
           </w:p>
         </w:tc>
       </w:tr>
@@ -7592,6 +7566,7 @@
           </w:tcPr>
           <w:p>
             <w:r>
+              <w:lastRenderedPageBreak/>
               <w:t>Entidade</w:t>
             </w:r>
           </w:p>
@@ -7661,7 +7636,6 @@
             <w:bookmarkStart w:id="29" w:name="_Hlk507946965"/>
             <w:proofErr w:type="spellStart"/>
             <w:r>
-              <w:lastRenderedPageBreak/>
               <w:t>HouseAllerg</w:t>
             </w:r>
             <w:bookmarkEnd w:id="29"/>
@@ -9636,7 +9610,7 @@
 </file>
 
 <file path=customXml/itemProps1.xml><?xml version="1.0" encoding="utf-8"?>
-<ds:datastoreItem xmlns:ds="http://schemas.openxmlformats.org/officeDocument/2006/customXml" ds:itemID="{69C9C7E5-38E1-4EA9-A056-01614C14C220}">
+<ds:datastoreItem xmlns:ds="http://schemas.openxmlformats.org/officeDocument/2006/customXml" ds:itemID="{A2BC98FA-17D3-46B5-A6C5-4651EE33FAC1}">
   <ds:schemaRefs>
     <ds:schemaRef ds:uri="http://schemas.openxmlformats.org/officeDocument/2006/bibliography"/>
   </ds:schemaRefs>

</xml_diff>

<commit_message>
Domínio dos Atributos - atualizado
</commit_message>
<xml_diff>
--- a/Documentos/BD/Domínio dos Atributos.docx
+++ b/Documentos/BD/Domínio dos Atributos.docx
@@ -11,10 +11,10 @@
       </w:tblPr>
       <w:tblGrid>
         <w:gridCol w:w="1010"/>
-        <w:gridCol w:w="1596"/>
+        <w:gridCol w:w="2331"/>
         <w:gridCol w:w="1435"/>
         <w:gridCol w:w="1371"/>
-        <w:gridCol w:w="2550"/>
+        <w:gridCol w:w="1815"/>
         <w:gridCol w:w="1247"/>
       </w:tblGrid>
       <w:tr>
@@ -246,9 +246,14 @@
             <w:tcW w:w="0" w:type="auto"/>
           </w:tcPr>
           <w:p>
+            <w:proofErr w:type="spellStart"/>
             <w:r>
               <w:t>house_babies</w:t>
             </w:r>
+            <w:r>
+              <w:t>Number</w:t>
+            </w:r>
+            <w:proofErr w:type="spellEnd"/>
           </w:p>
         </w:tc>
         <w:tc>
@@ -331,9 +336,14 @@
             <w:tcW w:w="0" w:type="auto"/>
           </w:tcPr>
           <w:p>
+            <w:proofErr w:type="spellStart"/>
             <w:r>
               <w:t>house_children</w:t>
             </w:r>
+            <w:r>
+              <w:t>Number</w:t>
+            </w:r>
+            <w:proofErr w:type="spellEnd"/>
           </w:p>
         </w:tc>
         <w:tc>
@@ -413,9 +423,14 @@
             <w:tcW w:w="0" w:type="auto"/>
           </w:tcPr>
           <w:p>
+            <w:proofErr w:type="spellStart"/>
             <w:r>
               <w:t>house_adult</w:t>
             </w:r>
+            <w:r>
+              <w:t>sNumber</w:t>
+            </w:r>
+            <w:proofErr w:type="spellEnd"/>
           </w:p>
         </w:tc>
         <w:tc>
@@ -495,9 +510,14 @@
             <w:tcW w:w="0" w:type="auto"/>
           </w:tcPr>
           <w:p>
+            <w:proofErr w:type="spellStart"/>
             <w:r>
               <w:t>house_senior</w:t>
             </w:r>
+            <w:r>
+              <w:t>sNumber</w:t>
+            </w:r>
+            <w:proofErr w:type="spellEnd"/>
           </w:p>
         </w:tc>
         <w:tc>
@@ -1304,6 +1324,8 @@
     </w:tbl>
     <w:p/>
     <w:p/>
+    <w:p/>
+    <w:p/>
     <w:tbl>
       <w:tblPr>
         <w:tblStyle w:val="TabelacomGrelha"/>
@@ -1330,6 +1352,7 @@
           </w:tcPr>
           <w:p>
             <w:r>
+              <w:lastRenderedPageBreak/>
               <w:t>Entidade</w:t>
             </w:r>
           </w:p>
@@ -1397,7 +1420,6 @@
           </w:tcPr>
           <w:p>
             <w:r>
-              <w:lastRenderedPageBreak/>
               <w:t>R</w:t>
             </w:r>
             <w:r>
@@ -2005,8 +2027,37 @@
             <w:tcW w:w="2020" w:type="dxa"/>
           </w:tcPr>
           <w:p>
-            <w:r>
-              <w:t>recipe_type  in [‘public’, ‘private’]</w:t>
+            <w:proofErr w:type="spellStart"/>
+            <w:r>
+              <w:t>recipe_</w:t>
+            </w:r>
+            <w:proofErr w:type="gramStart"/>
+            <w:r>
+              <w:t>type</w:t>
+            </w:r>
+            <w:proofErr w:type="spellEnd"/>
+            <w:r>
+              <w:t xml:space="preserve">  in</w:t>
+            </w:r>
+            <w:proofErr w:type="gramEnd"/>
+            <w:r>
+              <w:t xml:space="preserve"> [‘</w:t>
+            </w:r>
+            <w:proofErr w:type="spellStart"/>
+            <w:r>
+              <w:t>system</w:t>
+            </w:r>
+            <w:proofErr w:type="spellEnd"/>
+            <w:r>
+              <w:t>, ‘</w:t>
+            </w:r>
+            <w:proofErr w:type="spellStart"/>
+            <w:r>
+              <w:t>user</w:t>
+            </w:r>
+            <w:proofErr w:type="spellEnd"/>
+            <w:r>
+              <w:t>]</w:t>
             </w:r>
           </w:p>
         </w:tc>
@@ -2031,11 +2082,11 @@
         <w:tblLook w:val="04A0" w:firstRow="1" w:lastRow="0" w:firstColumn="1" w:lastColumn="0" w:noHBand="0" w:noVBand="1"/>
       </w:tblPr>
       <w:tblGrid>
-        <w:gridCol w:w="1361"/>
-        <w:gridCol w:w="1052"/>
-        <w:gridCol w:w="1607"/>
-        <w:gridCol w:w="2594"/>
-        <w:gridCol w:w="1143"/>
+        <w:gridCol w:w="1460"/>
+        <w:gridCol w:w="1047"/>
+        <w:gridCol w:w="1576"/>
+        <w:gridCol w:w="2537"/>
+        <w:gridCol w:w="1137"/>
         <w:gridCol w:w="1452"/>
       </w:tblGrid>
       <w:tr>
@@ -2114,12 +2165,17 @@
             <w:tcW w:w="0" w:type="auto"/>
           </w:tcPr>
           <w:p>
-            <w:r>
-              <w:t>PublicR</w:t>
+            <w:proofErr w:type="spellStart"/>
+            <w:r>
+              <w:t>System</w:t>
+            </w:r>
+            <w:r>
+              <w:t>R</w:t>
             </w:r>
             <w:r>
               <w:t>ecipe</w:t>
             </w:r>
+            <w:proofErr w:type="spellEnd"/>
           </w:p>
         </w:tc>
         <w:tc>
@@ -2196,11 +2252,11 @@
         <w:tblLook w:val="04A0" w:firstRow="1" w:lastRow="0" w:firstColumn="1" w:lastColumn="0" w:noHBand="0" w:noVBand="1"/>
       </w:tblPr>
       <w:tblGrid>
-        <w:gridCol w:w="1443"/>
+        <w:gridCol w:w="1227"/>
         <w:gridCol w:w="1608"/>
-        <w:gridCol w:w="1626"/>
-        <w:gridCol w:w="1450"/>
-        <w:gridCol w:w="1630"/>
+        <w:gridCol w:w="1705"/>
+        <w:gridCol w:w="1483"/>
+        <w:gridCol w:w="1734"/>
         <w:gridCol w:w="1452"/>
       </w:tblGrid>
       <w:tr>
@@ -2279,12 +2335,17 @@
             <w:tcW w:w="0" w:type="auto"/>
           </w:tcPr>
           <w:p>
-            <w:r>
-              <w:t>PrivateR</w:t>
+            <w:proofErr w:type="spellStart"/>
+            <w:r>
+              <w:t>User</w:t>
+            </w:r>
+            <w:r>
+              <w:t>R</w:t>
             </w:r>
             <w:r>
               <w:t>ecipe</w:t>
             </w:r>
+            <w:proofErr w:type="spellEnd"/>
           </w:p>
         </w:tc>
         <w:tc>
@@ -3067,8 +3128,37 @@
             <w:tcW w:w="0" w:type="auto"/>
           </w:tcPr>
           <w:p>
-            <w:r>
-              <w:t>list_type  in [‘houselist’, ‘userlist]</w:t>
+            <w:proofErr w:type="spellStart"/>
+            <w:r>
+              <w:t>list_</w:t>
+            </w:r>
+            <w:proofErr w:type="gramStart"/>
+            <w:r>
+              <w:t>type</w:t>
+            </w:r>
+            <w:proofErr w:type="spellEnd"/>
+            <w:r>
+              <w:t xml:space="preserve">  in</w:t>
+            </w:r>
+            <w:proofErr w:type="gramEnd"/>
+            <w:r>
+              <w:t xml:space="preserve"> [‘</w:t>
+            </w:r>
+            <w:proofErr w:type="spellStart"/>
+            <w:r>
+              <w:t>system</w:t>
+            </w:r>
+            <w:proofErr w:type="spellEnd"/>
+            <w:r>
+              <w:t>’, ‘</w:t>
+            </w:r>
+            <w:proofErr w:type="spellStart"/>
+            <w:r>
+              <w:t>user</w:t>
+            </w:r>
+            <w:proofErr w:type="spellEnd"/>
+            <w:r>
+              <w:t>]</w:t>
             </w:r>
           </w:p>
         </w:tc>
@@ -3093,10 +3183,10 @@
         <w:tblLook w:val="04A0" w:firstRow="1" w:lastRow="0" w:firstColumn="1" w:lastColumn="0" w:noHBand="0" w:noVBand="1"/>
       </w:tblPr>
       <w:tblGrid>
-        <w:gridCol w:w="1083"/>
+        <w:gridCol w:w="1165"/>
         <w:gridCol w:w="1035"/>
-        <w:gridCol w:w="1532"/>
-        <w:gridCol w:w="2460"/>
+        <w:gridCol w:w="1504"/>
+        <w:gridCol w:w="2406"/>
         <w:gridCol w:w="1137"/>
         <w:gridCol w:w="1247"/>
       </w:tblGrid>
@@ -3177,9 +3267,14 @@
             <w:vMerge w:val="restart"/>
           </w:tcPr>
           <w:p>
-            <w:r>
-              <w:t>HouseList</w:t>
-            </w:r>
+            <w:proofErr w:type="spellStart"/>
+            <w:r>
+              <w:t>System</w:t>
+            </w:r>
+            <w:r>
+              <w:t>List</w:t>
+            </w:r>
+            <w:proofErr w:type="spellEnd"/>
           </w:p>
         </w:tc>
         <w:tc>
@@ -5239,10 +5334,7 @@
             </w:pPr>
             <w:proofErr w:type="spellStart"/>
             <w:r>
-              <w:t>stockItem_segment</w:t>
-            </w:r>
-            <w:r>
-              <w:t>Unit</w:t>
+              <w:t>stockItem_segmentUnit</w:t>
             </w:r>
             <w:proofErr w:type="spellEnd"/>
             <w:r>
@@ -5289,25 +5381,178 @@
             </w:r>
             <w:proofErr w:type="spellEnd"/>
             <w:r>
+              <w:t>’, ‘</w:t>
+            </w:r>
+            <w:proofErr w:type="spellStart"/>
+            <w:r>
+              <w:t>units</w:t>
+            </w:r>
+            <w:proofErr w:type="spellEnd"/>
+            <w:r>
               <w:t>’</w:t>
             </w:r>
-            <w:bookmarkStart w:id="15" w:name="_GoBack"/>
+            <w:r>
+              <w:t>]</w:t>
+            </w:r>
+          </w:p>
+        </w:tc>
+        <w:tc>
+          <w:tcPr>
+            <w:tcW w:w="0" w:type="auto"/>
+          </w:tcPr>
+          <w:p>
+            <w:pPr>
+              <w:rPr>
+                <w:highlight w:val="yellow"/>
+              </w:rPr>
+            </w:pPr>
+            <w:r>
+              <w:t>sim</w:t>
+            </w:r>
+          </w:p>
+        </w:tc>
+      </w:tr>
+      <w:tr>
+        <w:trPr>
+          <w:trHeight w:val="262"/>
+          <w:jc w:val="center"/>
+        </w:trPr>
+        <w:tc>
+          <w:tcPr>
+            <w:tcW w:w="0" w:type="auto"/>
+            <w:vMerge/>
+          </w:tcPr>
+          <w:p/>
+        </w:tc>
+        <w:tc>
+          <w:tcPr>
+            <w:tcW w:w="0" w:type="auto"/>
+          </w:tcPr>
+          <w:p>
+            <w:bookmarkStart w:id="15" w:name="_Hlk507946169"/>
+            <w:r>
+              <w:t>stockItem_decription</w:t>
+            </w:r>
             <w:bookmarkEnd w:id="15"/>
-            <w:r>
-              <w:t>]</w:t>
-            </w:r>
-          </w:p>
-        </w:tc>
-        <w:tc>
-          <w:tcPr>
-            <w:tcW w:w="0" w:type="auto"/>
-          </w:tcPr>
-          <w:p>
-            <w:pPr>
-              <w:rPr>
-                <w:highlight w:val="yellow"/>
-              </w:rPr>
-            </w:pPr>
+          </w:p>
+        </w:tc>
+        <w:tc>
+          <w:tcPr>
+            <w:tcW w:w="0" w:type="auto"/>
+          </w:tcPr>
+          <w:p>
+            <w:r>
+              <w:t>C</w:t>
+            </w:r>
+            <w:r>
+              <w:t>adeia de caracteres de comprimento variável</w:t>
+            </w:r>
+          </w:p>
+        </w:tc>
+        <w:tc>
+          <w:tcPr>
+            <w:tcW w:w="0" w:type="auto"/>
+          </w:tcPr>
+          <w:p>
+            <w:r>
+              <w:t>text</w:t>
+            </w:r>
+          </w:p>
+        </w:tc>
+        <w:tc>
+          <w:tcPr>
+            <w:tcW w:w="0" w:type="auto"/>
+          </w:tcPr>
+          <w:p/>
+        </w:tc>
+        <w:tc>
+          <w:tcPr>
+            <w:tcW w:w="0" w:type="auto"/>
+          </w:tcPr>
+          <w:p>
+            <w:r>
+              <w:t>não</w:t>
+            </w:r>
+          </w:p>
+        </w:tc>
+      </w:tr>
+      <w:tr>
+        <w:trPr>
+          <w:trHeight w:val="262"/>
+          <w:jc w:val="center"/>
+        </w:trPr>
+        <w:tc>
+          <w:tcPr>
+            <w:tcW w:w="0" w:type="auto"/>
+            <w:vMerge/>
+          </w:tcPr>
+          <w:p/>
+        </w:tc>
+        <w:tc>
+          <w:tcPr>
+            <w:tcW w:w="0" w:type="auto"/>
+          </w:tcPr>
+          <w:p>
+            <w:bookmarkStart w:id="16" w:name="_Hlk507946205"/>
+            <w:r>
+              <w:t>stockItem_conservationStorage</w:t>
+            </w:r>
+            <w:bookmarkEnd w:id="16"/>
+          </w:p>
+        </w:tc>
+        <w:tc>
+          <w:tcPr>
+            <w:tcW w:w="0" w:type="auto"/>
+          </w:tcPr>
+          <w:p>
+            <w:r>
+              <w:t>Cadeia de caracteres de comprimento variável</w:t>
+            </w:r>
+          </w:p>
+        </w:tc>
+        <w:tc>
+          <w:tcPr>
+            <w:tcW w:w="0" w:type="auto"/>
+          </w:tcPr>
+          <w:p>
+            <w:proofErr w:type="spellStart"/>
+            <w:r>
+              <w:t>character</w:t>
+            </w:r>
+            <w:proofErr w:type="spellEnd"/>
+            <w:r>
+              <w:t xml:space="preserve"> </w:t>
+            </w:r>
+            <w:proofErr w:type="spellStart"/>
+            <w:proofErr w:type="gramStart"/>
+            <w:r>
+              <w:t>varying</w:t>
+            </w:r>
+            <w:proofErr w:type="spellEnd"/>
+            <w:r>
+              <w:t>(</w:t>
+            </w:r>
+            <w:proofErr w:type="gramEnd"/>
+            <w:r>
+              <w:t>128)</w:t>
+            </w:r>
+          </w:p>
+        </w:tc>
+        <w:tc>
+          <w:tcPr>
+            <w:tcW w:w="0" w:type="auto"/>
+          </w:tcPr>
+          <w:p>
+            <w:r>
+              <w:t>até 128 carateres</w:t>
+            </w:r>
+          </w:p>
+        </w:tc>
+        <w:tc>
+          <w:tcPr>
+            <w:tcW w:w="0" w:type="auto"/>
+          </w:tcPr>
+          <w:p>
             <w:r>
               <w:t>sim</w:t>
             </w:r>
@@ -5331,161 +5576,14 @@
             <w:tcW w:w="0" w:type="auto"/>
           </w:tcPr>
           <w:p>
-            <w:bookmarkStart w:id="16" w:name="_Hlk507946169"/>
-            <w:r>
-              <w:t>stockItem_decription</w:t>
-            </w:r>
-            <w:bookmarkEnd w:id="16"/>
-          </w:p>
-        </w:tc>
-        <w:tc>
-          <w:tcPr>
-            <w:tcW w:w="0" w:type="auto"/>
-          </w:tcPr>
-          <w:p>
-            <w:r>
-              <w:t>C</w:t>
-            </w:r>
-            <w:r>
-              <w:t>adeia de caracteres de comprimento variável</w:t>
-            </w:r>
-          </w:p>
-        </w:tc>
-        <w:tc>
-          <w:tcPr>
-            <w:tcW w:w="0" w:type="auto"/>
-          </w:tcPr>
-          <w:p>
-            <w:r>
-              <w:t>text</w:t>
-            </w:r>
-          </w:p>
-        </w:tc>
-        <w:tc>
-          <w:tcPr>
-            <w:tcW w:w="0" w:type="auto"/>
-          </w:tcPr>
-          <w:p/>
-        </w:tc>
-        <w:tc>
-          <w:tcPr>
-            <w:tcW w:w="0" w:type="auto"/>
-          </w:tcPr>
-          <w:p>
-            <w:r>
-              <w:t>não</w:t>
-            </w:r>
-          </w:p>
-        </w:tc>
-      </w:tr>
-      <w:tr>
-        <w:trPr>
-          <w:trHeight w:val="262"/>
-          <w:jc w:val="center"/>
-        </w:trPr>
-        <w:tc>
-          <w:tcPr>
-            <w:tcW w:w="0" w:type="auto"/>
-            <w:vMerge/>
-          </w:tcPr>
-          <w:p/>
-        </w:tc>
-        <w:tc>
-          <w:tcPr>
-            <w:tcW w:w="0" w:type="auto"/>
-          </w:tcPr>
-          <w:p>
-            <w:bookmarkStart w:id="17" w:name="_Hlk507946205"/>
-            <w:r>
-              <w:t>stockItem_conservationStorage</w:t>
+            <w:bookmarkStart w:id="17" w:name="_Hlk507946255"/>
+            <w:r>
+              <w:t>stockItem</w:t>
+            </w:r>
+            <w:r>
+              <w:t>_expirationDate</w:t>
             </w:r>
             <w:bookmarkEnd w:id="17"/>
-          </w:p>
-        </w:tc>
-        <w:tc>
-          <w:tcPr>
-            <w:tcW w:w="0" w:type="auto"/>
-          </w:tcPr>
-          <w:p>
-            <w:r>
-              <w:t>Cadeia de caracteres de comprimento variável</w:t>
-            </w:r>
-          </w:p>
-        </w:tc>
-        <w:tc>
-          <w:tcPr>
-            <w:tcW w:w="0" w:type="auto"/>
-          </w:tcPr>
-          <w:p>
-            <w:proofErr w:type="spellStart"/>
-            <w:r>
-              <w:t>character</w:t>
-            </w:r>
-            <w:proofErr w:type="spellEnd"/>
-            <w:r>
-              <w:t xml:space="preserve"> </w:t>
-            </w:r>
-            <w:proofErr w:type="spellStart"/>
-            <w:proofErr w:type="gramStart"/>
-            <w:r>
-              <w:t>varying</w:t>
-            </w:r>
-            <w:proofErr w:type="spellEnd"/>
-            <w:r>
-              <w:t>(</w:t>
-            </w:r>
-            <w:proofErr w:type="gramEnd"/>
-            <w:r>
-              <w:t>128)</w:t>
-            </w:r>
-          </w:p>
-        </w:tc>
-        <w:tc>
-          <w:tcPr>
-            <w:tcW w:w="0" w:type="auto"/>
-          </w:tcPr>
-          <w:p>
-            <w:r>
-              <w:t>até 128 carateres</w:t>
-            </w:r>
-          </w:p>
-        </w:tc>
-        <w:tc>
-          <w:tcPr>
-            <w:tcW w:w="0" w:type="auto"/>
-          </w:tcPr>
-          <w:p>
-            <w:r>
-              <w:t>sim</w:t>
-            </w:r>
-          </w:p>
-        </w:tc>
-      </w:tr>
-      <w:tr>
-        <w:trPr>
-          <w:trHeight w:val="262"/>
-          <w:jc w:val="center"/>
-        </w:trPr>
-        <w:tc>
-          <w:tcPr>
-            <w:tcW w:w="0" w:type="auto"/>
-            <w:vMerge/>
-          </w:tcPr>
-          <w:p/>
-        </w:tc>
-        <w:tc>
-          <w:tcPr>
-            <w:tcW w:w="0" w:type="auto"/>
-          </w:tcPr>
-          <w:p>
-            <w:bookmarkStart w:id="18" w:name="_Hlk507946255"/>
-            <w:r>
-              <w:t>stockItem</w:t>
-            </w:r>
-            <w:r>
-              <w:t>_expirationDate</w:t>
-            </w:r>
-            <w:bookmarkEnd w:id="18"/>
           </w:p>
         </w:tc>
         <w:tc>
@@ -5533,32 +5631,38 @@
       </w:tr>
     </w:tbl>
     <w:p/>
+    <w:p>
+      <w:r>
+        <w:br w:type="page"/>
+      </w:r>
+    </w:p>
     <w:tbl>
       <w:tblPr>
         <w:tblStyle w:val="TabelacomGrelha"/>
-        <w:tblW w:w="0" w:type="auto"/>
+        <w:tblW w:w="9150" w:type="dxa"/>
         <w:jc w:val="center"/>
         <w:tblLook w:val="04A0" w:firstRow="1" w:lastRow="0" w:firstColumn="1" w:lastColumn="0" w:noHBand="0" w:noVBand="1"/>
       </w:tblPr>
       <w:tblGrid>
         <w:gridCol w:w="1142"/>
-        <w:gridCol w:w="1996"/>
-        <w:gridCol w:w="1187"/>
-        <w:gridCol w:w="1785"/>
-        <w:gridCol w:w="1137"/>
+        <w:gridCol w:w="2377"/>
+        <w:gridCol w:w="1435"/>
+        <w:gridCol w:w="1371"/>
+        <w:gridCol w:w="2377"/>
         <w:gridCol w:w="1247"/>
       </w:tblGrid>
       <w:tr>
         <w:trPr>
-          <w:trHeight w:val="522"/>
-          <w:jc w:val="center"/>
-        </w:trPr>
-        <w:tc>
-          <w:tcPr>
-            <w:tcW w:w="0" w:type="auto"/>
-          </w:tcPr>
-          <w:p>
-            <w:r>
+          <w:trHeight w:val="535"/>
+          <w:jc w:val="center"/>
+        </w:trPr>
+        <w:tc>
+          <w:tcPr>
+            <w:tcW w:w="0" w:type="auto"/>
+          </w:tcPr>
+          <w:p>
+            <w:r>
+              <w:lastRenderedPageBreak/>
               <w:t>Entidade</w:t>
             </w:r>
           </w:p>
@@ -5616,7 +5720,7 @@
       </w:tr>
       <w:tr>
         <w:trPr>
-          <w:trHeight w:val="261"/>
+          <w:trHeight w:val="267"/>
           <w:jc w:val="center"/>
         </w:trPr>
         <w:tc>
@@ -5625,10 +5729,32 @@
             <w:vMerge w:val="restart"/>
           </w:tcPr>
           <w:p>
-            <w:bookmarkStart w:id="19" w:name="_Hlk507945911"/>
+            <w:bookmarkStart w:id="18" w:name="_Hlk507945911"/>
+            <w:proofErr w:type="spellStart"/>
             <w:r>
               <w:t>Ingredient</w:t>
             </w:r>
+            <w:bookmarkEnd w:id="18"/>
+            <w:proofErr w:type="spellEnd"/>
+          </w:p>
+        </w:tc>
+        <w:tc>
+          <w:tcPr>
+            <w:tcW w:w="0" w:type="auto"/>
+          </w:tcPr>
+          <w:p>
+            <w:pPr>
+              <w:rPr>
+                <w:u w:val="single"/>
+              </w:rPr>
+            </w:pPr>
+            <w:bookmarkStart w:id="19" w:name="_Hlk507945929"/>
+            <w:r>
+              <w:rPr>
+                <w:u w:val="single"/>
+              </w:rPr>
+              <w:t>recipe_id</w:t>
+            </w:r>
             <w:bookmarkEnd w:id="19"/>
           </w:p>
         </w:tc>
@@ -5637,19 +5763,72 @@
             <w:tcW w:w="0" w:type="auto"/>
           </w:tcPr>
           <w:p>
+            <w:r>
+              <w:t>Número inteiro</w:t>
+            </w:r>
+          </w:p>
+        </w:tc>
+        <w:tc>
+          <w:tcPr>
+            <w:tcW w:w="0" w:type="auto"/>
+          </w:tcPr>
+          <w:p>
+            <w:proofErr w:type="spellStart"/>
+            <w:r>
+              <w:t>integer</w:t>
+            </w:r>
+            <w:proofErr w:type="spellEnd"/>
+          </w:p>
+        </w:tc>
+        <w:tc>
+          <w:tcPr>
+            <w:tcW w:w="0" w:type="auto"/>
+          </w:tcPr>
+          <w:p>
+            <w:r>
+              <w:t>&gt; 0</w:t>
+            </w:r>
+          </w:p>
+        </w:tc>
+        <w:tc>
+          <w:tcPr>
+            <w:tcW w:w="0" w:type="auto"/>
+          </w:tcPr>
+          <w:p>
+            <w:r>
+              <w:t>sim</w:t>
+            </w:r>
+          </w:p>
+        </w:tc>
+      </w:tr>
+      <w:tr>
+        <w:trPr>
+          <w:trHeight w:val="267"/>
+          <w:jc w:val="center"/>
+        </w:trPr>
+        <w:tc>
+          <w:tcPr>
+            <w:tcW w:w="0" w:type="auto"/>
+            <w:vMerge/>
+          </w:tcPr>
+          <w:p/>
+        </w:tc>
+        <w:tc>
+          <w:tcPr>
+            <w:tcW w:w="0" w:type="auto"/>
+          </w:tcPr>
+          <w:p>
             <w:pPr>
               <w:rPr>
                 <w:u w:val="single"/>
               </w:rPr>
             </w:pPr>
-            <w:bookmarkStart w:id="20" w:name="_Hlk507945929"/>
             <w:r>
               <w:rPr>
                 <w:u w:val="single"/>
               </w:rPr>
-              <w:t>recipe_id</w:t>
-            </w:r>
-            <w:bookmarkEnd w:id="20"/>
+              <w:t>category_id</w:t>
+            </w:r>
           </w:p>
         </w:tc>
         <w:tc>
@@ -5669,10 +5848,7 @@
           <w:p>
             <w:proofErr w:type="spellStart"/>
             <w:r>
-              <w:t>i</w:t>
-            </w:r>
-            <w:r>
-              <w:t>nteger</w:t>
+              <w:t>integer</w:t>
             </w:r>
             <w:proofErr w:type="spellEnd"/>
           </w:p>
@@ -5700,7 +5876,7 @@
       </w:tr>
       <w:tr>
         <w:trPr>
-          <w:trHeight w:val="261"/>
+          <w:trHeight w:val="267"/>
           <w:jc w:val="center"/>
         </w:trPr>
         <w:tc>
@@ -5708,6 +5884,82 @@
             <w:tcW w:w="0" w:type="auto"/>
             <w:vMerge/>
           </w:tcPr>
+          <w:p>
+            <w:bookmarkStart w:id="20" w:name="_Hlk507945940"/>
+          </w:p>
+        </w:tc>
+        <w:tc>
+          <w:tcPr>
+            <w:tcW w:w="0" w:type="auto"/>
+          </w:tcPr>
+          <w:p>
+            <w:pPr>
+              <w:rPr>
+                <w:u w:val="single"/>
+              </w:rPr>
+            </w:pPr>
+            <w:r>
+              <w:rPr>
+                <w:u w:val="single"/>
+              </w:rPr>
+              <w:t>product_id</w:t>
+            </w:r>
+          </w:p>
+        </w:tc>
+        <w:tc>
+          <w:tcPr>
+            <w:tcW w:w="0" w:type="auto"/>
+          </w:tcPr>
+          <w:p>
+            <w:r>
+              <w:t>Número inteiro</w:t>
+            </w:r>
+          </w:p>
+        </w:tc>
+        <w:tc>
+          <w:tcPr>
+            <w:tcW w:w="0" w:type="auto"/>
+          </w:tcPr>
+          <w:p>
+            <w:proofErr w:type="spellStart"/>
+            <w:r>
+              <w:t>integer</w:t>
+            </w:r>
+            <w:proofErr w:type="spellEnd"/>
+          </w:p>
+        </w:tc>
+        <w:tc>
+          <w:tcPr>
+            <w:tcW w:w="0" w:type="auto"/>
+          </w:tcPr>
+          <w:p>
+            <w:r>
+              <w:t>&gt; 0</w:t>
+            </w:r>
+          </w:p>
+        </w:tc>
+        <w:tc>
+          <w:tcPr>
+            <w:tcW w:w="0" w:type="auto"/>
+          </w:tcPr>
+          <w:p>
+            <w:r>
+              <w:t>sim</w:t>
+            </w:r>
+          </w:p>
+        </w:tc>
+      </w:tr>
+      <w:bookmarkEnd w:id="20"/>
+      <w:tr>
+        <w:trPr>
+          <w:trHeight w:val="267"/>
+          <w:jc w:val="center"/>
+        </w:trPr>
+        <w:tc>
+          <w:tcPr>
+            <w:tcW w:w="0" w:type="auto"/>
+            <w:vMerge/>
+          </w:tcPr>
           <w:p/>
         </w:tc>
         <w:tc>
@@ -5715,217 +5967,225 @@
             <w:tcW w:w="0" w:type="auto"/>
           </w:tcPr>
           <w:p>
+            <w:bookmarkStart w:id="21" w:name="_Hlk507945956"/>
+            <w:r>
+              <w:t>ingredient</w:t>
+            </w:r>
+            <w:r>
+              <w:t>_quantity</w:t>
+            </w:r>
+            <w:bookmarkEnd w:id="21"/>
+          </w:p>
+        </w:tc>
+        <w:tc>
+          <w:tcPr>
+            <w:tcW w:w="0" w:type="auto"/>
+          </w:tcPr>
+          <w:p>
+            <w:r>
+              <w:t>Número inteiro</w:t>
+            </w:r>
+          </w:p>
+        </w:tc>
+        <w:tc>
+          <w:tcPr>
+            <w:tcW w:w="0" w:type="auto"/>
+          </w:tcPr>
+          <w:p>
+            <w:proofErr w:type="spellStart"/>
+            <w:r>
+              <w:t>integer</w:t>
+            </w:r>
+            <w:proofErr w:type="spellEnd"/>
+          </w:p>
+        </w:tc>
+        <w:tc>
+          <w:tcPr>
+            <w:tcW w:w="0" w:type="auto"/>
+          </w:tcPr>
+          <w:p>
+            <w:r>
+              <w:t>&gt; 0</w:t>
+            </w:r>
+          </w:p>
+        </w:tc>
+        <w:tc>
+          <w:tcPr>
+            <w:tcW w:w="0" w:type="auto"/>
+          </w:tcPr>
+          <w:p>
+            <w:r>
+              <w:t>sim</w:t>
+            </w:r>
+          </w:p>
+        </w:tc>
+      </w:tr>
+      <w:tr>
+        <w:trPr>
+          <w:trHeight w:val="267"/>
+          <w:jc w:val="center"/>
+        </w:trPr>
+        <w:tc>
+          <w:tcPr>
+            <w:tcW w:w="0" w:type="auto"/>
+            <w:vMerge/>
+          </w:tcPr>
+          <w:p/>
+        </w:tc>
+        <w:tc>
+          <w:tcPr>
+            <w:tcW w:w="0" w:type="auto"/>
+          </w:tcPr>
+          <w:p>
+            <w:proofErr w:type="spellStart"/>
+            <w:r>
+              <w:t>ingredient_quantityUnit</w:t>
+            </w:r>
+            <w:proofErr w:type="spellEnd"/>
+          </w:p>
+        </w:tc>
+        <w:tc>
+          <w:tcPr>
+            <w:tcW w:w="0" w:type="auto"/>
+          </w:tcPr>
+          <w:p>
             <w:pPr>
               <w:rPr>
-                <w:u w:val="single"/>
+                <w:highlight w:val="yellow"/>
               </w:rPr>
             </w:pPr>
             <w:r>
-              <w:rPr>
-                <w:u w:val="single"/>
-              </w:rPr>
-              <w:t>category_id</w:t>
-            </w:r>
-          </w:p>
-        </w:tc>
-        <w:tc>
-          <w:tcPr>
-            <w:tcW w:w="0" w:type="auto"/>
-          </w:tcPr>
-          <w:p>
-            <w:r>
-              <w:t>Número inteiro</w:t>
-            </w:r>
-          </w:p>
-        </w:tc>
-        <w:tc>
-          <w:tcPr>
-            <w:tcW w:w="0" w:type="auto"/>
-          </w:tcPr>
-          <w:p>
-            <w:proofErr w:type="spellStart"/>
-            <w:r>
-              <w:t>i</w:t>
-            </w:r>
-            <w:r>
-              <w:t>nteger</w:t>
-            </w:r>
-            <w:proofErr w:type="spellEnd"/>
-          </w:p>
-        </w:tc>
-        <w:tc>
-          <w:tcPr>
-            <w:tcW w:w="0" w:type="auto"/>
-          </w:tcPr>
-          <w:p>
-            <w:r>
-              <w:t>&gt; 0</w:t>
-            </w:r>
-          </w:p>
-        </w:tc>
-        <w:tc>
-          <w:tcPr>
-            <w:tcW w:w="0" w:type="auto"/>
-          </w:tcPr>
-          <w:p>
+              <w:t>Cadeia de caracteres de comprimento variável</w:t>
+            </w:r>
+          </w:p>
+        </w:tc>
+        <w:tc>
+          <w:tcPr>
+            <w:tcW w:w="0" w:type="auto"/>
+          </w:tcPr>
+          <w:p>
+            <w:pPr>
+              <w:rPr>
+                <w:highlight w:val="yellow"/>
+              </w:rPr>
+            </w:pPr>
+            <w:proofErr w:type="spellStart"/>
+            <w:r>
+              <w:t>character</w:t>
+            </w:r>
+            <w:proofErr w:type="spellEnd"/>
+            <w:r>
+              <w:t xml:space="preserve"> </w:t>
+            </w:r>
+            <w:proofErr w:type="spellStart"/>
+            <w:proofErr w:type="gramStart"/>
+            <w:r>
+              <w:t>varying</w:t>
+            </w:r>
+            <w:proofErr w:type="spellEnd"/>
+            <w:r>
+              <w:t>(</w:t>
+            </w:r>
+            <w:proofErr w:type="gramEnd"/>
+            <w:r>
+              <w:t>5</w:t>
+            </w:r>
+            <w:r>
+              <w:t>)</w:t>
+            </w:r>
+          </w:p>
+        </w:tc>
+        <w:tc>
+          <w:tcPr>
+            <w:tcW w:w="0" w:type="auto"/>
+          </w:tcPr>
+          <w:p>
+            <w:pPr>
+              <w:rPr>
+                <w:highlight w:val="yellow"/>
+              </w:rPr>
+            </w:pPr>
+            <w:proofErr w:type="spellStart"/>
+            <w:r>
+              <w:t>ingredient_quantityUnit</w:t>
+            </w:r>
+            <w:proofErr w:type="spellEnd"/>
+            <w:r>
+              <w:t xml:space="preserve"> in [‘kg’, ‘dag’, ‘hg’, ‘g’, ‘dg’, ‘cg’, ‘mg’, ‘kl’, ‘hl’, ‘dal’, ‘l’, ‘dl’, ‘cl’, ‘ml’</w:t>
+            </w:r>
+            <w:r>
+              <w:t>, ‘</w:t>
+            </w:r>
+            <w:proofErr w:type="spellStart"/>
+            <w:r>
+              <w:t>oz</w:t>
+            </w:r>
+            <w:proofErr w:type="spellEnd"/>
+            <w:r>
+              <w:t>’, ‘</w:t>
+            </w:r>
+            <w:proofErr w:type="spellStart"/>
+            <w:r>
+              <w:t>lb</w:t>
+            </w:r>
+            <w:proofErr w:type="spellEnd"/>
+            <w:r>
+              <w:t>’, ‘</w:t>
+            </w:r>
+            <w:proofErr w:type="spellStart"/>
+            <w:r>
+              <w:t>pt</w:t>
+            </w:r>
+            <w:proofErr w:type="spellEnd"/>
+            <w:r>
+              <w:t>’, ‘</w:t>
+            </w:r>
+            <w:proofErr w:type="spellStart"/>
+            <w:r>
+              <w:t>fl</w:t>
+            </w:r>
+            <w:proofErr w:type="spellEnd"/>
+            <w:r>
+              <w:t xml:space="preserve"> </w:t>
+            </w:r>
+            <w:proofErr w:type="spellStart"/>
+            <w:r>
+              <w:t>oz</w:t>
+            </w:r>
+            <w:proofErr w:type="spellEnd"/>
+            <w:r>
+              <w:t>’, ‘</w:t>
+            </w:r>
+            <w:proofErr w:type="spellStart"/>
+            <w:r>
+              <w:t>units</w:t>
+            </w:r>
+            <w:proofErr w:type="spellEnd"/>
+            <w:r>
+              <w:t>’</w:t>
+            </w:r>
+            <w:r>
+              <w:t>]</w:t>
+            </w:r>
+          </w:p>
+        </w:tc>
+        <w:tc>
+          <w:tcPr>
+            <w:tcW w:w="0" w:type="auto"/>
+          </w:tcPr>
+          <w:p>
+            <w:pPr>
+              <w:rPr>
+                <w:highlight w:val="yellow"/>
+              </w:rPr>
+            </w:pPr>
             <w:r>
               <w:t>sim</w:t>
             </w:r>
           </w:p>
         </w:tc>
       </w:tr>
-      <w:tr>
-        <w:trPr>
-          <w:trHeight w:val="261"/>
-          <w:jc w:val="center"/>
-        </w:trPr>
-        <w:tc>
-          <w:tcPr>
-            <w:tcW w:w="0" w:type="auto"/>
-            <w:vMerge/>
-          </w:tcPr>
-          <w:p>
-            <w:bookmarkStart w:id="21" w:name="_Hlk507945940"/>
-          </w:p>
-        </w:tc>
-        <w:tc>
-          <w:tcPr>
-            <w:tcW w:w="0" w:type="auto"/>
-          </w:tcPr>
-          <w:p>
-            <w:pPr>
-              <w:rPr>
-                <w:u w:val="single"/>
-              </w:rPr>
-            </w:pPr>
-            <w:r>
-              <w:rPr>
-                <w:u w:val="single"/>
-              </w:rPr>
-              <w:t>product_id</w:t>
-            </w:r>
-          </w:p>
-        </w:tc>
-        <w:tc>
-          <w:tcPr>
-            <w:tcW w:w="0" w:type="auto"/>
-          </w:tcPr>
-          <w:p>
-            <w:r>
-              <w:t>Número inteiro</w:t>
-            </w:r>
-          </w:p>
-        </w:tc>
-        <w:tc>
-          <w:tcPr>
-            <w:tcW w:w="0" w:type="auto"/>
-          </w:tcPr>
-          <w:p>
-            <w:proofErr w:type="spellStart"/>
-            <w:r>
-              <w:t>i</w:t>
-            </w:r>
-            <w:r>
-              <w:t>nteger</w:t>
-            </w:r>
-            <w:proofErr w:type="spellEnd"/>
-          </w:p>
-        </w:tc>
-        <w:tc>
-          <w:tcPr>
-            <w:tcW w:w="0" w:type="auto"/>
-          </w:tcPr>
-          <w:p>
-            <w:r>
-              <w:t>&gt; 0</w:t>
-            </w:r>
-          </w:p>
-        </w:tc>
-        <w:tc>
-          <w:tcPr>
-            <w:tcW w:w="0" w:type="auto"/>
-          </w:tcPr>
-          <w:p>
-            <w:r>
-              <w:t>sim</w:t>
-            </w:r>
-          </w:p>
-        </w:tc>
-      </w:tr>
-      <w:bookmarkEnd w:id="21"/>
-      <w:tr>
-        <w:trPr>
-          <w:trHeight w:val="261"/>
-          <w:jc w:val="center"/>
-        </w:trPr>
-        <w:tc>
-          <w:tcPr>
-            <w:tcW w:w="0" w:type="auto"/>
-            <w:vMerge/>
-          </w:tcPr>
-          <w:p/>
-        </w:tc>
-        <w:tc>
-          <w:tcPr>
-            <w:tcW w:w="0" w:type="auto"/>
-          </w:tcPr>
-          <w:p>
-            <w:bookmarkStart w:id="22" w:name="_Hlk507945956"/>
-            <w:r>
-              <w:t>ingredient</w:t>
-            </w:r>
-            <w:r>
-              <w:t>_quantity</w:t>
-            </w:r>
-            <w:bookmarkEnd w:id="22"/>
-          </w:p>
-        </w:tc>
-        <w:tc>
-          <w:tcPr>
-            <w:tcW w:w="0" w:type="auto"/>
-          </w:tcPr>
-          <w:p>
-            <w:r>
-              <w:t>Número inteiro</w:t>
-            </w:r>
-          </w:p>
-        </w:tc>
-        <w:tc>
-          <w:tcPr>
-            <w:tcW w:w="0" w:type="auto"/>
-          </w:tcPr>
-          <w:p>
-            <w:proofErr w:type="spellStart"/>
-            <w:r>
-              <w:t>integer</w:t>
-            </w:r>
-            <w:proofErr w:type="spellEnd"/>
-          </w:p>
-        </w:tc>
-        <w:tc>
-          <w:tcPr>
-            <w:tcW w:w="0" w:type="auto"/>
-          </w:tcPr>
-          <w:p>
-            <w:r>
-              <w:t>&gt; 0</w:t>
-            </w:r>
-          </w:p>
-        </w:tc>
-        <w:tc>
-          <w:tcPr>
-            <w:tcW w:w="0" w:type="auto"/>
-          </w:tcPr>
-          <w:p>
-            <w:r>
-              <w:t>sim</w:t>
-            </w:r>
-          </w:p>
-        </w:tc>
-      </w:tr>
     </w:tbl>
-    <w:p/>
-    <w:p/>
     <w:p/>
     <w:tbl>
       <w:tblPr>
@@ -6110,13 +6370,78 @@
                 <w:u w:val="single"/>
               </w:rPr>
             </w:pPr>
-            <w:bookmarkStart w:id="23" w:name="_Hlk507946010"/>
+            <w:bookmarkStart w:id="22" w:name="_Hlk507946010"/>
             <w:r>
               <w:rPr>
                 <w:u w:val="single"/>
               </w:rPr>
               <w:t>storage_id</w:t>
             </w:r>
+            <w:bookmarkEnd w:id="22"/>
+          </w:p>
+        </w:tc>
+        <w:tc>
+          <w:tcPr>
+            <w:tcW w:w="0" w:type="auto"/>
+          </w:tcPr>
+          <w:p>
+            <w:r>
+              <w:t>Número inteiro</w:t>
+            </w:r>
+          </w:p>
+        </w:tc>
+        <w:tc>
+          <w:tcPr>
+            <w:tcW w:w="0" w:type="auto"/>
+          </w:tcPr>
+          <w:p>
+            <w:r>
+              <w:t>smallserial</w:t>
+            </w:r>
+          </w:p>
+        </w:tc>
+        <w:tc>
+          <w:tcPr>
+            <w:tcW w:w="0" w:type="auto"/>
+          </w:tcPr>
+          <w:p>
+            <w:r>
+              <w:t>&gt; 0</w:t>
+            </w:r>
+          </w:p>
+        </w:tc>
+        <w:tc>
+          <w:tcPr>
+            <w:tcW w:w="0" w:type="auto"/>
+          </w:tcPr>
+          <w:p>
+            <w:r>
+              <w:t>sim</w:t>
+            </w:r>
+          </w:p>
+        </w:tc>
+      </w:tr>
+      <w:tr>
+        <w:trPr>
+          <w:trHeight w:val="261"/>
+          <w:jc w:val="center"/>
+        </w:trPr>
+        <w:tc>
+          <w:tcPr>
+            <w:tcW w:w="0" w:type="auto"/>
+            <w:vMerge/>
+          </w:tcPr>
+          <w:p/>
+        </w:tc>
+        <w:tc>
+          <w:tcPr>
+            <w:tcW w:w="0" w:type="auto"/>
+          </w:tcPr>
+          <w:p>
+            <w:bookmarkStart w:id="23" w:name="_Hlk507946027"/>
+            <w:r>
+              <w:t>storage_name</w:t>
+            </w:r>
             <w:bookmarkEnd w:id="23"/>
           </w:p>
         </w:tc>
@@ -6126,27 +6451,30 @@
           </w:tcPr>
           <w:p>
             <w:r>
-              <w:t>Número inteiro</w:t>
-            </w:r>
-          </w:p>
-        </w:tc>
-        <w:tc>
-          <w:tcPr>
-            <w:tcW w:w="0" w:type="auto"/>
-          </w:tcPr>
-          <w:p>
-            <w:r>
-              <w:t>smallserial</w:t>
-            </w:r>
-          </w:p>
-        </w:tc>
-        <w:tc>
-          <w:tcPr>
-            <w:tcW w:w="0" w:type="auto"/>
-          </w:tcPr>
-          <w:p>
-            <w:r>
-              <w:t>&gt; 0</w:t>
+              <w:t>C</w:t>
+            </w:r>
+            <w:r>
+              <w:t>adeia de caracteres de comprimento variável</w:t>
+            </w:r>
+          </w:p>
+        </w:tc>
+        <w:tc>
+          <w:tcPr>
+            <w:tcW w:w="0" w:type="auto"/>
+          </w:tcPr>
+          <w:p>
+            <w:r>
+              <w:t>character varying(35)</w:t>
+            </w:r>
+          </w:p>
+        </w:tc>
+        <w:tc>
+          <w:tcPr>
+            <w:tcW w:w="0" w:type="auto"/>
+          </w:tcPr>
+          <w:p>
+            <w:r>
+              <w:t>até 35 carateres</w:t>
             </w:r>
           </w:p>
         </w:tc>
@@ -6178,79 +6506,11 @@
             <w:tcW w:w="0" w:type="auto"/>
           </w:tcPr>
           <w:p>
-            <w:bookmarkStart w:id="24" w:name="_Hlk507946027"/>
-            <w:r>
-              <w:t>storage_name</w:t>
+            <w:bookmarkStart w:id="24" w:name="_Hlk507946036"/>
+            <w:r>
+              <w:t>storage_temperature</w:t>
             </w:r>
             <w:bookmarkEnd w:id="24"/>
-          </w:p>
-        </w:tc>
-        <w:tc>
-          <w:tcPr>
-            <w:tcW w:w="0" w:type="auto"/>
-          </w:tcPr>
-          <w:p>
-            <w:r>
-              <w:t>C</w:t>
-            </w:r>
-            <w:r>
-              <w:t>adeia de caracteres de comprimento variável</w:t>
-            </w:r>
-          </w:p>
-        </w:tc>
-        <w:tc>
-          <w:tcPr>
-            <w:tcW w:w="0" w:type="auto"/>
-          </w:tcPr>
-          <w:p>
-            <w:r>
-              <w:t>character varying(35)</w:t>
-            </w:r>
-          </w:p>
-        </w:tc>
-        <w:tc>
-          <w:tcPr>
-            <w:tcW w:w="0" w:type="auto"/>
-          </w:tcPr>
-          <w:p>
-            <w:r>
-              <w:t>até 35 carateres</w:t>
-            </w:r>
-          </w:p>
-        </w:tc>
-        <w:tc>
-          <w:tcPr>
-            <w:tcW w:w="0" w:type="auto"/>
-          </w:tcPr>
-          <w:p>
-            <w:r>
-              <w:t>sim</w:t>
-            </w:r>
-          </w:p>
-        </w:tc>
-      </w:tr>
-      <w:tr>
-        <w:trPr>
-          <w:trHeight w:val="261"/>
-          <w:jc w:val="center"/>
-        </w:trPr>
-        <w:tc>
-          <w:tcPr>
-            <w:tcW w:w="0" w:type="auto"/>
-            <w:vMerge/>
-          </w:tcPr>
-          <w:p/>
-        </w:tc>
-        <w:tc>
-          <w:tcPr>
-            <w:tcW w:w="0" w:type="auto"/>
-          </w:tcPr>
-          <w:p>
-            <w:bookmarkStart w:id="25" w:name="_Hlk507946036"/>
-            <w:r>
-              <w:t>storage_temperature</w:t>
-            </w:r>
-            <w:bookmarkEnd w:id="25"/>
           </w:p>
         </w:tc>
         <w:tc>
@@ -6404,89 +6664,89 @@
                 <w:u w:val="single"/>
               </w:rPr>
             </w:pPr>
-            <w:bookmarkStart w:id="26" w:name="_Hlk507946075"/>
+            <w:bookmarkStart w:id="25" w:name="_Hlk507946075"/>
             <w:r>
               <w:rPr>
                 <w:u w:val="single"/>
               </w:rPr>
               <w:t>house_id</w:t>
             </w:r>
+            <w:bookmarkEnd w:id="25"/>
+          </w:p>
+        </w:tc>
+        <w:tc>
+          <w:tcPr>
+            <w:tcW w:w="0" w:type="auto"/>
+          </w:tcPr>
+          <w:p>
+            <w:r>
+              <w:t>Número Inteiro</w:t>
+            </w:r>
+          </w:p>
+        </w:tc>
+        <w:tc>
+          <w:tcPr>
+            <w:tcW w:w="0" w:type="auto"/>
+          </w:tcPr>
+          <w:p>
+            <w:proofErr w:type="spellStart"/>
+            <w:r>
+              <w:t>bigint</w:t>
+            </w:r>
+            <w:proofErr w:type="spellEnd"/>
+          </w:p>
+        </w:tc>
+        <w:tc>
+          <w:tcPr>
+            <w:tcW w:w="0" w:type="auto"/>
+          </w:tcPr>
+          <w:p>
+            <w:r>
+              <w:t>&gt; 0</w:t>
+            </w:r>
+          </w:p>
+        </w:tc>
+        <w:tc>
+          <w:tcPr>
+            <w:tcW w:w="0" w:type="auto"/>
+          </w:tcPr>
+          <w:p>
+            <w:r>
+              <w:t>sim</w:t>
+            </w:r>
+          </w:p>
+        </w:tc>
+      </w:tr>
+      <w:tr>
+        <w:trPr>
+          <w:trHeight w:val="257"/>
+          <w:jc w:val="center"/>
+        </w:trPr>
+        <w:tc>
+          <w:tcPr>
+            <w:tcW w:w="0" w:type="auto"/>
+            <w:vMerge/>
+          </w:tcPr>
+          <w:p/>
+        </w:tc>
+        <w:tc>
+          <w:tcPr>
+            <w:tcW w:w="0" w:type="auto"/>
+          </w:tcPr>
+          <w:p>
+            <w:pPr>
+              <w:rPr>
+                <w:u w:val="single"/>
+              </w:rPr>
+            </w:pPr>
+            <w:bookmarkStart w:id="26" w:name="_Hlk507946086"/>
+            <w:r>
+              <w:rPr>
+                <w:u w:val="single"/>
+              </w:rPr>
+              <w:t>user_username</w:t>
+            </w:r>
             <w:bookmarkEnd w:id="26"/>
-          </w:p>
-        </w:tc>
-        <w:tc>
-          <w:tcPr>
-            <w:tcW w:w="0" w:type="auto"/>
-          </w:tcPr>
-          <w:p>
-            <w:r>
-              <w:t>Número Inteiro</w:t>
-            </w:r>
-          </w:p>
-        </w:tc>
-        <w:tc>
-          <w:tcPr>
-            <w:tcW w:w="0" w:type="auto"/>
-          </w:tcPr>
-          <w:p>
-            <w:proofErr w:type="spellStart"/>
-            <w:r>
-              <w:t>bigint</w:t>
-            </w:r>
-            <w:proofErr w:type="spellEnd"/>
-          </w:p>
-        </w:tc>
-        <w:tc>
-          <w:tcPr>
-            <w:tcW w:w="0" w:type="auto"/>
-          </w:tcPr>
-          <w:p>
-            <w:r>
-              <w:t>&gt; 0</w:t>
-            </w:r>
-          </w:p>
-        </w:tc>
-        <w:tc>
-          <w:tcPr>
-            <w:tcW w:w="0" w:type="auto"/>
-          </w:tcPr>
-          <w:p>
-            <w:r>
-              <w:t>sim</w:t>
-            </w:r>
-          </w:p>
-        </w:tc>
-      </w:tr>
-      <w:tr>
-        <w:trPr>
-          <w:trHeight w:val="257"/>
-          <w:jc w:val="center"/>
-        </w:trPr>
-        <w:tc>
-          <w:tcPr>
-            <w:tcW w:w="0" w:type="auto"/>
-            <w:vMerge/>
-          </w:tcPr>
-          <w:p/>
-        </w:tc>
-        <w:tc>
-          <w:tcPr>
-            <w:tcW w:w="0" w:type="auto"/>
-          </w:tcPr>
-          <w:p>
-            <w:pPr>
-              <w:rPr>
-                <w:u w:val="single"/>
-              </w:rPr>
-            </w:pPr>
-            <w:bookmarkStart w:id="27" w:name="_Hlk507946086"/>
-            <w:r>
-              <w:rPr>
-                <w:u w:val="single"/>
-              </w:rPr>
-              <w:t>user_username</w:t>
-            </w:r>
-            <w:bookmarkEnd w:id="27"/>
           </w:p>
         </w:tc>
         <w:tc>
@@ -6807,6 +7067,8 @@
               </w:rPr>
               <w:t>stockItem_sku</w:t>
             </w:r>
+            <w:bookmarkStart w:id="27" w:name="_GoBack"/>
+            <w:bookmarkEnd w:id="27"/>
             <w:proofErr w:type="spellEnd"/>
           </w:p>
         </w:tc>
@@ -7036,6 +7298,7 @@
           </w:tcPr>
           <w:p>
             <w:r>
+              <w:lastRenderedPageBreak/>
               <w:t>Entidade</w:t>
             </w:r>
           </w:p>
@@ -7566,7 +7829,6 @@
           </w:tcPr>
           <w:p>
             <w:r>
-              <w:lastRenderedPageBreak/>
               <w:t>Entidade</w:t>
             </w:r>
           </w:p>
@@ -9610,7 +9872,7 @@
 </file>
 
 <file path=customXml/itemProps1.xml><?xml version="1.0" encoding="utf-8"?>
-<ds:datastoreItem xmlns:ds="http://schemas.openxmlformats.org/officeDocument/2006/customXml" ds:itemID="{A2BC98FA-17D3-46B5-A6C5-4651EE33FAC1}">
+<ds:datastoreItem xmlns:ds="http://schemas.openxmlformats.org/officeDocument/2006/customXml" ds:itemID="{FCD5C01B-7D58-4046-92E0-FBE622E05933}">
   <ds:schemaRefs>
     <ds:schemaRef ds:uri="http://schemas.openxmlformats.org/officeDocument/2006/bibliography"/>
   </ds:schemaRefs>

</xml_diff>

<commit_message>
Domínio dos Atributos - atualizado expire_date
</commit_message>
<xml_diff>
--- a/Documentos/BD/Domínio dos Atributos.docx
+++ b/Documentos/BD/Domínio dos Atributos.docx
@@ -5601,21 +5601,20 @@
             <w:tcW w:w="0" w:type="auto"/>
           </w:tcPr>
           <w:p>
-            <w:r>
-              <w:t>date</w:t>
-            </w:r>
-          </w:p>
-        </w:tc>
-        <w:tc>
-          <w:tcPr>
-            <w:tcW w:w="0" w:type="auto"/>
-          </w:tcPr>
-          <w:p>
             <w:proofErr w:type="spellStart"/>
             <w:r>
               <w:t>timestamp</w:t>
             </w:r>
             <w:proofErr w:type="spellEnd"/>
+          </w:p>
+        </w:tc>
+        <w:tc>
+          <w:tcPr>
+            <w:tcW w:w="0" w:type="auto"/>
+          </w:tcPr>
+          <w:p>
+            <w:bookmarkStart w:id="18" w:name="_GoBack"/>
+            <w:bookmarkEnd w:id="18"/>
           </w:p>
         </w:tc>
         <w:tc>
@@ -5729,12 +5728,12 @@
             <w:vMerge w:val="restart"/>
           </w:tcPr>
           <w:p>
-            <w:bookmarkStart w:id="18" w:name="_Hlk507945911"/>
+            <w:bookmarkStart w:id="19" w:name="_Hlk507945911"/>
             <w:proofErr w:type="spellStart"/>
             <w:r>
               <w:t>Ingredient</w:t>
             </w:r>
-            <w:bookmarkEnd w:id="18"/>
+            <w:bookmarkEnd w:id="19"/>
             <w:proofErr w:type="spellEnd"/>
           </w:p>
         </w:tc>
@@ -5748,14 +5747,14 @@
                 <w:u w:val="single"/>
               </w:rPr>
             </w:pPr>
-            <w:bookmarkStart w:id="19" w:name="_Hlk507945929"/>
+            <w:bookmarkStart w:id="20" w:name="_Hlk507945929"/>
             <w:r>
               <w:rPr>
                 <w:u w:val="single"/>
               </w:rPr>
               <w:t>recipe_id</w:t>
             </w:r>
-            <w:bookmarkEnd w:id="19"/>
+            <w:bookmarkEnd w:id="20"/>
           </w:p>
         </w:tc>
         <w:tc>
@@ -5885,7 +5884,7 @@
             <w:vMerge/>
           </w:tcPr>
           <w:p>
-            <w:bookmarkStart w:id="20" w:name="_Hlk507945940"/>
+            <w:bookmarkStart w:id="21" w:name="_Hlk507945940"/>
           </w:p>
         </w:tc>
         <w:tc>
@@ -5949,7 +5948,7 @@
           </w:p>
         </w:tc>
       </w:tr>
-      <w:bookmarkEnd w:id="20"/>
+      <w:bookmarkEnd w:id="21"/>
       <w:tr>
         <w:trPr>
           <w:trHeight w:val="267"/>
@@ -5967,14 +5966,14 @@
             <w:tcW w:w="0" w:type="auto"/>
           </w:tcPr>
           <w:p>
-            <w:bookmarkStart w:id="21" w:name="_Hlk507945956"/>
+            <w:bookmarkStart w:id="22" w:name="_Hlk507945956"/>
             <w:r>
               <w:t>ingredient</w:t>
             </w:r>
             <w:r>
               <w:t>_quantity</w:t>
             </w:r>
-            <w:bookmarkEnd w:id="21"/>
+            <w:bookmarkEnd w:id="22"/>
           </w:p>
         </w:tc>
         <w:tc>
@@ -6370,14 +6369,14 @@
                 <w:u w:val="single"/>
               </w:rPr>
             </w:pPr>
-            <w:bookmarkStart w:id="22" w:name="_Hlk507946010"/>
+            <w:bookmarkStart w:id="23" w:name="_Hlk507946010"/>
             <w:r>
               <w:rPr>
                 <w:u w:val="single"/>
               </w:rPr>
               <w:t>storage_id</w:t>
             </w:r>
-            <w:bookmarkEnd w:id="22"/>
+            <w:bookmarkEnd w:id="23"/>
           </w:p>
         </w:tc>
         <w:tc>
@@ -6438,11 +6437,11 @@
             <w:tcW w:w="0" w:type="auto"/>
           </w:tcPr>
           <w:p>
-            <w:bookmarkStart w:id="23" w:name="_Hlk507946027"/>
+            <w:bookmarkStart w:id="24" w:name="_Hlk507946027"/>
             <w:r>
               <w:t>storage_name</w:t>
             </w:r>
-            <w:bookmarkEnd w:id="23"/>
+            <w:bookmarkEnd w:id="24"/>
           </w:p>
         </w:tc>
         <w:tc>
@@ -6506,11 +6505,11 @@
             <w:tcW w:w="0" w:type="auto"/>
           </w:tcPr>
           <w:p>
-            <w:bookmarkStart w:id="24" w:name="_Hlk507946036"/>
+            <w:bookmarkStart w:id="25" w:name="_Hlk507946036"/>
             <w:r>
               <w:t>storage_temperature</w:t>
             </w:r>
-            <w:bookmarkEnd w:id="24"/>
+            <w:bookmarkEnd w:id="25"/>
           </w:p>
         </w:tc>
         <w:tc>
@@ -6664,14 +6663,14 @@
                 <w:u w:val="single"/>
               </w:rPr>
             </w:pPr>
-            <w:bookmarkStart w:id="25" w:name="_Hlk507946075"/>
+            <w:bookmarkStart w:id="26" w:name="_Hlk507946075"/>
             <w:r>
               <w:rPr>
                 <w:u w:val="single"/>
               </w:rPr>
               <w:t>house_id</w:t>
             </w:r>
-            <w:bookmarkEnd w:id="25"/>
+            <w:bookmarkEnd w:id="26"/>
           </w:p>
         </w:tc>
         <w:tc>
@@ -6739,14 +6738,14 @@
                 <w:u w:val="single"/>
               </w:rPr>
             </w:pPr>
-            <w:bookmarkStart w:id="26" w:name="_Hlk507946086"/>
+            <w:bookmarkStart w:id="27" w:name="_Hlk507946086"/>
             <w:r>
               <w:rPr>
                 <w:u w:val="single"/>
               </w:rPr>
               <w:t>user_username</w:t>
             </w:r>
-            <w:bookmarkEnd w:id="26"/>
+            <w:bookmarkEnd w:id="27"/>
           </w:p>
         </w:tc>
         <w:tc>
@@ -7067,8 +7066,6 @@
               </w:rPr>
               <w:t>stockItem_sku</w:t>
             </w:r>
-            <w:bookmarkStart w:id="27" w:name="_GoBack"/>
-            <w:bookmarkEnd w:id="27"/>
             <w:proofErr w:type="spellEnd"/>
           </w:p>
         </w:tc>
@@ -9872,7 +9869,7 @@
 </file>
 
 <file path=customXml/itemProps1.xml><?xml version="1.0" encoding="utf-8"?>
-<ds:datastoreItem xmlns:ds="http://schemas.openxmlformats.org/officeDocument/2006/customXml" ds:itemID="{FCD5C01B-7D58-4046-92E0-FBE622E05933}">
+<ds:datastoreItem xmlns:ds="http://schemas.openxmlformats.org/officeDocument/2006/customXml" ds:itemID="{F3387130-9657-4359-98FB-30A18AD4581A}">
   <ds:schemaRefs>
     <ds:schemaRef ds:uri="http://schemas.openxmlformats.org/officeDocument/2006/bibliography"/>
   </ds:schemaRefs>

</xml_diff>

<commit_message>
Update Dominio dos Atributos
</commit_message>
<xml_diff>
--- a/Documentos/BD/Domínio dos Atributos.docx
+++ b/Documentos/BD/Domínio dos Atributos.docx
@@ -180,9 +180,11 @@
             <w:tcW w:w="0" w:type="auto"/>
           </w:tcPr>
           <w:p>
+            <w:proofErr w:type="spellStart"/>
             <w:r>
               <w:t>house_name</w:t>
             </w:r>
+            <w:proofErr w:type="spellEnd"/>
           </w:p>
         </w:tc>
         <w:tc>
@@ -214,7 +216,15 @@
           </w:tcPr>
           <w:p>
             <w:r>
-              <w:t>até 35 carateres (letras, números, pontos, underscores)</w:t>
+              <w:t xml:space="preserve">até 35 carateres (letras, números, ponto, </w:t>
+            </w:r>
+            <w:proofErr w:type="spellStart"/>
+            <w:r>
+              <w:t>underscores</w:t>
+            </w:r>
+            <w:proofErr w:type="spellEnd"/>
+            <w:r>
+              <w:t>)</w:t>
             </w:r>
           </w:p>
         </w:tc>
@@ -739,15 +749,27 @@
           </w:tcPr>
           <w:p>
             <w:r>
+              <w:rPr>
+                <w:highlight w:val="red"/>
+              </w:rPr>
               <w:t>até</w:t>
             </w:r>
             <w:r>
+              <w:rPr>
+                <w:highlight w:val="red"/>
+              </w:rPr>
               <w:t xml:space="preserve"> 30</w:t>
             </w:r>
             <w:r>
+              <w:rPr>
+                <w:highlight w:val="red"/>
+              </w:rPr>
               <w:t xml:space="preserve"> carateres</w:t>
             </w:r>
             <w:r>
+              <w:rPr>
+                <w:highlight w:val="red"/>
+              </w:rPr>
               <w:t xml:space="preserve"> (letras, números, pontos, underscores)</w:t>
             </w:r>
           </w:p>
@@ -822,7 +844,13 @@
           </w:tcPr>
           <w:p>
             <w:r>
-              <w:t xml:space="preserve">até 254 carateres (letras, números, pontos, underscores, arroba) </w:t>
+              <w:rPr>
+                <w:highlight w:val="red"/>
+              </w:rPr>
+              <w:t>até 254 carateres (letras, números, pontos, underscores, arroba)</w:t>
+            </w:r>
+            <w:r>
+              <w:t xml:space="preserve"> </w:t>
             </w:r>
           </w:p>
         </w:tc>
@@ -987,17 +1015,28 @@
             <w:tcW w:w="2118" w:type="dxa"/>
           </w:tcPr>
           <w:p>
-            <w:r>
+            <w:pPr>
+              <w:rPr>
+                <w:highlight w:val="red"/>
+              </w:rPr>
+            </w:pPr>
+            <w:r>
+              <w:rPr>
+                <w:highlight w:val="red"/>
+              </w:rPr>
               <w:t xml:space="preserve">até </w:t>
             </w:r>
             <w:r>
+              <w:rPr>
+                <w:highlight w:val="red"/>
+              </w:rPr>
               <w:t>7</w:t>
             </w:r>
             <w:r>
-              <w:t>0</w:t>
-            </w:r>
-            <w:r>
-              <w:t xml:space="preserve"> carateres (letras)</w:t>
+              <w:rPr>
+                <w:highlight w:val="red"/>
+              </w:rPr>
+              <w:t>0 carateres (letras)</w:t>
             </w:r>
           </w:p>
         </w:tc>
@@ -1080,24 +1119,52 @@
             <w:tcW w:w="2118" w:type="dxa"/>
           </w:tcPr>
           <w:p>
-            <w:r>
+            <w:pPr>
+              <w:rPr>
+                <w:highlight w:val="red"/>
+              </w:rPr>
+            </w:pPr>
+            <w:r>
+              <w:rPr>
+                <w:highlight w:val="red"/>
+              </w:rPr>
               <w:t xml:space="preserve">Até </w:t>
             </w:r>
             <w:r>
+              <w:rPr>
+                <w:highlight w:val="red"/>
+              </w:rPr>
               <w:t>50</w:t>
             </w:r>
             <w:r>
+              <w:rPr>
+                <w:highlight w:val="red"/>
+              </w:rPr>
               <w:t xml:space="preserve"> carateres</w:t>
             </w:r>
           </w:p>
           <w:p>
-            <w:r>
+            <w:pPr>
+              <w:rPr>
+                <w:highlight w:val="red"/>
+              </w:rPr>
+            </w:pPr>
+            <w:r>
+              <w:rPr>
+                <w:highlight w:val="red"/>
+              </w:rPr>
               <w:t xml:space="preserve">(letras, números, </w:t>
             </w:r>
             <w:r>
+              <w:rPr>
+                <w:highlight w:val="red"/>
+              </w:rPr>
               <w:t>caracteres especiais</w:t>
             </w:r>
             <w:r>
+              <w:rPr>
+                <w:highlight w:val="red"/>
+              </w:rPr>
               <w:t>)</w:t>
             </w:r>
           </w:p>
@@ -1539,7 +1606,15 @@
             <w:tcW w:w="2020" w:type="dxa"/>
           </w:tcPr>
           <w:p>
-            <w:r>
+            <w:pPr>
+              <w:rPr>
+                <w:highlight w:val="red"/>
+              </w:rPr>
+            </w:pPr>
+            <w:r>
+              <w:rPr>
+                <w:highlight w:val="red"/>
+              </w:rPr>
               <w:t>até 35 carateres (letras, números, pontos, underscores)</w:t>
             </w:r>
           </w:p>
@@ -2464,14 +2539,16 @@
             <w:tcW w:w="0" w:type="auto"/>
           </w:tcPr>
           <w:p>
-            <w:r>
-              <w:t xml:space="preserve">até </w:t>
-            </w:r>
-            <w:r>
-              <w:t>30</w:t>
-            </w:r>
-            <w:r>
-              <w:t xml:space="preserve"> carateres (letras, números, pontos, underscores)</w:t>
+            <w:pPr>
+              <w:rPr>
+                <w:highlight w:val="red"/>
+              </w:rPr>
+            </w:pPr>
+            <w:r>
+              <w:rPr>
+                <w:highlight w:val="red"/>
+              </w:rPr>
+              <w:t>até 30 carateres (letras, números, pontos, underscores)</w:t>
             </w:r>
           </w:p>
         </w:tc>
@@ -2682,8 +2759,16 @@
             <w:tcW w:w="0" w:type="auto"/>
           </w:tcPr>
           <w:p>
-            <w:proofErr w:type="spellStart"/>
-            <w:r>
+            <w:pPr>
+              <w:rPr>
+                <w:u w:val="single"/>
+              </w:rPr>
+            </w:pPr>
+            <w:proofErr w:type="spellStart"/>
+            <w:r>
+              <w:rPr>
+                <w:u w:val="single"/>
+              </w:rPr>
               <w:t>user_username</w:t>
             </w:r>
             <w:proofErr w:type="spellEnd"/>
@@ -2738,21 +2823,29 @@
             <w:tcW w:w="0" w:type="auto"/>
           </w:tcPr>
           <w:p>
-            <w:r>
-              <w:t xml:space="preserve">até </w:t>
-            </w:r>
-            <w:r>
-              <w:t>30</w:t>
-            </w:r>
-            <w:r>
-              <w:t xml:space="preserve"> carateres (letras, números, pontos, </w:t>
-            </w:r>
-            <w:proofErr w:type="spellStart"/>
-            <w:r>
+            <w:pPr>
+              <w:rPr>
+                <w:highlight w:val="red"/>
+              </w:rPr>
+            </w:pPr>
+            <w:r>
+              <w:rPr>
+                <w:highlight w:val="red"/>
+              </w:rPr>
+              <w:t xml:space="preserve">até 30 carateres (letras, números, pontos, </w:t>
+            </w:r>
+            <w:proofErr w:type="spellStart"/>
+            <w:r>
+              <w:rPr>
+                <w:highlight w:val="red"/>
+              </w:rPr>
               <w:t>underscores</w:t>
             </w:r>
             <w:proofErr w:type="spellEnd"/>
             <w:r>
+              <w:rPr>
+                <w:highlight w:val="red"/>
+              </w:rPr>
               <w:t>)</w:t>
             </w:r>
           </w:p>
@@ -3062,7 +3155,15 @@
             <w:tcW w:w="0" w:type="auto"/>
           </w:tcPr>
           <w:p>
-            <w:r>
+            <w:pPr>
+              <w:rPr>
+                <w:highlight w:val="red"/>
+              </w:rPr>
+            </w:pPr>
+            <w:r>
+              <w:rPr>
+                <w:highlight w:val="red"/>
+              </w:rPr>
               <w:t>até 35 carateres (letras, números, pontos, underscores)</w:t>
             </w:r>
           </w:p>
@@ -3706,14 +3807,16 @@
             <w:tcW w:w="0" w:type="auto"/>
           </w:tcPr>
           <w:p>
-            <w:r>
-              <w:t xml:space="preserve">até </w:t>
-            </w:r>
-            <w:r>
-              <w:t>30</w:t>
-            </w:r>
-            <w:r>
-              <w:t xml:space="preserve"> carateres (letras, números, pontos, underscores)</w:t>
+            <w:pPr>
+              <w:rPr>
+                <w:highlight w:val="red"/>
+              </w:rPr>
+            </w:pPr>
+            <w:r>
+              <w:rPr>
+                <w:highlight w:val="red"/>
+              </w:rPr>
+              <w:t>até 30 carateres (letras, números, pontos, underscores)</w:t>
             </w:r>
           </w:p>
         </w:tc>
@@ -4010,7 +4113,15 @@
             <w:tcW w:w="0" w:type="auto"/>
           </w:tcPr>
           <w:p>
-            <w:r>
+            <w:pPr>
+              <w:rPr>
+                <w:highlight w:val="red"/>
+              </w:rPr>
+            </w:pPr>
+            <w:r>
+              <w:rPr>
+                <w:highlight w:val="red"/>
+              </w:rPr>
               <w:t>até 35 carateres (letras)</w:t>
             </w:r>
           </w:p>
@@ -4304,7 +4415,15 @@
             <w:tcW w:w="2768" w:type="dxa"/>
           </w:tcPr>
           <w:p>
-            <w:r>
+            <w:pPr>
+              <w:rPr>
+                <w:highlight w:val="red"/>
+              </w:rPr>
+            </w:pPr>
+            <w:r>
+              <w:rPr>
+                <w:highlight w:val="red"/>
+              </w:rPr>
               <w:t>até 35 carateres (letras)</w:t>
             </w:r>
           </w:p>
@@ -4532,9 +4651,9 @@
       <w:tblGrid>
         <w:gridCol w:w="1115"/>
         <w:gridCol w:w="3052"/>
-        <w:gridCol w:w="1676"/>
-        <w:gridCol w:w="1371"/>
-        <w:gridCol w:w="2364"/>
+        <w:gridCol w:w="1491"/>
+        <w:gridCol w:w="1394"/>
+        <w:gridCol w:w="2526"/>
         <w:gridCol w:w="1247"/>
       </w:tblGrid>
       <w:tr>
@@ -5430,10 +5549,21 @@
           </w:tcPr>
           <w:p>
             <w:bookmarkStart w:id="15" w:name="_Hlk507946169"/>
-            <w:r>
-              <w:t>stockItem_decription</w:t>
+            <w:proofErr w:type="spellStart"/>
+            <w:r>
+              <w:t>stockItem_</w:t>
+            </w:r>
+            <w:r>
+              <w:t>de</w:t>
+            </w:r>
+            <w:r>
+              <w:t>s</w:t>
+            </w:r>
+            <w:r>
+              <w:t>cription</w:t>
             </w:r>
             <w:bookmarkEnd w:id="15"/>
+            <w:proofErr w:type="spellEnd"/>
           </w:p>
         </w:tc>
         <w:tc>
@@ -5546,75 +5676,6 @@
             <w:r>
               <w:t>até 128 carateres</w:t>
             </w:r>
-          </w:p>
-        </w:tc>
-        <w:tc>
-          <w:tcPr>
-            <w:tcW w:w="0" w:type="auto"/>
-          </w:tcPr>
-          <w:p>
-            <w:r>
-              <w:t>sim</w:t>
-            </w:r>
-          </w:p>
-        </w:tc>
-      </w:tr>
-      <w:tr>
-        <w:trPr>
-          <w:trHeight w:val="262"/>
-          <w:jc w:val="center"/>
-        </w:trPr>
-        <w:tc>
-          <w:tcPr>
-            <w:tcW w:w="0" w:type="auto"/>
-            <w:vMerge/>
-          </w:tcPr>
-          <w:p/>
-        </w:tc>
-        <w:tc>
-          <w:tcPr>
-            <w:tcW w:w="0" w:type="auto"/>
-          </w:tcPr>
-          <w:p>
-            <w:bookmarkStart w:id="17" w:name="_Hlk507946255"/>
-            <w:r>
-              <w:t>stockItem</w:t>
-            </w:r>
-            <w:r>
-              <w:t>_expirationDate</w:t>
-            </w:r>
-            <w:bookmarkEnd w:id="17"/>
-          </w:p>
-        </w:tc>
-        <w:tc>
-          <w:tcPr>
-            <w:tcW w:w="0" w:type="auto"/>
-          </w:tcPr>
-          <w:p>
-            <w:r>
-              <w:t>Data (AAAA/MM/DD)</w:t>
-            </w:r>
-          </w:p>
-        </w:tc>
-        <w:tc>
-          <w:tcPr>
-            <w:tcW w:w="0" w:type="auto"/>
-          </w:tcPr>
-          <w:p>
-            <w:proofErr w:type="spellStart"/>
-            <w:r>
-              <w:t>timestamp</w:t>
-            </w:r>
-            <w:proofErr w:type="spellEnd"/>
-          </w:p>
-        </w:tc>
-        <w:tc>
-          <w:tcPr>
-            <w:tcW w:w="0" w:type="auto"/>
-          </w:tcPr>
-          <w:p>
-            <w:bookmarkStart w:id="18" w:name="_GoBack"/>
-            <w:bookmarkEnd w:id="18"/>
           </w:p>
         </w:tc>
         <w:tc>
@@ -5728,12 +5789,12 @@
             <w:vMerge w:val="restart"/>
           </w:tcPr>
           <w:p>
-            <w:bookmarkStart w:id="19" w:name="_Hlk507945911"/>
+            <w:bookmarkStart w:id="17" w:name="_Hlk507945911"/>
             <w:proofErr w:type="spellStart"/>
             <w:r>
               <w:t>Ingredient</w:t>
             </w:r>
-            <w:bookmarkEnd w:id="19"/>
+            <w:bookmarkEnd w:id="17"/>
             <w:proofErr w:type="spellEnd"/>
           </w:p>
         </w:tc>
@@ -5747,14 +5808,14 @@
                 <w:u w:val="single"/>
               </w:rPr>
             </w:pPr>
-            <w:bookmarkStart w:id="20" w:name="_Hlk507945929"/>
+            <w:bookmarkStart w:id="18" w:name="_Hlk507945929"/>
             <w:r>
               <w:rPr>
                 <w:u w:val="single"/>
               </w:rPr>
               <w:t>recipe_id</w:t>
             </w:r>
-            <w:bookmarkEnd w:id="20"/>
+            <w:bookmarkEnd w:id="18"/>
           </w:p>
         </w:tc>
         <w:tc>
@@ -5884,7 +5945,7 @@
             <w:vMerge/>
           </w:tcPr>
           <w:p>
-            <w:bookmarkStart w:id="21" w:name="_Hlk507945940"/>
+            <w:bookmarkStart w:id="19" w:name="_Hlk507945940"/>
           </w:p>
         </w:tc>
         <w:tc>
@@ -5948,7 +6009,7 @@
           </w:p>
         </w:tc>
       </w:tr>
-      <w:bookmarkEnd w:id="21"/>
+      <w:bookmarkEnd w:id="19"/>
       <w:tr>
         <w:trPr>
           <w:trHeight w:val="267"/>
@@ -5966,14 +6027,14 @@
             <w:tcW w:w="0" w:type="auto"/>
           </w:tcPr>
           <w:p>
-            <w:bookmarkStart w:id="22" w:name="_Hlk507945956"/>
+            <w:bookmarkStart w:id="20" w:name="_Hlk507945956"/>
             <w:r>
               <w:t>ingredient</w:t>
             </w:r>
             <w:r>
               <w:t>_quantity</w:t>
             </w:r>
-            <w:bookmarkEnd w:id="22"/>
+            <w:bookmarkEnd w:id="20"/>
           </w:p>
         </w:tc>
         <w:tc>
@@ -6369,14 +6430,14 @@
                 <w:u w:val="single"/>
               </w:rPr>
             </w:pPr>
-            <w:bookmarkStart w:id="23" w:name="_Hlk507946010"/>
+            <w:bookmarkStart w:id="21" w:name="_Hlk507946010"/>
             <w:r>
               <w:rPr>
                 <w:u w:val="single"/>
               </w:rPr>
               <w:t>storage_id</w:t>
             </w:r>
-            <w:bookmarkEnd w:id="23"/>
+            <w:bookmarkEnd w:id="21"/>
           </w:p>
         </w:tc>
         <w:tc>
@@ -6437,11 +6498,11 @@
             <w:tcW w:w="0" w:type="auto"/>
           </w:tcPr>
           <w:p>
-            <w:bookmarkStart w:id="24" w:name="_Hlk507946027"/>
+            <w:bookmarkStart w:id="22" w:name="_Hlk507946027"/>
             <w:r>
               <w:t>storage_name</w:t>
             </w:r>
-            <w:bookmarkEnd w:id="24"/>
+            <w:bookmarkEnd w:id="22"/>
           </w:p>
         </w:tc>
         <w:tc>
@@ -6505,11 +6566,11 @@
             <w:tcW w:w="0" w:type="auto"/>
           </w:tcPr>
           <w:p>
-            <w:bookmarkStart w:id="25" w:name="_Hlk507946036"/>
+            <w:bookmarkStart w:id="23" w:name="_Hlk507946036"/>
             <w:r>
               <w:t>storage_temperature</w:t>
             </w:r>
-            <w:bookmarkEnd w:id="25"/>
+            <w:bookmarkEnd w:id="23"/>
           </w:p>
         </w:tc>
         <w:tc>
@@ -6663,14 +6724,14 @@
                 <w:u w:val="single"/>
               </w:rPr>
             </w:pPr>
-            <w:bookmarkStart w:id="26" w:name="_Hlk507946075"/>
+            <w:bookmarkStart w:id="24" w:name="_Hlk507946075"/>
             <w:r>
               <w:rPr>
                 <w:u w:val="single"/>
               </w:rPr>
               <w:t>house_id</w:t>
             </w:r>
-            <w:bookmarkEnd w:id="26"/>
+            <w:bookmarkEnd w:id="24"/>
           </w:p>
         </w:tc>
         <w:tc>
@@ -6738,14 +6799,14 @@
                 <w:u w:val="single"/>
               </w:rPr>
             </w:pPr>
-            <w:bookmarkStart w:id="27" w:name="_Hlk507946086"/>
+            <w:bookmarkStart w:id="25" w:name="_Hlk507946086"/>
             <w:r>
               <w:rPr>
                 <w:u w:val="single"/>
               </w:rPr>
               <w:t>user_username</w:t>
             </w:r>
-            <w:bookmarkEnd w:id="27"/>
+            <w:bookmarkEnd w:id="25"/>
           </w:p>
         </w:tc>
         <w:tc>
@@ -6782,14 +6843,16 @@
             <w:tcW w:w="0" w:type="auto"/>
           </w:tcPr>
           <w:p>
-            <w:r>
-              <w:t xml:space="preserve">até </w:t>
-            </w:r>
-            <w:r>
-              <w:t>30</w:t>
-            </w:r>
-            <w:r>
-              <w:t xml:space="preserve"> carateres (letras, números, pontos, underscores)</w:t>
+            <w:pPr>
+              <w:rPr>
+                <w:highlight w:val="red"/>
+              </w:rPr>
+            </w:pPr>
+            <w:r>
+              <w:rPr>
+                <w:highlight w:val="red"/>
+              </w:rPr>
+              <w:t>até 30 carateres (letras, números, pontos, underscores)</w:t>
             </w:r>
           </w:p>
         </w:tc>
@@ -7271,8 +7334,8 @@
     <w:tbl>
       <w:tblPr>
         <w:tblStyle w:val="TabelacomGrelha"/>
+        <w:tblpPr w:leftFromText="141" w:rightFromText="141" w:horzAnchor="margin" w:tblpXSpec="center" w:tblpY="-600"/>
         <w:tblW w:w="11503" w:type="dxa"/>
-        <w:jc w:val="center"/>
         <w:tblLayout w:type="fixed"/>
         <w:tblLook w:val="04A0" w:firstRow="1" w:lastRow="0" w:firstColumn="1" w:lastColumn="0" w:noHBand="0" w:noVBand="1"/>
       </w:tblPr>
@@ -7287,7 +7350,6 @@
       <w:tr>
         <w:trPr>
           <w:trHeight w:val="526"/>
-          <w:jc w:val="center"/>
         </w:trPr>
         <w:tc>
           <w:tcPr>
@@ -7354,7 +7416,6 @@
       <w:tr>
         <w:trPr>
           <w:trHeight w:val="262"/>
-          <w:jc w:val="center"/>
         </w:trPr>
         <w:tc>
           <w:tcPr>
@@ -7362,11 +7423,18 @@
             <w:vMerge w:val="restart"/>
           </w:tcPr>
           <w:p>
-            <w:bookmarkStart w:id="28" w:name="_Hlk507946509"/>
-            <w:r>
-              <w:t>StockItemMovement</w:t>
-            </w:r>
-            <w:bookmarkEnd w:id="28"/>
+            <w:bookmarkStart w:id="26" w:name="_Hlk507946509"/>
+            <w:proofErr w:type="spellStart"/>
+            <w:r>
+              <w:t>StockItemMovem</w:t>
+            </w:r>
+            <w:bookmarkStart w:id="27" w:name="_GoBack"/>
+            <w:bookmarkEnd w:id="27"/>
+            <w:r>
+              <w:t>ent</w:t>
+            </w:r>
+            <w:bookmarkEnd w:id="26"/>
+            <w:proofErr w:type="spellEnd"/>
           </w:p>
         </w:tc>
         <w:tc>
@@ -7433,7 +7501,6 @@
       <w:tr>
         <w:trPr>
           <w:trHeight w:val="262"/>
-          <w:jc w:val="center"/>
         </w:trPr>
         <w:tc>
           <w:tcPr>
@@ -7524,7 +7591,6 @@
       <w:tr>
         <w:trPr>
           <w:trHeight w:val="262"/>
-          <w:jc w:val="center"/>
         </w:trPr>
         <w:tc>
           <w:tcPr>
@@ -7597,7 +7663,6 @@
       <w:tr>
         <w:trPr>
           <w:trHeight w:val="262"/>
-          <w:jc w:val="center"/>
         </w:trPr>
         <w:tc>
           <w:tcPr>
@@ -7672,7 +7737,6 @@
       <w:tr>
         <w:trPr>
           <w:trHeight w:val="262"/>
-          <w:jc w:val="center"/>
         </w:trPr>
         <w:tc>
           <w:tcPr>
@@ -7745,11 +7809,11 @@
       <w:tr>
         <w:trPr>
           <w:trHeight w:val="262"/>
-          <w:jc w:val="center"/>
         </w:trPr>
         <w:tc>
           <w:tcPr>
             <w:tcW w:w="2264" w:type="dxa"/>
+            <w:vMerge/>
           </w:tcPr>
           <w:p/>
         </w:tc>
@@ -7775,35 +7839,52 @@
           <w:tcPr>
             <w:tcW w:w="1468" w:type="dxa"/>
           </w:tcPr>
-          <w:p/>
+          <w:p>
+            <w:r>
+              <w:t>Número Inteiro</w:t>
+            </w:r>
+          </w:p>
         </w:tc>
         <w:tc>
           <w:tcPr>
             <w:tcW w:w="1735" w:type="dxa"/>
           </w:tcPr>
-          <w:p/>
+          <w:p>
+            <w:proofErr w:type="spellStart"/>
+            <w:r>
+              <w:t>smallint</w:t>
+            </w:r>
+            <w:proofErr w:type="spellEnd"/>
+          </w:p>
         </w:tc>
         <w:tc>
           <w:tcPr>
             <w:tcW w:w="1459" w:type="dxa"/>
           </w:tcPr>
-          <w:p/>
+          <w:p>
+            <w:r>
+              <w:t>&gt; 0</w:t>
+            </w:r>
+          </w:p>
         </w:tc>
         <w:tc>
           <w:tcPr>
             <w:tcW w:w="1459" w:type="dxa"/>
           </w:tcPr>
-          <w:p/>
+          <w:p>
+            <w:r>
+              <w:t>sim</w:t>
+            </w:r>
+          </w:p>
         </w:tc>
       </w:tr>
     </w:tbl>
-    <w:p/>
     <w:p/>
     <w:tbl>
       <w:tblPr>
         <w:tblStyle w:val="TabelacomGrelha"/>
+        <w:tblpPr w:leftFromText="141" w:rightFromText="141" w:vertAnchor="text" w:horzAnchor="margin" w:tblpXSpec="center" w:tblpY="205"/>
         <w:tblW w:w="10060" w:type="dxa"/>
-        <w:jc w:val="center"/>
         <w:tblLayout w:type="fixed"/>
         <w:tblLook w:val="04A0" w:firstRow="1" w:lastRow="0" w:firstColumn="1" w:lastColumn="0" w:noHBand="0" w:noVBand="1"/>
       </w:tblPr>
@@ -7818,7 +7899,6 @@
       <w:tr>
         <w:trPr>
           <w:trHeight w:val="522"/>
-          <w:jc w:val="center"/>
         </w:trPr>
         <w:tc>
           <w:tcPr>
@@ -7884,7 +7964,6 @@
       <w:tr>
         <w:trPr>
           <w:trHeight w:val="261"/>
-          <w:jc w:val="center"/>
         </w:trPr>
         <w:tc>
           <w:tcPr>
@@ -7892,12 +7971,12 @@
             <w:vMerge w:val="restart"/>
           </w:tcPr>
           <w:p>
-            <w:bookmarkStart w:id="29" w:name="_Hlk507946965"/>
+            <w:bookmarkStart w:id="28" w:name="_Hlk507946965"/>
             <w:proofErr w:type="spellStart"/>
             <w:r>
               <w:t>HouseAllerg</w:t>
             </w:r>
-            <w:bookmarkEnd w:id="29"/>
+            <w:bookmarkEnd w:id="28"/>
             <w:r>
               <w:t>y</w:t>
             </w:r>
@@ -7968,7 +8047,6 @@
       <w:tr>
         <w:trPr>
           <w:trHeight w:val="261"/>
-          <w:jc w:val="center"/>
         </w:trPr>
         <w:tc>
           <w:tcPr>
@@ -7987,7 +8065,7 @@
                 <w:u w:val="single"/>
               </w:rPr>
             </w:pPr>
-            <w:bookmarkStart w:id="30" w:name="_Hlk507947007"/>
+            <w:bookmarkStart w:id="29" w:name="_Hlk507947007"/>
             <w:proofErr w:type="spellStart"/>
             <w:r>
               <w:rPr>
@@ -8001,7 +8079,7 @@
               </w:rPr>
               <w:t>allergen</w:t>
             </w:r>
-            <w:bookmarkEnd w:id="30"/>
+            <w:bookmarkEnd w:id="29"/>
             <w:proofErr w:type="spellEnd"/>
           </w:p>
         </w:tc>
@@ -8079,7 +8157,6 @@
       <w:tr>
         <w:trPr>
           <w:trHeight w:val="261"/>
-          <w:jc w:val="center"/>
         </w:trPr>
         <w:tc>
           <w:tcPr>
@@ -8157,8 +8234,8 @@
     <w:tbl>
       <w:tblPr>
         <w:tblStyle w:val="TabelacomGrelha"/>
+        <w:tblpPr w:leftFromText="141" w:rightFromText="141" w:vertAnchor="text" w:horzAnchor="margin" w:tblpXSpec="center" w:tblpY="69"/>
         <w:tblW w:w="10060" w:type="dxa"/>
-        <w:jc w:val="center"/>
         <w:tblLayout w:type="fixed"/>
         <w:tblLook w:val="04A0" w:firstRow="1" w:lastRow="0" w:firstColumn="1" w:lastColumn="0" w:noHBand="0" w:noVBand="1"/>
       </w:tblPr>
@@ -8173,7 +8250,6 @@
       <w:tr>
         <w:trPr>
           <w:trHeight w:val="522"/>
-          <w:jc w:val="center"/>
         </w:trPr>
         <w:tc>
           <w:tcPr>
@@ -8240,7 +8316,6 @@
       <w:tr>
         <w:trPr>
           <w:trHeight w:val="261"/>
-          <w:jc w:val="center"/>
         </w:trPr>
         <w:tc>
           <w:tcPr>
@@ -8248,12 +8323,12 @@
             <w:vMerge w:val="restart"/>
           </w:tcPr>
           <w:p>
-            <w:bookmarkStart w:id="31" w:name="_Hlk507947025"/>
+            <w:bookmarkStart w:id="30" w:name="_Hlk507947025"/>
             <w:proofErr w:type="spellStart"/>
             <w:r>
               <w:t>ListProduct</w:t>
             </w:r>
-            <w:bookmarkEnd w:id="31"/>
+            <w:bookmarkEnd w:id="30"/>
             <w:proofErr w:type="spellEnd"/>
           </w:p>
         </w:tc>
@@ -8320,8 +8395,7 @@
       </w:tr>
       <w:tr>
         <w:trPr>
-          <w:trHeight w:val="261"/>
-          <w:jc w:val="center"/>
+          <w:trHeight w:val="277"/>
         </w:trPr>
         <w:tc>
           <w:tcPr>
@@ -8340,14 +8414,14 @@
                 <w:u w:val="single"/>
               </w:rPr>
             </w:pPr>
-            <w:bookmarkStart w:id="32" w:name="_Hlk507947042"/>
+            <w:bookmarkStart w:id="31" w:name="_Hlk507947042"/>
             <w:r>
               <w:rPr>
                 <w:u w:val="single"/>
               </w:rPr>
               <w:t>list_id</w:t>
             </w:r>
-            <w:bookmarkEnd w:id="32"/>
+            <w:bookmarkEnd w:id="31"/>
           </w:p>
         </w:tc>
         <w:tc>
@@ -8395,8 +8469,7 @@
       </w:tr>
       <w:tr>
         <w:trPr>
-          <w:trHeight w:val="261"/>
-          <w:jc w:val="center"/>
+          <w:trHeight w:val="277"/>
         </w:trPr>
         <w:tc>
           <w:tcPr>
@@ -8415,26 +8488,14 @@
                 <w:u w:val="single"/>
               </w:rPr>
             </w:pPr>
-            <w:bookmarkStart w:id="33" w:name="_Hlk507947947"/>
+            <w:proofErr w:type="spellStart"/>
             <w:r>
               <w:rPr>
                 <w:u w:val="single"/>
               </w:rPr>
-              <w:t>p</w:t>
-            </w:r>
-            <w:r>
-              <w:rPr>
-                <w:u w:val="single"/>
-              </w:rPr>
-              <w:t>roduct</w:t>
-            </w:r>
-            <w:r>
-              <w:rPr>
-                <w:u w:val="single"/>
-              </w:rPr>
-              <w:t>_id</w:t>
-            </w:r>
-            <w:bookmarkEnd w:id="33"/>
+              <w:t>category_id</w:t>
+            </w:r>
+            <w:proofErr w:type="spellEnd"/>
           </w:p>
         </w:tc>
         <w:tc>
@@ -8454,7 +8515,7 @@
           <w:p>
             <w:proofErr w:type="spellStart"/>
             <w:r>
-              <w:t>integer</w:t>
+              <w:t>Integer</w:t>
             </w:r>
             <w:proofErr w:type="spellEnd"/>
           </w:p>
@@ -8483,7 +8544,6 @@
       <w:tr>
         <w:trPr>
           <w:trHeight w:val="261"/>
-          <w:jc w:val="center"/>
         </w:trPr>
         <w:tc>
           <w:tcPr>
@@ -8497,11 +8557,31 @@
             <w:tcW w:w="2410" w:type="dxa"/>
           </w:tcPr>
           <w:p>
-            <w:bookmarkStart w:id="34" w:name="_Hlk507947954"/>
-            <w:r>
-              <w:t>listProduct_brand</w:t>
-            </w:r>
-            <w:bookmarkEnd w:id="34"/>
+            <w:pPr>
+              <w:rPr>
+                <w:u w:val="single"/>
+              </w:rPr>
+            </w:pPr>
+            <w:bookmarkStart w:id="32" w:name="_Hlk507947947"/>
+            <w:r>
+              <w:rPr>
+                <w:u w:val="single"/>
+              </w:rPr>
+              <w:t>p</w:t>
+            </w:r>
+            <w:r>
+              <w:rPr>
+                <w:u w:val="single"/>
+              </w:rPr>
+              <w:t>roduct</w:t>
+            </w:r>
+            <w:r>
+              <w:rPr>
+                <w:u w:val="single"/>
+              </w:rPr>
+              <w:t>_id</w:t>
+            </w:r>
+            <w:bookmarkEnd w:id="32"/>
           </w:p>
         </w:tc>
         <w:tc>
@@ -8510,10 +8590,7 @@
           </w:tcPr>
           <w:p>
             <w:r>
-              <w:t>C</w:t>
-            </w:r>
-            <w:r>
-              <w:t>adeia de caracteres de comprimento variável</w:t>
+              <w:t>Número inteiro</w:t>
             </w:r>
           </w:p>
         </w:tc>
@@ -8522,9 +8599,11 @@
             <w:tcW w:w="1518" w:type="dxa"/>
           </w:tcPr>
           <w:p>
-            <w:r>
-              <w:t>character varying(35)</w:t>
-            </w:r>
+            <w:proofErr w:type="spellStart"/>
+            <w:r>
+              <w:t>integer</w:t>
+            </w:r>
+            <w:proofErr w:type="spellEnd"/>
           </w:p>
         </w:tc>
         <w:tc>
@@ -8533,7 +8612,7 @@
           </w:tcPr>
           <w:p>
             <w:r>
-              <w:t>até 35 carateres</w:t>
+              <w:t>&gt; 0</w:t>
             </w:r>
           </w:p>
         </w:tc>
@@ -8543,7 +8622,7 @@
           </w:tcPr>
           <w:p>
             <w:r>
-              <w:t>não</w:t>
+              <w:t>sim</w:t>
             </w:r>
           </w:p>
         </w:tc>
@@ -8551,7 +8630,6 @@
       <w:tr>
         <w:trPr>
           <w:trHeight w:val="261"/>
-          <w:jc w:val="center"/>
         </w:trPr>
         <w:tc>
           <w:tcPr>
@@ -8565,7 +8643,74 @@
             <w:tcW w:w="2410" w:type="dxa"/>
           </w:tcPr>
           <w:p>
-            <w:bookmarkStart w:id="35" w:name="_Hlk507947964"/>
+            <w:bookmarkStart w:id="33" w:name="_Hlk507947954"/>
+            <w:r>
+              <w:t>listProduct_brand</w:t>
+            </w:r>
+            <w:bookmarkEnd w:id="33"/>
+          </w:p>
+        </w:tc>
+        <w:tc>
+          <w:tcPr>
+            <w:tcW w:w="1600" w:type="dxa"/>
+          </w:tcPr>
+          <w:p>
+            <w:r>
+              <w:t>C</w:t>
+            </w:r>
+            <w:r>
+              <w:t>adeia de caracteres de comprimento variável</w:t>
+            </w:r>
+          </w:p>
+        </w:tc>
+        <w:tc>
+          <w:tcPr>
+            <w:tcW w:w="1518" w:type="dxa"/>
+          </w:tcPr>
+          <w:p>
+            <w:r>
+              <w:t>character varying(35)</w:t>
+            </w:r>
+          </w:p>
+        </w:tc>
+        <w:tc>
+          <w:tcPr>
+            <w:tcW w:w="1276" w:type="dxa"/>
+          </w:tcPr>
+          <w:p>
+            <w:r>
+              <w:t>até 35 carateres</w:t>
+            </w:r>
+          </w:p>
+        </w:tc>
+        <w:tc>
+          <w:tcPr>
+            <w:tcW w:w="1276" w:type="dxa"/>
+          </w:tcPr>
+          <w:p>
+            <w:r>
+              <w:t>não</w:t>
+            </w:r>
+          </w:p>
+        </w:tc>
+      </w:tr>
+      <w:tr>
+        <w:trPr>
+          <w:trHeight w:val="261"/>
+        </w:trPr>
+        <w:tc>
+          <w:tcPr>
+            <w:tcW w:w="1980" w:type="dxa"/>
+            <w:vMerge/>
+          </w:tcPr>
+          <w:p/>
+        </w:tc>
+        <w:tc>
+          <w:tcPr>
+            <w:tcW w:w="2410" w:type="dxa"/>
+          </w:tcPr>
+          <w:p>
+            <w:bookmarkStart w:id="34" w:name="_Hlk507947964"/>
             <w:proofErr w:type="spellStart"/>
             <w:r>
               <w:t>l</w:t>
@@ -8573,7 +8718,7 @@
             <w:r>
               <w:t>istProduct_</w:t>
             </w:r>
-            <w:bookmarkEnd w:id="35"/>
+            <w:bookmarkEnd w:id="34"/>
             <w:r>
               <w:t>quantity</w:t>
             </w:r>
@@ -8634,8 +8779,8 @@
     <w:tbl>
       <w:tblPr>
         <w:tblStyle w:val="TabelacomGrelha"/>
+        <w:tblpPr w:leftFromText="141" w:rightFromText="141" w:vertAnchor="text" w:horzAnchor="margin" w:tblpXSpec="center" w:tblpY="101"/>
         <w:tblW w:w="10060" w:type="dxa"/>
-        <w:jc w:val="center"/>
         <w:tblLayout w:type="fixed"/>
         <w:tblLook w:val="04A0" w:firstRow="1" w:lastRow="0" w:firstColumn="1" w:lastColumn="0" w:noHBand="0" w:noVBand="1"/>
       </w:tblPr>
@@ -8650,7 +8795,6 @@
       <w:tr>
         <w:trPr>
           <w:trHeight w:val="522"/>
-          <w:jc w:val="center"/>
         </w:trPr>
         <w:tc>
           <w:tcPr>
@@ -8716,7 +8860,6 @@
       <w:tr>
         <w:trPr>
           <w:trHeight w:val="261"/>
-          <w:jc w:val="center"/>
         </w:trPr>
         <w:tc>
           <w:tcPr>
@@ -8724,12 +8867,12 @@
             <w:vMerge w:val="restart"/>
           </w:tcPr>
           <w:p>
-            <w:bookmarkStart w:id="36" w:name="_Hlk507947986"/>
+            <w:bookmarkStart w:id="35" w:name="_Hlk507947986"/>
             <w:proofErr w:type="spellStart"/>
             <w:r>
               <w:t>StockItemAllerg</w:t>
             </w:r>
-            <w:bookmarkEnd w:id="36"/>
+            <w:bookmarkEnd w:id="35"/>
             <w:r>
               <w:t>y</w:t>
             </w:r>
@@ -8800,7 +8943,6 @@
       <w:tr>
         <w:trPr>
           <w:trHeight w:val="261"/>
-          <w:jc w:val="center"/>
         </w:trPr>
         <w:tc>
           <w:tcPr>
@@ -8891,7 +9033,6 @@
       <w:tr>
         <w:trPr>
           <w:trHeight w:val="261"/>
-          <w:jc w:val="center"/>
         </w:trPr>
         <w:tc>
           <w:tcPr>
@@ -8910,7 +9051,7 @@
                 <w:u w:val="single"/>
               </w:rPr>
             </w:pPr>
-            <w:bookmarkStart w:id="37" w:name="_Hlk507948068"/>
+            <w:bookmarkStart w:id="36" w:name="_Hlk507948068"/>
             <w:proofErr w:type="spellStart"/>
             <w:r>
               <w:rPr>
@@ -8924,7 +9065,7 @@
               </w:rPr>
               <w:t>allergen</w:t>
             </w:r>
-            <w:bookmarkEnd w:id="37"/>
+            <w:bookmarkEnd w:id="36"/>
             <w:proofErr w:type="spellEnd"/>
           </w:p>
         </w:tc>
@@ -9001,6 +9142,501 @@
       </w:tr>
     </w:tbl>
     <w:p/>
+    <w:tbl>
+      <w:tblPr>
+        <w:tblStyle w:val="TabelacomGrelha"/>
+        <w:tblpPr w:leftFromText="141" w:rightFromText="141" w:vertAnchor="text" w:horzAnchor="margin" w:tblpXSpec="center" w:tblpY="101"/>
+        <w:tblW w:w="10060" w:type="dxa"/>
+        <w:tblLayout w:type="fixed"/>
+        <w:tblLook w:val="04A0" w:firstRow="1" w:lastRow="0" w:firstColumn="1" w:lastColumn="0" w:noHBand="0" w:noVBand="1"/>
+      </w:tblPr>
+      <w:tblGrid>
+        <w:gridCol w:w="1980"/>
+        <w:gridCol w:w="2410"/>
+        <w:gridCol w:w="1600"/>
+        <w:gridCol w:w="1518"/>
+        <w:gridCol w:w="1276"/>
+        <w:gridCol w:w="1276"/>
+      </w:tblGrid>
+      <w:tr>
+        <w:trPr>
+          <w:trHeight w:val="522"/>
+        </w:trPr>
+        <w:tc>
+          <w:tcPr>
+            <w:tcW w:w="1980" w:type="dxa"/>
+          </w:tcPr>
+          <w:p>
+            <w:r>
+              <w:lastRenderedPageBreak/>
+              <w:t>Entidade</w:t>
+            </w:r>
+          </w:p>
+        </w:tc>
+        <w:tc>
+          <w:tcPr>
+            <w:tcW w:w="2410" w:type="dxa"/>
+          </w:tcPr>
+          <w:p>
+            <w:r>
+              <w:t>Atributo</w:t>
+            </w:r>
+          </w:p>
+        </w:tc>
+        <w:tc>
+          <w:tcPr>
+            <w:tcW w:w="1600" w:type="dxa"/>
+          </w:tcPr>
+          <w:p>
+            <w:r>
+              <w:t>Domínio</w:t>
+            </w:r>
+          </w:p>
+        </w:tc>
+        <w:tc>
+          <w:tcPr>
+            <w:tcW w:w="1518" w:type="dxa"/>
+          </w:tcPr>
+          <w:p>
+            <w:r>
+              <w:t>Tipo Variável (</w:t>
+            </w:r>
+            <w:proofErr w:type="spellStart"/>
+            <w:r>
+              <w:t>PostgreSQL</w:t>
+            </w:r>
+            <w:proofErr w:type="spellEnd"/>
+            <w:r>
+              <w:t>)</w:t>
+            </w:r>
+          </w:p>
+        </w:tc>
+        <w:tc>
+          <w:tcPr>
+            <w:tcW w:w="1276" w:type="dxa"/>
+          </w:tcPr>
+          <w:p>
+            <w:r>
+              <w:t>Restrições</w:t>
+            </w:r>
+          </w:p>
+        </w:tc>
+        <w:tc>
+          <w:tcPr>
+            <w:tcW w:w="1276" w:type="dxa"/>
+          </w:tcPr>
+          <w:p>
+            <w:r>
+              <w:t>Obrigatório</w:t>
+            </w:r>
+          </w:p>
+        </w:tc>
+      </w:tr>
+      <w:tr>
+        <w:trPr>
+          <w:trHeight w:val="261"/>
+        </w:trPr>
+        <w:tc>
+          <w:tcPr>
+            <w:tcW w:w="1980" w:type="dxa"/>
+          </w:tcPr>
+          <w:p>
+            <w:r>
+              <w:t>Date</w:t>
+            </w:r>
+          </w:p>
+        </w:tc>
+        <w:tc>
+          <w:tcPr>
+            <w:tcW w:w="2410" w:type="dxa"/>
+          </w:tcPr>
+          <w:p>
+            <w:pPr>
+              <w:rPr>
+                <w:u w:val="single"/>
+              </w:rPr>
+            </w:pPr>
+            <w:proofErr w:type="spellStart"/>
+            <w:r>
+              <w:rPr>
+                <w:u w:val="single"/>
+              </w:rPr>
+              <w:t>date_date</w:t>
+            </w:r>
+            <w:proofErr w:type="spellEnd"/>
+          </w:p>
+        </w:tc>
+        <w:tc>
+          <w:tcPr>
+            <w:tcW w:w="1600" w:type="dxa"/>
+          </w:tcPr>
+          <w:p>
+            <w:r>
+              <w:t>Data (AAAA/MM/DD)</w:t>
+            </w:r>
+          </w:p>
+        </w:tc>
+        <w:tc>
+          <w:tcPr>
+            <w:tcW w:w="1518" w:type="dxa"/>
+          </w:tcPr>
+          <w:p>
+            <w:proofErr w:type="spellStart"/>
+            <w:r>
+              <w:t>timestamp</w:t>
+            </w:r>
+            <w:proofErr w:type="spellEnd"/>
+          </w:p>
+        </w:tc>
+        <w:tc>
+          <w:tcPr>
+            <w:tcW w:w="1276" w:type="dxa"/>
+          </w:tcPr>
+          <w:p/>
+        </w:tc>
+        <w:tc>
+          <w:tcPr>
+            <w:tcW w:w="1276" w:type="dxa"/>
+          </w:tcPr>
+          <w:p>
+            <w:r>
+              <w:t>sim</w:t>
+            </w:r>
+          </w:p>
+        </w:tc>
+      </w:tr>
+    </w:tbl>
+    <w:p/>
+    <w:tbl>
+      <w:tblPr>
+        <w:tblStyle w:val="TabelacomGrelha"/>
+        <w:tblpPr w:leftFromText="141" w:rightFromText="141" w:vertAnchor="text" w:horzAnchor="margin" w:tblpXSpec="center" w:tblpY="101"/>
+        <w:tblW w:w="10060" w:type="dxa"/>
+        <w:tblLayout w:type="fixed"/>
+        <w:tblLook w:val="04A0" w:firstRow="1" w:lastRow="0" w:firstColumn="1" w:lastColumn="0" w:noHBand="0" w:noVBand="1"/>
+      </w:tblPr>
+      <w:tblGrid>
+        <w:gridCol w:w="1980"/>
+        <w:gridCol w:w="2410"/>
+        <w:gridCol w:w="1600"/>
+        <w:gridCol w:w="1518"/>
+        <w:gridCol w:w="1276"/>
+        <w:gridCol w:w="1276"/>
+      </w:tblGrid>
+      <w:tr>
+        <w:trPr>
+          <w:trHeight w:val="522"/>
+        </w:trPr>
+        <w:tc>
+          <w:tcPr>
+            <w:tcW w:w="1980" w:type="dxa"/>
+          </w:tcPr>
+          <w:p>
+            <w:r>
+              <w:t>Entidade</w:t>
+            </w:r>
+          </w:p>
+        </w:tc>
+        <w:tc>
+          <w:tcPr>
+            <w:tcW w:w="2410" w:type="dxa"/>
+          </w:tcPr>
+          <w:p>
+            <w:r>
+              <w:t>Atributo</w:t>
+            </w:r>
+          </w:p>
+        </w:tc>
+        <w:tc>
+          <w:tcPr>
+            <w:tcW w:w="1600" w:type="dxa"/>
+          </w:tcPr>
+          <w:p>
+            <w:r>
+              <w:t>Domínio</w:t>
+            </w:r>
+          </w:p>
+        </w:tc>
+        <w:tc>
+          <w:tcPr>
+            <w:tcW w:w="1518" w:type="dxa"/>
+          </w:tcPr>
+          <w:p>
+            <w:r>
+              <w:t>Tipo Variável (</w:t>
+            </w:r>
+            <w:proofErr w:type="spellStart"/>
+            <w:r>
+              <w:t>PostgreSQL</w:t>
+            </w:r>
+            <w:proofErr w:type="spellEnd"/>
+            <w:r>
+              <w:t>)</w:t>
+            </w:r>
+          </w:p>
+        </w:tc>
+        <w:tc>
+          <w:tcPr>
+            <w:tcW w:w="1276" w:type="dxa"/>
+          </w:tcPr>
+          <w:p>
+            <w:r>
+              <w:t>Restrições</w:t>
+            </w:r>
+          </w:p>
+        </w:tc>
+        <w:tc>
+          <w:tcPr>
+            <w:tcW w:w="1276" w:type="dxa"/>
+          </w:tcPr>
+          <w:p>
+            <w:r>
+              <w:t>Obrigatório</w:t>
+            </w:r>
+          </w:p>
+        </w:tc>
+      </w:tr>
+      <w:tr>
+        <w:trPr>
+          <w:trHeight w:val="433"/>
+        </w:trPr>
+        <w:tc>
+          <w:tcPr>
+            <w:tcW w:w="1980" w:type="dxa"/>
+            <w:vMerge w:val="restart"/>
+          </w:tcPr>
+          <w:p>
+            <w:proofErr w:type="spellStart"/>
+            <w:r>
+              <w:t>ExpirationDate</w:t>
+            </w:r>
+            <w:proofErr w:type="spellEnd"/>
+          </w:p>
+        </w:tc>
+        <w:tc>
+          <w:tcPr>
+            <w:tcW w:w="2410" w:type="dxa"/>
+          </w:tcPr>
+          <w:p>
+            <w:pPr>
+              <w:rPr>
+                <w:u w:val="single"/>
+              </w:rPr>
+            </w:pPr>
+            <w:proofErr w:type="spellStart"/>
+            <w:r>
+              <w:rPr>
+                <w:u w:val="single"/>
+              </w:rPr>
+              <w:t>house_id</w:t>
+            </w:r>
+            <w:proofErr w:type="spellEnd"/>
+          </w:p>
+        </w:tc>
+        <w:tc>
+          <w:tcPr>
+            <w:tcW w:w="1600" w:type="dxa"/>
+          </w:tcPr>
+          <w:p>
+            <w:r>
+              <w:t>Número Inteiro</w:t>
+            </w:r>
+          </w:p>
+        </w:tc>
+        <w:tc>
+          <w:tcPr>
+            <w:tcW w:w="1518" w:type="dxa"/>
+          </w:tcPr>
+          <w:p>
+            <w:proofErr w:type="spellStart"/>
+            <w:r>
+              <w:t>bigint</w:t>
+            </w:r>
+            <w:proofErr w:type="spellEnd"/>
+          </w:p>
+        </w:tc>
+        <w:tc>
+          <w:tcPr>
+            <w:tcW w:w="1276" w:type="dxa"/>
+          </w:tcPr>
+          <w:p>
+            <w:r>
+              <w:t>&gt; 0</w:t>
+            </w:r>
+          </w:p>
+        </w:tc>
+        <w:tc>
+          <w:tcPr>
+            <w:tcW w:w="1276" w:type="dxa"/>
+          </w:tcPr>
+          <w:p>
+            <w:r>
+              <w:t>sim</w:t>
+            </w:r>
+          </w:p>
+        </w:tc>
+      </w:tr>
+      <w:tr>
+        <w:trPr>
+          <w:trHeight w:val="261"/>
+        </w:trPr>
+        <w:tc>
+          <w:tcPr>
+            <w:tcW w:w="1980" w:type="dxa"/>
+            <w:vMerge/>
+          </w:tcPr>
+          <w:p/>
+        </w:tc>
+        <w:tc>
+          <w:tcPr>
+            <w:tcW w:w="2410" w:type="dxa"/>
+          </w:tcPr>
+          <w:p>
+            <w:pPr>
+              <w:rPr>
+                <w:u w:val="single"/>
+              </w:rPr>
+            </w:pPr>
+            <w:proofErr w:type="spellStart"/>
+            <w:r>
+              <w:rPr>
+                <w:u w:val="single"/>
+              </w:rPr>
+              <w:t>stockItem_sku</w:t>
+            </w:r>
+            <w:proofErr w:type="spellEnd"/>
+          </w:p>
+        </w:tc>
+        <w:tc>
+          <w:tcPr>
+            <w:tcW w:w="1600" w:type="dxa"/>
+          </w:tcPr>
+          <w:p>
+            <w:r>
+              <w:t xml:space="preserve">Cadeia de caracteres de comprimento variável                         </w:t>
+            </w:r>
+          </w:p>
+        </w:tc>
+        <w:tc>
+          <w:tcPr>
+            <w:tcW w:w="1518" w:type="dxa"/>
+          </w:tcPr>
+          <w:p>
+            <w:proofErr w:type="spellStart"/>
+            <w:r>
+              <w:t>character</w:t>
+            </w:r>
+            <w:proofErr w:type="spellEnd"/>
+            <w:r>
+              <w:t xml:space="preserve"> </w:t>
+            </w:r>
+            <w:proofErr w:type="spellStart"/>
+            <w:proofErr w:type="gramStart"/>
+            <w:r>
+              <w:t>varying</w:t>
+            </w:r>
+            <w:proofErr w:type="spellEnd"/>
+            <w:r>
+              <w:t>(</w:t>
+            </w:r>
+            <w:proofErr w:type="gramEnd"/>
+            <w:r>
+              <w:t>128)</w:t>
+            </w:r>
+          </w:p>
+        </w:tc>
+        <w:tc>
+          <w:tcPr>
+            <w:tcW w:w="1276" w:type="dxa"/>
+          </w:tcPr>
+          <w:p>
+            <w:r>
+              <w:t>até 128 carateres</w:t>
+            </w:r>
+          </w:p>
+        </w:tc>
+        <w:tc>
+          <w:tcPr>
+            <w:tcW w:w="1276" w:type="dxa"/>
+          </w:tcPr>
+          <w:p>
+            <w:r>
+              <w:t>sim</w:t>
+            </w:r>
+          </w:p>
+        </w:tc>
+      </w:tr>
+      <w:tr>
+        <w:trPr>
+          <w:trHeight w:val="261"/>
+        </w:trPr>
+        <w:tc>
+          <w:tcPr>
+            <w:tcW w:w="1980" w:type="dxa"/>
+            <w:vMerge/>
+          </w:tcPr>
+          <w:p/>
+        </w:tc>
+        <w:tc>
+          <w:tcPr>
+            <w:tcW w:w="2410" w:type="dxa"/>
+          </w:tcPr>
+          <w:p>
+            <w:pPr>
+              <w:rPr>
+                <w:u w:val="single"/>
+              </w:rPr>
+            </w:pPr>
+            <w:proofErr w:type="spellStart"/>
+            <w:r>
+              <w:rPr>
+                <w:u w:val="single"/>
+              </w:rPr>
+              <w:t>date_date</w:t>
+            </w:r>
+            <w:proofErr w:type="spellEnd"/>
+          </w:p>
+        </w:tc>
+        <w:tc>
+          <w:tcPr>
+            <w:tcW w:w="1600" w:type="dxa"/>
+          </w:tcPr>
+          <w:p>
+            <w:r>
+              <w:t>Data (AAAA/MM/DD)</w:t>
+            </w:r>
+          </w:p>
+        </w:tc>
+        <w:tc>
+          <w:tcPr>
+            <w:tcW w:w="1518" w:type="dxa"/>
+          </w:tcPr>
+          <w:p>
+            <w:proofErr w:type="spellStart"/>
+            <w:r>
+              <w:t>timestamp</w:t>
+            </w:r>
+            <w:proofErr w:type="spellEnd"/>
+          </w:p>
+        </w:tc>
+        <w:tc>
+          <w:tcPr>
+            <w:tcW w:w="1276" w:type="dxa"/>
+          </w:tcPr>
+          <w:p/>
+        </w:tc>
+        <w:tc>
+          <w:tcPr>
+            <w:tcW w:w="1276" w:type="dxa"/>
+          </w:tcPr>
+          <w:p>
+            <w:r>
+              <w:t>sim</w:t>
+            </w:r>
+          </w:p>
+        </w:tc>
+      </w:tr>
+    </w:tbl>
     <w:p/>
     <w:sectPr>
       <w:pgSz w:w="11906" w:h="16838"/>
@@ -9015,6 +9651,230 @@
 <file path=word/numbering.xml><?xml version="1.0" encoding="utf-8"?>
 <w:numbering xmlns:wpc="http://schemas.microsoft.com/office/word/2010/wordprocessingCanvas" xmlns:cx="http://schemas.microsoft.com/office/drawing/2014/chartex" xmlns:cx1="http://schemas.microsoft.com/office/drawing/2015/9/8/chartex" xmlns:cx2="http://schemas.microsoft.com/office/drawing/2015/10/21/chartex" xmlns:cx3="http://schemas.microsoft.com/office/drawing/2016/5/9/chartex" xmlns:cx4="http://schemas.microsoft.com/office/drawing/2016/5/10/chartex" xmlns:cx5="http://schemas.microsoft.com/office/drawing/2016/5/11/chartex" xmlns:cx6="http://schemas.microsoft.com/office/drawing/2016/5/12/chartex" xmlns:cx7="http://schemas.microsoft.com/office/drawing/2016/5/13/chartex" xmlns:cx8="http://schemas.microsoft.com/office/drawing/2016/5/14/chartex" xmlns:mc="http://schemas.openxmlformats.org/markup-compatibility/2006" xmlns:aink="http://schemas.microsoft.com/office/drawing/2016/ink" xmlns:am3d="http://schemas.microsoft.com/office/drawing/2017/model3d" xmlns:o="urn:schemas-microsoft-com:office:office" xmlns:r="http://schemas.openxmlformats.org/officeDocument/2006/relationships" xmlns:m="http://schemas.openxmlformats.org/officeDocument/2006/math" xmlns:v="urn:schemas-microsoft-com:vml" xmlns:wp14="http://schemas.microsoft.com/office/word/2010/wordprocessingDrawing" xmlns:wp="http://schemas.openxmlformats.org/drawingml/2006/wordprocessingDrawing" xmlns:w10="urn:schemas-microsoft-com:office:word" xmlns:w="http://schemas.openxmlformats.org/wordprocessingml/2006/main" xmlns:w14="http://schemas.microsoft.com/office/word/2010/wordml" xmlns:w15="http://schemas.microsoft.com/office/word/2012/wordml" xmlns:w16cid="http://schemas.microsoft.com/office/word/2016/wordml/cid" xmlns:w16se="http://schemas.microsoft.com/office/word/2015/wordml/symex" xmlns:wpg="http://schemas.microsoft.com/office/word/2010/wordprocessingGroup" xmlns:wpi="http://schemas.microsoft.com/office/word/2010/wordprocessingInk" xmlns:wne="http://schemas.microsoft.com/office/word/2006/wordml" xmlns:wps="http://schemas.microsoft.com/office/word/2010/wordprocessingShape" mc:Ignorable="w14 w15 w16se w16cid wp14">
   <w:abstractNum w:abstractNumId="0" w15:restartNumberingAfterBreak="0">
+    <w:nsid w:val="28881726"/>
+    <w:multiLevelType w:val="hybridMultilevel"/>
+    <w:tmpl w:val="3B28E564"/>
+    <w:lvl w:ilvl="0" w:tplc="935233D0">
+      <w:numFmt w:val="bullet"/>
+      <w:lvlText w:val=""/>
+      <w:lvlJc w:val="left"/>
+      <w:pPr>
+        <w:ind w:left="720" w:hanging="360"/>
+      </w:pPr>
+      <w:rPr>
+        <w:rFonts w:ascii="Wingdings" w:eastAsiaTheme="minorHAnsi" w:hAnsi="Wingdings" w:cstheme="minorBidi" w:hint="default"/>
+      </w:rPr>
+    </w:lvl>
+    <w:lvl w:ilvl="1" w:tplc="08160003" w:tentative="1">
+      <w:start w:val="1"/>
+      <w:numFmt w:val="bullet"/>
+      <w:lvlText w:val="o"/>
+      <w:lvlJc w:val="left"/>
+      <w:pPr>
+        <w:ind w:left="1440" w:hanging="360"/>
+      </w:pPr>
+      <w:rPr>
+        <w:rFonts w:ascii="Courier New" w:hAnsi="Courier New" w:cs="Courier New" w:hint="default"/>
+      </w:rPr>
+    </w:lvl>
+    <w:lvl w:ilvl="2" w:tplc="08160005" w:tentative="1">
+      <w:start w:val="1"/>
+      <w:numFmt w:val="bullet"/>
+      <w:lvlText w:val=""/>
+      <w:lvlJc w:val="left"/>
+      <w:pPr>
+        <w:ind w:left="2160" w:hanging="360"/>
+      </w:pPr>
+      <w:rPr>
+        <w:rFonts w:ascii="Wingdings" w:hAnsi="Wingdings" w:hint="default"/>
+      </w:rPr>
+    </w:lvl>
+    <w:lvl w:ilvl="3" w:tplc="08160001" w:tentative="1">
+      <w:start w:val="1"/>
+      <w:numFmt w:val="bullet"/>
+      <w:lvlText w:val=""/>
+      <w:lvlJc w:val="left"/>
+      <w:pPr>
+        <w:ind w:left="2880" w:hanging="360"/>
+      </w:pPr>
+      <w:rPr>
+        <w:rFonts w:ascii="Symbol" w:hAnsi="Symbol" w:hint="default"/>
+      </w:rPr>
+    </w:lvl>
+    <w:lvl w:ilvl="4" w:tplc="08160003" w:tentative="1">
+      <w:start w:val="1"/>
+      <w:numFmt w:val="bullet"/>
+      <w:lvlText w:val="o"/>
+      <w:lvlJc w:val="left"/>
+      <w:pPr>
+        <w:ind w:left="3600" w:hanging="360"/>
+      </w:pPr>
+      <w:rPr>
+        <w:rFonts w:ascii="Courier New" w:hAnsi="Courier New" w:cs="Courier New" w:hint="default"/>
+      </w:rPr>
+    </w:lvl>
+    <w:lvl w:ilvl="5" w:tplc="08160005" w:tentative="1">
+      <w:start w:val="1"/>
+      <w:numFmt w:val="bullet"/>
+      <w:lvlText w:val=""/>
+      <w:lvlJc w:val="left"/>
+      <w:pPr>
+        <w:ind w:left="4320" w:hanging="360"/>
+      </w:pPr>
+      <w:rPr>
+        <w:rFonts w:ascii="Wingdings" w:hAnsi="Wingdings" w:hint="default"/>
+      </w:rPr>
+    </w:lvl>
+    <w:lvl w:ilvl="6" w:tplc="08160001" w:tentative="1">
+      <w:start w:val="1"/>
+      <w:numFmt w:val="bullet"/>
+      <w:lvlText w:val=""/>
+      <w:lvlJc w:val="left"/>
+      <w:pPr>
+        <w:ind w:left="5040" w:hanging="360"/>
+      </w:pPr>
+      <w:rPr>
+        <w:rFonts w:ascii="Symbol" w:hAnsi="Symbol" w:hint="default"/>
+      </w:rPr>
+    </w:lvl>
+    <w:lvl w:ilvl="7" w:tplc="08160003" w:tentative="1">
+      <w:start w:val="1"/>
+      <w:numFmt w:val="bullet"/>
+      <w:lvlText w:val="o"/>
+      <w:lvlJc w:val="left"/>
+      <w:pPr>
+        <w:ind w:left="5760" w:hanging="360"/>
+      </w:pPr>
+      <w:rPr>
+        <w:rFonts w:ascii="Courier New" w:hAnsi="Courier New" w:cs="Courier New" w:hint="default"/>
+      </w:rPr>
+    </w:lvl>
+    <w:lvl w:ilvl="8" w:tplc="08160005" w:tentative="1">
+      <w:start w:val="1"/>
+      <w:numFmt w:val="bullet"/>
+      <w:lvlText w:val=""/>
+      <w:lvlJc w:val="left"/>
+      <w:pPr>
+        <w:ind w:left="6480" w:hanging="360"/>
+      </w:pPr>
+      <w:rPr>
+        <w:rFonts w:ascii="Wingdings" w:hAnsi="Wingdings" w:hint="default"/>
+      </w:rPr>
+    </w:lvl>
+  </w:abstractNum>
+  <w:abstractNum w:abstractNumId="1" w15:restartNumberingAfterBreak="0">
+    <w:nsid w:val="46DE7199"/>
+    <w:multiLevelType w:val="hybridMultilevel"/>
+    <w:tmpl w:val="20781CD4"/>
+    <w:lvl w:ilvl="0" w:tplc="31482094">
+      <w:numFmt w:val="bullet"/>
+      <w:lvlText w:val=""/>
+      <w:lvlJc w:val="left"/>
+      <w:pPr>
+        <w:ind w:left="720" w:hanging="360"/>
+      </w:pPr>
+      <w:rPr>
+        <w:rFonts w:ascii="Wingdings" w:eastAsiaTheme="minorHAnsi" w:hAnsi="Wingdings" w:cstheme="minorBidi" w:hint="default"/>
+      </w:rPr>
+    </w:lvl>
+    <w:lvl w:ilvl="1" w:tplc="08160003" w:tentative="1">
+      <w:start w:val="1"/>
+      <w:numFmt w:val="bullet"/>
+      <w:lvlText w:val="o"/>
+      <w:lvlJc w:val="left"/>
+      <w:pPr>
+        <w:ind w:left="1440" w:hanging="360"/>
+      </w:pPr>
+      <w:rPr>
+        <w:rFonts w:ascii="Courier New" w:hAnsi="Courier New" w:cs="Courier New" w:hint="default"/>
+      </w:rPr>
+    </w:lvl>
+    <w:lvl w:ilvl="2" w:tplc="08160005" w:tentative="1">
+      <w:start w:val="1"/>
+      <w:numFmt w:val="bullet"/>
+      <w:lvlText w:val=""/>
+      <w:lvlJc w:val="left"/>
+      <w:pPr>
+        <w:ind w:left="2160" w:hanging="360"/>
+      </w:pPr>
+      <w:rPr>
+        <w:rFonts w:ascii="Wingdings" w:hAnsi="Wingdings" w:hint="default"/>
+      </w:rPr>
+    </w:lvl>
+    <w:lvl w:ilvl="3" w:tplc="08160001" w:tentative="1">
+      <w:start w:val="1"/>
+      <w:numFmt w:val="bullet"/>
+      <w:lvlText w:val=""/>
+      <w:lvlJc w:val="left"/>
+      <w:pPr>
+        <w:ind w:left="2880" w:hanging="360"/>
+      </w:pPr>
+      <w:rPr>
+        <w:rFonts w:ascii="Symbol" w:hAnsi="Symbol" w:hint="default"/>
+      </w:rPr>
+    </w:lvl>
+    <w:lvl w:ilvl="4" w:tplc="08160003" w:tentative="1">
+      <w:start w:val="1"/>
+      <w:numFmt w:val="bullet"/>
+      <w:lvlText w:val="o"/>
+      <w:lvlJc w:val="left"/>
+      <w:pPr>
+        <w:ind w:left="3600" w:hanging="360"/>
+      </w:pPr>
+      <w:rPr>
+        <w:rFonts w:ascii="Courier New" w:hAnsi="Courier New" w:cs="Courier New" w:hint="default"/>
+      </w:rPr>
+    </w:lvl>
+    <w:lvl w:ilvl="5" w:tplc="08160005" w:tentative="1">
+      <w:start w:val="1"/>
+      <w:numFmt w:val="bullet"/>
+      <w:lvlText w:val=""/>
+      <w:lvlJc w:val="left"/>
+      <w:pPr>
+        <w:ind w:left="4320" w:hanging="360"/>
+      </w:pPr>
+      <w:rPr>
+        <w:rFonts w:ascii="Wingdings" w:hAnsi="Wingdings" w:hint="default"/>
+      </w:rPr>
+    </w:lvl>
+    <w:lvl w:ilvl="6" w:tplc="08160001" w:tentative="1">
+      <w:start w:val="1"/>
+      <w:numFmt w:val="bullet"/>
+      <w:lvlText w:val=""/>
+      <w:lvlJc w:val="left"/>
+      <w:pPr>
+        <w:ind w:left="5040" w:hanging="360"/>
+      </w:pPr>
+      <w:rPr>
+        <w:rFonts w:ascii="Symbol" w:hAnsi="Symbol" w:hint="default"/>
+      </w:rPr>
+    </w:lvl>
+    <w:lvl w:ilvl="7" w:tplc="08160003" w:tentative="1">
+      <w:start w:val="1"/>
+      <w:numFmt w:val="bullet"/>
+      <w:lvlText w:val="o"/>
+      <w:lvlJc w:val="left"/>
+      <w:pPr>
+        <w:ind w:left="5760" w:hanging="360"/>
+      </w:pPr>
+      <w:rPr>
+        <w:rFonts w:ascii="Courier New" w:hAnsi="Courier New" w:cs="Courier New" w:hint="default"/>
+      </w:rPr>
+    </w:lvl>
+    <w:lvl w:ilvl="8" w:tplc="08160005" w:tentative="1">
+      <w:start w:val="1"/>
+      <w:numFmt w:val="bullet"/>
+      <w:lvlText w:val=""/>
+      <w:lvlJc w:val="left"/>
+      <w:pPr>
+        <w:ind w:left="6480" w:hanging="360"/>
+      </w:pPr>
+      <w:rPr>
+        <w:rFonts w:ascii="Wingdings" w:hAnsi="Wingdings" w:hint="default"/>
+      </w:rPr>
+    </w:lvl>
+  </w:abstractNum>
+  <w:abstractNum w:abstractNumId="2" w15:restartNumberingAfterBreak="0">
     <w:nsid w:val="58B1495D"/>
     <w:multiLevelType w:val="hybridMultilevel"/>
     <w:tmpl w:val="F02EBB1C"/>
@@ -9126,8 +9986,129 @@
       </w:rPr>
     </w:lvl>
   </w:abstractNum>
+  <w:abstractNum w:abstractNumId="3" w15:restartNumberingAfterBreak="0">
+    <w:nsid w:val="6A465177"/>
+    <w:multiLevelType w:val="hybridMultilevel"/>
+    <w:tmpl w:val="52805A62"/>
+    <w:lvl w:ilvl="0" w:tplc="9618BE20">
+      <w:numFmt w:val="bullet"/>
+      <w:lvlText w:val=""/>
+      <w:lvlJc w:val="left"/>
+      <w:pPr>
+        <w:ind w:left="720" w:hanging="360"/>
+      </w:pPr>
+      <w:rPr>
+        <w:rFonts w:ascii="Wingdings" w:eastAsiaTheme="minorHAnsi" w:hAnsi="Wingdings" w:cstheme="minorBidi" w:hint="default"/>
+      </w:rPr>
+    </w:lvl>
+    <w:lvl w:ilvl="1" w:tplc="08160003" w:tentative="1">
+      <w:start w:val="1"/>
+      <w:numFmt w:val="bullet"/>
+      <w:lvlText w:val="o"/>
+      <w:lvlJc w:val="left"/>
+      <w:pPr>
+        <w:ind w:left="1440" w:hanging="360"/>
+      </w:pPr>
+      <w:rPr>
+        <w:rFonts w:ascii="Courier New" w:hAnsi="Courier New" w:cs="Courier New" w:hint="default"/>
+      </w:rPr>
+    </w:lvl>
+    <w:lvl w:ilvl="2" w:tplc="08160005" w:tentative="1">
+      <w:start w:val="1"/>
+      <w:numFmt w:val="bullet"/>
+      <w:lvlText w:val=""/>
+      <w:lvlJc w:val="left"/>
+      <w:pPr>
+        <w:ind w:left="2160" w:hanging="360"/>
+      </w:pPr>
+      <w:rPr>
+        <w:rFonts w:ascii="Wingdings" w:hAnsi="Wingdings" w:hint="default"/>
+      </w:rPr>
+    </w:lvl>
+    <w:lvl w:ilvl="3" w:tplc="08160001" w:tentative="1">
+      <w:start w:val="1"/>
+      <w:numFmt w:val="bullet"/>
+      <w:lvlText w:val=""/>
+      <w:lvlJc w:val="left"/>
+      <w:pPr>
+        <w:ind w:left="2880" w:hanging="360"/>
+      </w:pPr>
+      <w:rPr>
+        <w:rFonts w:ascii="Symbol" w:hAnsi="Symbol" w:hint="default"/>
+      </w:rPr>
+    </w:lvl>
+    <w:lvl w:ilvl="4" w:tplc="08160003" w:tentative="1">
+      <w:start w:val="1"/>
+      <w:numFmt w:val="bullet"/>
+      <w:lvlText w:val="o"/>
+      <w:lvlJc w:val="left"/>
+      <w:pPr>
+        <w:ind w:left="3600" w:hanging="360"/>
+      </w:pPr>
+      <w:rPr>
+        <w:rFonts w:ascii="Courier New" w:hAnsi="Courier New" w:cs="Courier New" w:hint="default"/>
+      </w:rPr>
+    </w:lvl>
+    <w:lvl w:ilvl="5" w:tplc="08160005" w:tentative="1">
+      <w:start w:val="1"/>
+      <w:numFmt w:val="bullet"/>
+      <w:lvlText w:val=""/>
+      <w:lvlJc w:val="left"/>
+      <w:pPr>
+        <w:ind w:left="4320" w:hanging="360"/>
+      </w:pPr>
+      <w:rPr>
+        <w:rFonts w:ascii="Wingdings" w:hAnsi="Wingdings" w:hint="default"/>
+      </w:rPr>
+    </w:lvl>
+    <w:lvl w:ilvl="6" w:tplc="08160001" w:tentative="1">
+      <w:start w:val="1"/>
+      <w:numFmt w:val="bullet"/>
+      <w:lvlText w:val=""/>
+      <w:lvlJc w:val="left"/>
+      <w:pPr>
+        <w:ind w:left="5040" w:hanging="360"/>
+      </w:pPr>
+      <w:rPr>
+        <w:rFonts w:ascii="Symbol" w:hAnsi="Symbol" w:hint="default"/>
+      </w:rPr>
+    </w:lvl>
+    <w:lvl w:ilvl="7" w:tplc="08160003" w:tentative="1">
+      <w:start w:val="1"/>
+      <w:numFmt w:val="bullet"/>
+      <w:lvlText w:val="o"/>
+      <w:lvlJc w:val="left"/>
+      <w:pPr>
+        <w:ind w:left="5760" w:hanging="360"/>
+      </w:pPr>
+      <w:rPr>
+        <w:rFonts w:ascii="Courier New" w:hAnsi="Courier New" w:cs="Courier New" w:hint="default"/>
+      </w:rPr>
+    </w:lvl>
+    <w:lvl w:ilvl="8" w:tplc="08160005" w:tentative="1">
+      <w:start w:val="1"/>
+      <w:numFmt w:val="bullet"/>
+      <w:lvlText w:val=""/>
+      <w:lvlJc w:val="left"/>
+      <w:pPr>
+        <w:ind w:left="6480" w:hanging="360"/>
+      </w:pPr>
+      <w:rPr>
+        <w:rFonts w:ascii="Wingdings" w:hAnsi="Wingdings" w:hint="default"/>
+      </w:rPr>
+    </w:lvl>
+  </w:abstractNum>
   <w:num w:numId="1">
+    <w:abstractNumId w:val="2"/>
+  </w:num>
+  <w:num w:numId="2">
     <w:abstractNumId w:val="0"/>
+  </w:num>
+  <w:num w:numId="3">
+    <w:abstractNumId w:val="3"/>
+  </w:num>
+  <w:num w:numId="4">
+    <w:abstractNumId w:val="1"/>
   </w:num>
 </w:numbering>
 </file>
@@ -9869,7 +10850,7 @@
 </file>
 
 <file path=customXml/itemProps1.xml><?xml version="1.0" encoding="utf-8"?>
-<ds:datastoreItem xmlns:ds="http://schemas.openxmlformats.org/officeDocument/2006/customXml" ds:itemID="{F3387130-9657-4359-98FB-30A18AD4581A}">
+<ds:datastoreItem xmlns:ds="http://schemas.openxmlformats.org/officeDocument/2006/customXml" ds:itemID="{F1BA0D55-3AC2-41CD-9E3D-A50C003B23E6}">
   <ds:schemaRefs>
     <ds:schemaRef ds:uri="http://schemas.openxmlformats.org/officeDocument/2006/bibliography"/>
   </ds:schemaRefs>

</xml_diff>

<commit_message>
Background red are the missing constraints in DB
</commit_message>
<xml_diff>
--- a/Documentos/BD/Domínio dos Atributos.docx
+++ b/Documentos/BD/Domínio dos Atributos.docx
@@ -215,17 +215,33 @@
             <w:tcW w:w="2550" w:type="dxa"/>
           </w:tcPr>
           <w:p>
-            <w:r>
+            <w:pPr>
+              <w:rPr>
+                <w:highlight w:val="red"/>
+              </w:rPr>
+            </w:pPr>
+            <w:r>
+              <w:rPr>
+                <w:highlight w:val="red"/>
+              </w:rPr>
               <w:t xml:space="preserve">até 35 carateres (letras, números, ponto, </w:t>
             </w:r>
             <w:proofErr w:type="spellStart"/>
             <w:r>
+              <w:rPr>
+                <w:highlight w:val="red"/>
+              </w:rPr>
               <w:t>underscores</w:t>
             </w:r>
             <w:proofErr w:type="spellEnd"/>
             <w:r>
+              <w:rPr>
+                <w:highlight w:val="red"/>
+              </w:rPr>
               <w:t>)</w:t>
             </w:r>
+            <w:bookmarkStart w:id="0" w:name="_GoBack"/>
+            <w:bookmarkEnd w:id="0"/>
           </w:p>
         </w:tc>
         <w:tc>
@@ -1293,7 +1309,7 @@
                 <w:u w:val="single"/>
               </w:rPr>
             </w:pPr>
-            <w:bookmarkStart w:id="0" w:name="_Hlk507945232"/>
+            <w:bookmarkStart w:id="1" w:name="_Hlk507945232"/>
             <w:proofErr w:type="spellStart"/>
             <w:r>
               <w:rPr>
@@ -1313,7 +1329,7 @@
               </w:rPr>
               <w:t>allergen</w:t>
             </w:r>
-            <w:bookmarkEnd w:id="0"/>
+            <w:bookmarkEnd w:id="1"/>
             <w:proofErr w:type="spellEnd"/>
           </w:p>
         </w:tc>
@@ -1504,14 +1520,14 @@
                 <w:u w:val="single"/>
               </w:rPr>
             </w:pPr>
-            <w:bookmarkStart w:id="1" w:name="_Hlk507945480"/>
+            <w:bookmarkStart w:id="2" w:name="_Hlk507945480"/>
             <w:r>
               <w:rPr>
                 <w:u w:val="single"/>
               </w:rPr>
               <w:t>recipe_id</w:t>
             </w:r>
-            <w:bookmarkEnd w:id="1"/>
+            <w:bookmarkEnd w:id="2"/>
           </w:p>
         </w:tc>
         <w:tc>
@@ -1571,11 +1587,11 @@
             <w:tcW w:w="0" w:type="auto"/>
           </w:tcPr>
           <w:p>
-            <w:bookmarkStart w:id="2" w:name="_Hlk507945486"/>
+            <w:bookmarkStart w:id="3" w:name="_Hlk507945486"/>
             <w:r>
               <w:t>recipe_name</w:t>
             </w:r>
-            <w:bookmarkEnd w:id="2"/>
+            <w:bookmarkEnd w:id="3"/>
           </w:p>
         </w:tc>
         <w:tc>
@@ -1647,11 +1663,11 @@
             <w:tcW w:w="0" w:type="auto"/>
           </w:tcPr>
           <w:p>
-            <w:bookmarkStart w:id="3" w:name="_Hlk507945498"/>
+            <w:bookmarkStart w:id="4" w:name="_Hlk507945498"/>
             <w:r>
               <w:t>recipe_instructions</w:t>
             </w:r>
-            <w:bookmarkEnd w:id="3"/>
+            <w:bookmarkEnd w:id="4"/>
           </w:p>
         </w:tc>
         <w:tc>
@@ -1711,11 +1727,11 @@
             <w:tcW w:w="0" w:type="auto"/>
           </w:tcPr>
           <w:p>
-            <w:bookmarkStart w:id="4" w:name="_Hlk507945510"/>
+            <w:bookmarkStart w:id="5" w:name="_Hlk507945510"/>
             <w:r>
               <w:t>recipe_difficulty</w:t>
             </w:r>
-            <w:bookmarkEnd w:id="4"/>
+            <w:bookmarkEnd w:id="5"/>
           </w:p>
         </w:tc>
         <w:tc>
@@ -1776,7 +1792,7 @@
             <w:vMerge/>
           </w:tcPr>
           <w:p>
-            <w:bookmarkStart w:id="5" w:name="_Hlk507945676"/>
+            <w:bookmarkStart w:id="6" w:name="_Hlk507945676"/>
           </w:p>
         </w:tc>
         <w:tc>
@@ -1840,7 +1856,7 @@
           </w:p>
         </w:tc>
       </w:tr>
-      <w:bookmarkEnd w:id="5"/>
+      <w:bookmarkEnd w:id="6"/>
       <w:tr>
         <w:trPr>
           <w:trHeight w:val="261"/>
@@ -1858,11 +1874,11 @@
             <w:tcW w:w="0" w:type="auto"/>
           </w:tcPr>
           <w:p>
-            <w:bookmarkStart w:id="6" w:name="_Hlk507945693"/>
+            <w:bookmarkStart w:id="7" w:name="_Hlk507945693"/>
             <w:r>
               <w:t>recipe_servings</w:t>
             </w:r>
-            <w:bookmarkEnd w:id="6"/>
+            <w:bookmarkEnd w:id="7"/>
           </w:p>
         </w:tc>
         <w:tc>
@@ -1933,11 +1949,11 @@
             <w:tcW w:w="0" w:type="auto"/>
           </w:tcPr>
           <w:p>
-            <w:bookmarkStart w:id="7" w:name="_Hlk507945703"/>
+            <w:bookmarkStart w:id="8" w:name="_Hlk507945703"/>
             <w:r>
               <w:t>recipe_cuisine</w:t>
             </w:r>
-            <w:bookmarkEnd w:id="7"/>
+            <w:bookmarkEnd w:id="8"/>
           </w:p>
         </w:tc>
         <w:tc>
@@ -2001,11 +2017,11 @@
             <w:tcW w:w="0" w:type="auto"/>
           </w:tcPr>
           <w:p>
-            <w:bookmarkStart w:id="8" w:name="_Hlk507945714"/>
+            <w:bookmarkStart w:id="9" w:name="_Hlk507945714"/>
             <w:r>
               <w:t>recipe_dishType</w:t>
             </w:r>
-            <w:bookmarkEnd w:id="8"/>
+            <w:bookmarkEnd w:id="9"/>
           </w:p>
         </w:tc>
         <w:tc>
@@ -3050,14 +3066,14 @@
                 <w:u w:val="single"/>
               </w:rPr>
             </w:pPr>
-            <w:bookmarkStart w:id="9" w:name="_Hlk507945756"/>
+            <w:bookmarkStart w:id="10" w:name="_Hlk507945756"/>
             <w:r>
               <w:rPr>
                 <w:u w:val="single"/>
               </w:rPr>
               <w:t>list_id</w:t>
             </w:r>
-            <w:bookmarkEnd w:id="9"/>
+            <w:bookmarkEnd w:id="10"/>
           </w:p>
         </w:tc>
         <w:tc>
@@ -3117,14 +3133,14 @@
             <w:tcW w:w="0" w:type="auto"/>
           </w:tcPr>
           <w:p>
-            <w:bookmarkStart w:id="10" w:name="_Hlk507945764"/>
+            <w:bookmarkStart w:id="11" w:name="_Hlk507945764"/>
             <w:r>
               <w:t>list_</w:t>
             </w:r>
             <w:r>
               <w:t>name</w:t>
             </w:r>
-            <w:bookmarkEnd w:id="10"/>
+            <w:bookmarkEnd w:id="11"/>
           </w:p>
         </w:tc>
         <w:tc>
@@ -4976,7 +4992,7 @@
             <w:vMerge/>
           </w:tcPr>
           <w:p>
-            <w:bookmarkStart w:id="11" w:name="_Hlk507945846"/>
+            <w:bookmarkStart w:id="12" w:name="_Hlk507945846"/>
           </w:p>
         </w:tc>
         <w:tc>
@@ -5040,7 +5056,7 @@
           </w:p>
         </w:tc>
       </w:tr>
-      <w:bookmarkEnd w:id="11"/>
+      <w:bookmarkEnd w:id="12"/>
       <w:tr>
         <w:trPr>
           <w:trHeight w:val="262"/>
@@ -5063,14 +5079,14 @@
                 <w:u w:val="dash"/>
               </w:rPr>
             </w:pPr>
-            <w:bookmarkStart w:id="12" w:name="_Hlk507945855"/>
+            <w:bookmarkStart w:id="13" w:name="_Hlk507945855"/>
             <w:r>
               <w:rPr>
                 <w:u w:val="dash"/>
               </w:rPr>
               <w:t>stockItem_brand</w:t>
             </w:r>
-            <w:bookmarkEnd w:id="12"/>
+            <w:bookmarkEnd w:id="13"/>
           </w:p>
         </w:tc>
         <w:tc>
@@ -5300,14 +5316,14 @@
             <w:tcW w:w="0" w:type="auto"/>
           </w:tcPr>
           <w:p>
-            <w:bookmarkStart w:id="13" w:name="_Hlk507945880"/>
+            <w:bookmarkStart w:id="14" w:name="_Hlk507945880"/>
             <w:r>
               <w:t>stockItem</w:t>
             </w:r>
             <w:r>
               <w:t>_</w:t>
             </w:r>
-            <w:bookmarkEnd w:id="13"/>
+            <w:bookmarkEnd w:id="14"/>
             <w:r>
               <w:t>quantity</w:t>
             </w:r>
@@ -5378,12 +5394,12 @@
                 <w:highlight w:val="yellow"/>
               </w:rPr>
             </w:pPr>
-            <w:bookmarkStart w:id="14" w:name="_Hlk507946239"/>
+            <w:bookmarkStart w:id="15" w:name="_Hlk507946239"/>
             <w:proofErr w:type="spellStart"/>
             <w:r>
               <w:t>stockItem_</w:t>
             </w:r>
-            <w:bookmarkEnd w:id="14"/>
+            <w:bookmarkEnd w:id="15"/>
             <w:r>
               <w:t>segmentUnit</w:t>
             </w:r>
@@ -5548,7 +5564,7 @@
             <w:tcW w:w="0" w:type="auto"/>
           </w:tcPr>
           <w:p>
-            <w:bookmarkStart w:id="15" w:name="_Hlk507946169"/>
+            <w:bookmarkStart w:id="16" w:name="_Hlk507946169"/>
             <w:proofErr w:type="spellStart"/>
             <w:r>
               <w:t>stockItem_</w:t>
@@ -5562,7 +5578,7 @@
             <w:r>
               <w:t>cription</w:t>
             </w:r>
-            <w:bookmarkEnd w:id="15"/>
+            <w:bookmarkEnd w:id="16"/>
             <w:proofErr w:type="spellEnd"/>
           </w:p>
         </w:tc>
@@ -5623,11 +5639,11 @@
             <w:tcW w:w="0" w:type="auto"/>
           </w:tcPr>
           <w:p>
-            <w:bookmarkStart w:id="16" w:name="_Hlk507946205"/>
+            <w:bookmarkStart w:id="17" w:name="_Hlk507946205"/>
             <w:r>
               <w:t>stockItem_conservationStorage</w:t>
             </w:r>
-            <w:bookmarkEnd w:id="16"/>
+            <w:bookmarkEnd w:id="17"/>
           </w:p>
         </w:tc>
         <w:tc>
@@ -5789,12 +5805,12 @@
             <w:vMerge w:val="restart"/>
           </w:tcPr>
           <w:p>
-            <w:bookmarkStart w:id="17" w:name="_Hlk507945911"/>
+            <w:bookmarkStart w:id="18" w:name="_Hlk507945911"/>
             <w:proofErr w:type="spellStart"/>
             <w:r>
               <w:t>Ingredient</w:t>
             </w:r>
-            <w:bookmarkEnd w:id="17"/>
+            <w:bookmarkEnd w:id="18"/>
             <w:proofErr w:type="spellEnd"/>
           </w:p>
         </w:tc>
@@ -5808,14 +5824,14 @@
                 <w:u w:val="single"/>
               </w:rPr>
             </w:pPr>
-            <w:bookmarkStart w:id="18" w:name="_Hlk507945929"/>
+            <w:bookmarkStart w:id="19" w:name="_Hlk507945929"/>
             <w:r>
               <w:rPr>
                 <w:u w:val="single"/>
               </w:rPr>
               <w:t>recipe_id</w:t>
             </w:r>
-            <w:bookmarkEnd w:id="18"/>
+            <w:bookmarkEnd w:id="19"/>
           </w:p>
         </w:tc>
         <w:tc>
@@ -5945,7 +5961,7 @@
             <w:vMerge/>
           </w:tcPr>
           <w:p>
-            <w:bookmarkStart w:id="19" w:name="_Hlk507945940"/>
+            <w:bookmarkStart w:id="20" w:name="_Hlk507945940"/>
           </w:p>
         </w:tc>
         <w:tc>
@@ -6009,7 +6025,7 @@
           </w:p>
         </w:tc>
       </w:tr>
-      <w:bookmarkEnd w:id="19"/>
+      <w:bookmarkEnd w:id="20"/>
       <w:tr>
         <w:trPr>
           <w:trHeight w:val="267"/>
@@ -6027,14 +6043,14 @@
             <w:tcW w:w="0" w:type="auto"/>
           </w:tcPr>
           <w:p>
-            <w:bookmarkStart w:id="20" w:name="_Hlk507945956"/>
+            <w:bookmarkStart w:id="21" w:name="_Hlk507945956"/>
             <w:r>
               <w:t>ingredient</w:t>
             </w:r>
             <w:r>
               <w:t>_quantity</w:t>
             </w:r>
-            <w:bookmarkEnd w:id="20"/>
+            <w:bookmarkEnd w:id="21"/>
           </w:p>
         </w:tc>
         <w:tc>
@@ -6430,14 +6446,14 @@
                 <w:u w:val="single"/>
               </w:rPr>
             </w:pPr>
-            <w:bookmarkStart w:id="21" w:name="_Hlk507946010"/>
+            <w:bookmarkStart w:id="22" w:name="_Hlk507946010"/>
             <w:r>
               <w:rPr>
                 <w:u w:val="single"/>
               </w:rPr>
               <w:t>storage_id</w:t>
             </w:r>
-            <w:bookmarkEnd w:id="21"/>
+            <w:bookmarkEnd w:id="22"/>
           </w:p>
         </w:tc>
         <w:tc>
@@ -6498,11 +6514,11 @@
             <w:tcW w:w="0" w:type="auto"/>
           </w:tcPr>
           <w:p>
-            <w:bookmarkStart w:id="22" w:name="_Hlk507946027"/>
+            <w:bookmarkStart w:id="23" w:name="_Hlk507946027"/>
             <w:r>
               <w:t>storage_name</w:t>
             </w:r>
-            <w:bookmarkEnd w:id="22"/>
+            <w:bookmarkEnd w:id="23"/>
           </w:p>
         </w:tc>
         <w:tc>
@@ -6566,11 +6582,11 @@
             <w:tcW w:w="0" w:type="auto"/>
           </w:tcPr>
           <w:p>
-            <w:bookmarkStart w:id="23" w:name="_Hlk507946036"/>
+            <w:bookmarkStart w:id="24" w:name="_Hlk507946036"/>
             <w:r>
               <w:t>storage_temperature</w:t>
             </w:r>
-            <w:bookmarkEnd w:id="23"/>
+            <w:bookmarkEnd w:id="24"/>
           </w:p>
         </w:tc>
         <w:tc>
@@ -6724,14 +6740,14 @@
                 <w:u w:val="single"/>
               </w:rPr>
             </w:pPr>
-            <w:bookmarkStart w:id="24" w:name="_Hlk507946075"/>
+            <w:bookmarkStart w:id="25" w:name="_Hlk507946075"/>
             <w:r>
               <w:rPr>
                 <w:u w:val="single"/>
               </w:rPr>
               <w:t>house_id</w:t>
             </w:r>
-            <w:bookmarkEnd w:id="24"/>
+            <w:bookmarkEnd w:id="25"/>
           </w:p>
         </w:tc>
         <w:tc>
@@ -6799,14 +6815,14 @@
                 <w:u w:val="single"/>
               </w:rPr>
             </w:pPr>
-            <w:bookmarkStart w:id="25" w:name="_Hlk507946086"/>
+            <w:bookmarkStart w:id="26" w:name="_Hlk507946086"/>
             <w:r>
               <w:rPr>
                 <w:u w:val="single"/>
               </w:rPr>
               <w:t>user_username</w:t>
             </w:r>
-            <w:bookmarkEnd w:id="25"/>
+            <w:bookmarkEnd w:id="26"/>
           </w:p>
         </w:tc>
         <w:tc>
@@ -7423,17 +7439,12 @@
             <w:vMerge w:val="restart"/>
           </w:tcPr>
           <w:p>
-            <w:bookmarkStart w:id="26" w:name="_Hlk507946509"/>
-            <w:proofErr w:type="spellStart"/>
-            <w:r>
-              <w:t>StockItemMovem</w:t>
-            </w:r>
-            <w:bookmarkStart w:id="27" w:name="_GoBack"/>
+            <w:bookmarkStart w:id="27" w:name="_Hlk507946509"/>
+            <w:proofErr w:type="spellStart"/>
+            <w:r>
+              <w:t>StockItemMovement</w:t>
+            </w:r>
             <w:bookmarkEnd w:id="27"/>
-            <w:r>
-              <w:t>ent</w:t>
-            </w:r>
-            <w:bookmarkEnd w:id="26"/>
             <w:proofErr w:type="spellEnd"/>
           </w:p>
         </w:tc>
@@ -10850,7 +10861,7 @@
 </file>
 
 <file path=customXml/itemProps1.xml><?xml version="1.0" encoding="utf-8"?>
-<ds:datastoreItem xmlns:ds="http://schemas.openxmlformats.org/officeDocument/2006/customXml" ds:itemID="{F1BA0D55-3AC2-41CD-9E3D-A50C003B23E6}">
+<ds:datastoreItem xmlns:ds="http://schemas.openxmlformats.org/officeDocument/2006/customXml" ds:itemID="{402FC7D2-5018-464E-9BFA-58560409ED66}">
   <ds:schemaRefs>
     <ds:schemaRef ds:uri="http://schemas.openxmlformats.org/officeDocument/2006/bibliography"/>
   </ds:schemaRefs>

</xml_diff>